<commit_message>
Updated formatting and prepped for release
</commit_message>
<xml_diff>
--- a/Requirement Documents/UPOD RD - Web Design.docx
+++ b/Requirement Documents/UPOD RD - Web Design.docx
@@ -1,6 +1,6 @@
 
 <file path=word/document.xml><?xml version="1.0" encoding="utf-8"?>
-<w:document xmlns:wpc="http://schemas.microsoft.com/office/word/2010/wordprocessingCanvas" xmlns:mc="http://schemas.openxmlformats.org/markup-compatibility/2006" xmlns:o="urn:schemas-microsoft-com:office:office" xmlns:r="http://schemas.openxmlformats.org/officeDocument/2006/relationships" xmlns:m="http://schemas.openxmlformats.org/officeDocument/2006/math" xmlns:v="urn:schemas-microsoft-com:vml" xmlns:wp14="http://schemas.microsoft.com/office/word/2010/wordprocessingDrawing" xmlns:wp="http://schemas.openxmlformats.org/drawingml/2006/wordprocessingDrawing" xmlns:w10="urn:schemas-microsoft-com:office:word" xmlns:w="http://schemas.openxmlformats.org/wordprocessingml/2006/main" xmlns:w14="http://schemas.microsoft.com/office/word/2010/wordml" xmlns:w15="http://schemas.microsoft.com/office/word/2012/wordml" xmlns:wpg="http://schemas.microsoft.com/office/word/2010/wordprocessingGroup" xmlns:wpi="http://schemas.microsoft.com/office/word/2010/wordprocessingInk" xmlns:wne="http://schemas.microsoft.com/office/word/2006/wordml" xmlns:wps="http://schemas.microsoft.com/office/word/2010/wordprocessingShape" mc:Ignorable="w14 w15 wp14">
+<w:document xmlns:wpc="http://schemas.microsoft.com/office/word/2010/wordprocessingCanvas" xmlns:cx="http://schemas.microsoft.com/office/drawing/2014/chartex" xmlns:cx1="http://schemas.microsoft.com/office/drawing/2015/9/8/chartex" xmlns:cx2="http://schemas.microsoft.com/office/drawing/2015/10/21/chartex" xmlns:mc="http://schemas.openxmlformats.org/markup-compatibility/2006" xmlns:o="urn:schemas-microsoft-com:office:office" xmlns:r="http://schemas.openxmlformats.org/officeDocument/2006/relationships" xmlns:m="http://schemas.openxmlformats.org/officeDocument/2006/math" xmlns:v="urn:schemas-microsoft-com:vml" xmlns:wp14="http://schemas.microsoft.com/office/word/2010/wordprocessingDrawing" xmlns:wp="http://schemas.openxmlformats.org/drawingml/2006/wordprocessingDrawing" xmlns:w10="urn:schemas-microsoft-com:office:word" xmlns:w="http://schemas.openxmlformats.org/wordprocessingml/2006/main" xmlns:w14="http://schemas.microsoft.com/office/word/2010/wordml" xmlns:w15="http://schemas.microsoft.com/office/word/2012/wordml" xmlns:w16se="http://schemas.microsoft.com/office/word/2015/wordml/symex" xmlns:wpg="http://schemas.microsoft.com/office/word/2010/wordprocessingGroup" xmlns:wpi="http://schemas.microsoft.com/office/word/2010/wordprocessingInk" xmlns:wne="http://schemas.microsoft.com/office/word/2006/wordml" xmlns:wps="http://schemas.microsoft.com/office/word/2010/wordprocessingShape" mc:Ignorable="w14 w15 w16se wp14">
   <w:background w:color="FFFFFF"/>
   <w:body>
     <w:p>
@@ -14,8 +14,14 @@
     <w:p>
       <w:pPr>
         <w:pStyle w:val="Title"/>
-      </w:pPr>
-      <w:r>
+        <w:rPr>
+          <w:rFonts w:ascii="Times New Roman" w:hAnsi="Times New Roman" w:cs="Times New Roman"/>
+        </w:rPr>
+      </w:pPr>
+      <w:r>
+        <w:rPr>
+          <w:rFonts w:ascii="Times New Roman" w:hAnsi="Times New Roman" w:cs="Times New Roman"/>
+        </w:rPr>
         <w:t>Software Requirements Specification</w:t>
       </w:r>
     </w:p>
@@ -23,22 +29,30 @@
       <w:pPr>
         <w:pStyle w:val="Title"/>
         <w:spacing w:before="0" w:after="400"/>
-      </w:pPr>
-      <w:proofErr w:type="gramStart"/>
-      <w:r>
-        <w:rPr>
+        <w:rPr>
+          <w:rFonts w:ascii="Times New Roman" w:hAnsi="Times New Roman" w:cs="Times New Roman"/>
+        </w:rPr>
+      </w:pPr>
+      <w:r>
+        <w:rPr>
+          <w:rFonts w:ascii="Times New Roman" w:hAnsi="Times New Roman" w:cs="Times New Roman"/>
           <w:sz w:val="40"/>
           <w:szCs w:val="40"/>
         </w:rPr>
         <w:t>for</w:t>
       </w:r>
-      <w:proofErr w:type="gramEnd"/>
     </w:p>
     <w:p>
       <w:pPr>
         <w:pStyle w:val="Title"/>
-      </w:pPr>
-      <w:r>
+        <w:rPr>
+          <w:rFonts w:ascii="Times New Roman" w:hAnsi="Times New Roman" w:cs="Times New Roman"/>
+        </w:rPr>
+      </w:pPr>
+      <w:r>
+        <w:rPr>
+          <w:rFonts w:ascii="Times New Roman" w:hAnsi="Times New Roman" w:cs="Times New Roman"/>
+        </w:rPr>
         <w:t>UPOD - Web Design</w:t>
       </w:r>
     </w:p>
@@ -49,7 +63,7 @@
       </w:pPr>
       <w:r>
         <w:rPr>
-          <w:rFonts w:ascii="Arial" w:eastAsia="Arial" w:hAnsi="Arial" w:cs="Arial"/>
+          <w:rFonts w:eastAsia="Arial"/>
           <w:b/>
           <w:sz w:val="28"/>
           <w:szCs w:val="28"/>
@@ -64,7 +78,7 @@
       </w:pPr>
       <w:r>
         <w:rPr>
-          <w:rFonts w:ascii="Arial" w:eastAsia="Arial" w:hAnsi="Arial" w:cs="Arial"/>
+          <w:rFonts w:eastAsia="Arial"/>
           <w:b/>
           <w:sz w:val="28"/>
           <w:szCs w:val="28"/>
@@ -79,7 +93,7 @@
       </w:pPr>
       <w:r>
         <w:rPr>
-          <w:rFonts w:ascii="Arial" w:eastAsia="Arial" w:hAnsi="Arial" w:cs="Arial"/>
+          <w:rFonts w:eastAsia="Arial"/>
           <w:b/>
           <w:sz w:val="28"/>
           <w:szCs w:val="28"/>
@@ -94,7 +108,7 @@
       </w:pPr>
       <w:r>
         <w:rPr>
-          <w:rFonts w:ascii="Arial" w:eastAsia="Arial" w:hAnsi="Arial" w:cs="Arial"/>
+          <w:rFonts w:eastAsia="Arial"/>
           <w:b/>
           <w:sz w:val="28"/>
           <w:szCs w:val="28"/>
@@ -103,7 +117,7 @@
       </w:r>
       <w:r>
         <w:rPr>
-          <w:rFonts w:ascii="Arial" w:eastAsia="Arial" w:hAnsi="Arial" w:cs="Arial"/>
+          <w:rFonts w:eastAsia="Arial"/>
           <w:b/>
           <w:sz w:val="28"/>
           <w:szCs w:val="28"/>
@@ -156,7 +170,7 @@
       <w:r>
         <w:fldChar w:fldCharType="separate"/>
       </w:r>
-      <w:hyperlink w:anchor="_Toc452068020" w:history="1">
+      <w:hyperlink w:anchor="_Toc452502665" w:history="1">
         <w:r>
           <w:rPr>
             <w:rStyle w:val="Hyperlink"/>
@@ -200,7 +214,7 @@
             <w:noProof/>
             <w:webHidden/>
           </w:rPr>
-          <w:instrText xml:space="preserve"> PAGEREF _Toc452068020 \h </w:instrText>
+          <w:instrText xml:space="preserve"> PAGEREF _Toc452502665 \h </w:instrText>
         </w:r>
         <w:r>
           <w:rPr>
@@ -246,7 +260,7 @@
           <w:szCs w:val="22"/>
         </w:rPr>
       </w:pPr>
-      <w:hyperlink w:anchor="_Toc452068021" w:history="1">
+      <w:hyperlink w:anchor="_Toc452502666" w:history="1">
         <w:r>
           <w:rPr>
             <w:rStyle w:val="Hyperlink"/>
@@ -290,7 +304,7 @@
             <w:noProof/>
             <w:webHidden/>
           </w:rPr>
-          <w:instrText xml:space="preserve"> PAGEREF _Toc452068021 \h </w:instrText>
+          <w:instrText xml:space="preserve"> PAGEREF _Toc452502666 \h </w:instrText>
         </w:r>
         <w:r>
           <w:rPr>
@@ -336,7 +350,7 @@
           <w:szCs w:val="22"/>
         </w:rPr>
       </w:pPr>
-      <w:hyperlink w:anchor="_Toc452068022" w:history="1">
+      <w:hyperlink w:anchor="_Toc452502667" w:history="1">
         <w:r>
           <w:rPr>
             <w:rStyle w:val="Hyperlink"/>
@@ -380,7 +394,7 @@
             <w:noProof/>
             <w:webHidden/>
           </w:rPr>
-          <w:instrText xml:space="preserve"> PAGEREF _Toc452068022 \h </w:instrText>
+          <w:instrText xml:space="preserve"> PAGEREF _Toc452502667 \h </w:instrText>
         </w:r>
         <w:r>
           <w:rPr>
@@ -426,7 +440,7 @@
           <w:szCs w:val="22"/>
         </w:rPr>
       </w:pPr>
-      <w:hyperlink w:anchor="_Toc452068023" w:history="1">
+      <w:hyperlink w:anchor="_Toc452502668" w:history="1">
         <w:r>
           <w:rPr>
             <w:rStyle w:val="Hyperlink"/>
@@ -470,7 +484,7 @@
             <w:noProof/>
             <w:webHidden/>
           </w:rPr>
-          <w:instrText xml:space="preserve"> PAGEREF _Toc452068023 \h </w:instrText>
+          <w:instrText xml:space="preserve"> PAGEREF _Toc452502668 \h </w:instrText>
         </w:r>
         <w:r>
           <w:rPr>
@@ -516,7 +530,7 @@
           <w:szCs w:val="22"/>
         </w:rPr>
       </w:pPr>
-      <w:hyperlink w:anchor="_Toc452068024" w:history="1">
+      <w:hyperlink w:anchor="_Toc452502669" w:history="1">
         <w:r>
           <w:rPr>
             <w:rStyle w:val="Hyperlink"/>
@@ -560,7 +574,7 @@
             <w:noProof/>
             <w:webHidden/>
           </w:rPr>
-          <w:instrText xml:space="preserve"> PAGEREF _Toc452068024 \h </w:instrText>
+          <w:instrText xml:space="preserve"> PAGEREF _Toc452502669 \h </w:instrText>
         </w:r>
         <w:r>
           <w:rPr>
@@ -606,7 +620,7 @@
           <w:szCs w:val="22"/>
         </w:rPr>
       </w:pPr>
-      <w:hyperlink w:anchor="_Toc452068025" w:history="1">
+      <w:hyperlink w:anchor="_Toc452502670" w:history="1">
         <w:r>
           <w:rPr>
             <w:rStyle w:val="Hyperlink"/>
@@ -650,7 +664,7 @@
             <w:noProof/>
             <w:webHidden/>
           </w:rPr>
-          <w:instrText xml:space="preserve"> PAGEREF _Toc452068025 \h </w:instrText>
+          <w:instrText xml:space="preserve"> PAGEREF _Toc452502670 \h </w:instrText>
         </w:r>
         <w:r>
           <w:rPr>
@@ -696,7 +710,7 @@
           <w:szCs w:val="22"/>
         </w:rPr>
       </w:pPr>
-      <w:hyperlink w:anchor="_Toc452068026" w:history="1">
+      <w:hyperlink w:anchor="_Toc452502671" w:history="1">
         <w:r>
           <w:rPr>
             <w:rStyle w:val="Hyperlink"/>
@@ -740,7 +754,7 @@
             <w:noProof/>
             <w:webHidden/>
           </w:rPr>
-          <w:instrText xml:space="preserve"> PAGEREF _Toc452068026 \h </w:instrText>
+          <w:instrText xml:space="preserve"> PAGEREF _Toc452502671 \h </w:instrText>
         </w:r>
         <w:r>
           <w:rPr>
@@ -786,7 +800,7 @@
           <w:szCs w:val="22"/>
         </w:rPr>
       </w:pPr>
-      <w:hyperlink w:anchor="_Toc452068027" w:history="1">
+      <w:hyperlink w:anchor="_Toc452502672" w:history="1">
         <w:r>
           <w:rPr>
             <w:rStyle w:val="Hyperlink"/>
@@ -830,7 +844,7 @@
             <w:noProof/>
             <w:webHidden/>
           </w:rPr>
-          <w:instrText xml:space="preserve"> PAGEREF _Toc452068027 \h </w:instrText>
+          <w:instrText xml:space="preserve"> PAGEREF _Toc452502672 \h </w:instrText>
         </w:r>
         <w:r>
           <w:rPr>
@@ -876,7 +890,7 @@
           <w:szCs w:val="22"/>
         </w:rPr>
       </w:pPr>
-      <w:hyperlink w:anchor="_Toc452068028" w:history="1">
+      <w:hyperlink w:anchor="_Toc452502673" w:history="1">
         <w:r>
           <w:rPr>
             <w:rStyle w:val="Hyperlink"/>
@@ -920,7 +934,7 @@
             <w:noProof/>
             <w:webHidden/>
           </w:rPr>
-          <w:instrText xml:space="preserve"> PAGEREF _Toc452068028 \h </w:instrText>
+          <w:instrText xml:space="preserve"> PAGEREF _Toc452502673 \h </w:instrText>
         </w:r>
         <w:r>
           <w:rPr>
@@ -940,7 +954,7 @@
             <w:noProof/>
             <w:webHidden/>
           </w:rPr>
-          <w:t>5</w:t>
+          <w:t>4</w:t>
         </w:r>
         <w:r>
           <w:rPr>
@@ -966,7 +980,7 @@
           <w:szCs w:val="22"/>
         </w:rPr>
       </w:pPr>
-      <w:hyperlink w:anchor="_Toc452068029" w:history="1">
+      <w:hyperlink w:anchor="_Toc452502674" w:history="1">
         <w:r>
           <w:rPr>
             <w:rStyle w:val="Hyperlink"/>
@@ -1010,7 +1024,7 @@
             <w:noProof/>
             <w:webHidden/>
           </w:rPr>
-          <w:instrText xml:space="preserve"> PAGEREF _Toc452068029 \h </w:instrText>
+          <w:instrText xml:space="preserve"> PAGEREF _Toc452502674 \h </w:instrText>
         </w:r>
         <w:r>
           <w:rPr>
@@ -1030,7 +1044,7 @@
             <w:noProof/>
             <w:webHidden/>
           </w:rPr>
-          <w:t>6</w:t>
+          <w:t>5</w:t>
         </w:r>
         <w:r>
           <w:rPr>
@@ -1056,7 +1070,7 @@
           <w:szCs w:val="22"/>
         </w:rPr>
       </w:pPr>
-      <w:hyperlink w:anchor="_Toc452068030" w:history="1">
+      <w:hyperlink w:anchor="_Toc452502675" w:history="1">
         <w:r>
           <w:rPr>
             <w:rStyle w:val="Hyperlink"/>
@@ -1100,7 +1114,7 @@
             <w:noProof/>
             <w:webHidden/>
           </w:rPr>
-          <w:instrText xml:space="preserve"> PAGEREF _Toc452068030 \h </w:instrText>
+          <w:instrText xml:space="preserve"> PAGEREF _Toc452502675 \h </w:instrText>
         </w:r>
         <w:r>
           <w:rPr>
@@ -1120,7 +1134,7 @@
             <w:noProof/>
             <w:webHidden/>
           </w:rPr>
-          <w:t>6</w:t>
+          <w:t>5</w:t>
         </w:r>
         <w:r>
           <w:rPr>
@@ -1146,7 +1160,7 @@
           <w:szCs w:val="22"/>
         </w:rPr>
       </w:pPr>
-      <w:hyperlink w:anchor="_Toc452068031" w:history="1">
+      <w:hyperlink w:anchor="_Toc452502676" w:history="1">
         <w:r>
           <w:rPr>
             <w:rStyle w:val="Hyperlink"/>
@@ -1190,7 +1204,7 @@
             <w:noProof/>
             <w:webHidden/>
           </w:rPr>
-          <w:instrText xml:space="preserve"> PAGEREF _Toc452068031 \h </w:instrText>
+          <w:instrText xml:space="preserve"> PAGEREF _Toc452502676 \h </w:instrText>
         </w:r>
         <w:r>
           <w:rPr>
@@ -1210,7 +1224,7 @@
             <w:noProof/>
             <w:webHidden/>
           </w:rPr>
-          <w:t>6</w:t>
+          <w:t>5</w:t>
         </w:r>
         <w:r>
           <w:rPr>
@@ -1236,7 +1250,7 @@
           <w:szCs w:val="22"/>
         </w:rPr>
       </w:pPr>
-      <w:hyperlink w:anchor="_Toc452068032" w:history="1">
+      <w:hyperlink w:anchor="_Toc452502677" w:history="1">
         <w:r>
           <w:rPr>
             <w:rStyle w:val="Hyperlink"/>
@@ -1280,7 +1294,7 @@
             <w:noProof/>
             <w:webHidden/>
           </w:rPr>
-          <w:instrText xml:space="preserve"> PAGEREF _Toc452068032 \h </w:instrText>
+          <w:instrText xml:space="preserve"> PAGEREF _Toc452502677 \h </w:instrText>
         </w:r>
         <w:r>
           <w:rPr>
@@ -1300,7 +1314,7 @@
             <w:noProof/>
             <w:webHidden/>
           </w:rPr>
-          <w:t>6</w:t>
+          <w:t>5</w:t>
         </w:r>
         <w:r>
           <w:rPr>
@@ -1326,7 +1340,7 @@
           <w:szCs w:val="22"/>
         </w:rPr>
       </w:pPr>
-      <w:hyperlink w:anchor="_Toc452068033" w:history="1">
+      <w:hyperlink w:anchor="_Toc452502678" w:history="1">
         <w:r>
           <w:rPr>
             <w:rStyle w:val="Hyperlink"/>
@@ -1370,7 +1384,7 @@
             <w:noProof/>
             <w:webHidden/>
           </w:rPr>
-          <w:instrText xml:space="preserve"> PAGEREF _Toc452068033 \h </w:instrText>
+          <w:instrText xml:space="preserve"> PAGEREF _Toc452502678 \h </w:instrText>
         </w:r>
         <w:r>
           <w:rPr>
@@ -1390,7 +1404,7 @@
             <w:noProof/>
             <w:webHidden/>
           </w:rPr>
-          <w:t>6</w:t>
+          <w:t>5</w:t>
         </w:r>
         <w:r>
           <w:rPr>
@@ -1416,7 +1430,7 @@
           <w:szCs w:val="22"/>
         </w:rPr>
       </w:pPr>
-      <w:hyperlink w:anchor="_Toc452068034" w:history="1">
+      <w:hyperlink w:anchor="_Toc452502679" w:history="1">
         <w:r>
           <w:rPr>
             <w:rStyle w:val="Hyperlink"/>
@@ -1460,7 +1474,7 @@
             <w:noProof/>
             <w:webHidden/>
           </w:rPr>
-          <w:instrText xml:space="preserve"> PAGEREF _Toc452068034 \h </w:instrText>
+          <w:instrText xml:space="preserve"> PAGEREF _Toc452502679 \h </w:instrText>
         </w:r>
         <w:r>
           <w:rPr>
@@ -1480,7 +1494,7 @@
             <w:noProof/>
             <w:webHidden/>
           </w:rPr>
-          <w:t>7</w:t>
+          <w:t>6</w:t>
         </w:r>
         <w:r>
           <w:rPr>
@@ -1506,7 +1520,7 @@
           <w:szCs w:val="22"/>
         </w:rPr>
       </w:pPr>
-      <w:hyperlink w:anchor="_Toc452068035" w:history="1">
+      <w:hyperlink w:anchor="_Toc452502680" w:history="1">
         <w:r>
           <w:rPr>
             <w:rStyle w:val="Hyperlink"/>
@@ -1550,7 +1564,7 @@
             <w:noProof/>
             <w:webHidden/>
           </w:rPr>
-          <w:instrText xml:space="preserve"> PAGEREF _Toc452068035 \h </w:instrText>
+          <w:instrText xml:space="preserve"> PAGEREF _Toc452502680 \h </w:instrText>
         </w:r>
         <w:r>
           <w:rPr>
@@ -1570,7 +1584,7 @@
             <w:noProof/>
             <w:webHidden/>
           </w:rPr>
-          <w:t>7</w:t>
+          <w:t>6</w:t>
         </w:r>
         <w:r>
           <w:rPr>
@@ -1596,7 +1610,7 @@
           <w:szCs w:val="22"/>
         </w:rPr>
       </w:pPr>
-      <w:hyperlink w:anchor="_Toc452068036" w:history="1">
+      <w:hyperlink w:anchor="_Toc452502681" w:history="1">
         <w:r>
           <w:rPr>
             <w:rStyle w:val="Hyperlink"/>
@@ -1640,7 +1654,7 @@
             <w:noProof/>
             <w:webHidden/>
           </w:rPr>
-          <w:instrText xml:space="preserve"> PAGEREF _Toc452068036 \h </w:instrText>
+          <w:instrText xml:space="preserve"> PAGEREF _Toc452502681 \h </w:instrText>
         </w:r>
         <w:r>
           <w:rPr>
@@ -1660,7 +1674,7 @@
             <w:noProof/>
             <w:webHidden/>
           </w:rPr>
-          <w:t>8</w:t>
+          <w:t>7</w:t>
         </w:r>
         <w:r>
           <w:rPr>
@@ -1686,7 +1700,7 @@
           <w:szCs w:val="22"/>
         </w:rPr>
       </w:pPr>
-      <w:hyperlink w:anchor="_Toc452068037" w:history="1">
+      <w:hyperlink w:anchor="_Toc452502682" w:history="1">
         <w:r>
           <w:rPr>
             <w:rStyle w:val="Hyperlink"/>
@@ -1730,7 +1744,7 @@
             <w:noProof/>
             <w:webHidden/>
           </w:rPr>
-          <w:instrText xml:space="preserve"> PAGEREF _Toc452068037 \h </w:instrText>
+          <w:instrText xml:space="preserve"> PAGEREF _Toc452502682 \h </w:instrText>
         </w:r>
         <w:r>
           <w:rPr>
@@ -1750,7 +1764,7 @@
             <w:noProof/>
             <w:webHidden/>
           </w:rPr>
-          <w:t>8</w:t>
+          <w:t>7</w:t>
         </w:r>
         <w:r>
           <w:rPr>
@@ -1776,7 +1790,7 @@
           <w:szCs w:val="22"/>
         </w:rPr>
       </w:pPr>
-      <w:hyperlink w:anchor="_Toc452068038" w:history="1">
+      <w:hyperlink w:anchor="_Toc452502683" w:history="1">
         <w:r>
           <w:rPr>
             <w:rStyle w:val="Hyperlink"/>
@@ -1820,7 +1834,7 @@
             <w:noProof/>
             <w:webHidden/>
           </w:rPr>
-          <w:instrText xml:space="preserve"> PAGEREF _Toc452068038 \h </w:instrText>
+          <w:instrText xml:space="preserve"> PAGEREF _Toc452502683 \h </w:instrText>
         </w:r>
         <w:r>
           <w:rPr>
@@ -1840,7 +1854,7 @@
             <w:noProof/>
             <w:webHidden/>
           </w:rPr>
-          <w:t>9</w:t>
+          <w:t>8</w:t>
         </w:r>
         <w:r>
           <w:rPr>
@@ -1866,7 +1880,7 @@
           <w:szCs w:val="22"/>
         </w:rPr>
       </w:pPr>
-      <w:hyperlink w:anchor="_Toc452068039" w:history="1">
+      <w:hyperlink w:anchor="_Toc452502684" w:history="1">
         <w:r>
           <w:rPr>
             <w:rStyle w:val="Hyperlink"/>
@@ -1910,7 +1924,7 @@
             <w:noProof/>
             <w:webHidden/>
           </w:rPr>
-          <w:instrText xml:space="preserve"> PAGEREF _Toc452068039 \h </w:instrText>
+          <w:instrText xml:space="preserve"> PAGEREF _Toc452502684 \h </w:instrText>
         </w:r>
         <w:r>
           <w:rPr>
@@ -1930,7 +1944,7 @@
             <w:noProof/>
             <w:webHidden/>
           </w:rPr>
-          <w:t>10</w:t>
+          <w:t>9</w:t>
         </w:r>
         <w:r>
           <w:rPr>
@@ -1956,7 +1970,7 @@
           <w:szCs w:val="22"/>
         </w:rPr>
       </w:pPr>
-      <w:hyperlink w:anchor="_Toc452068040" w:history="1">
+      <w:hyperlink w:anchor="_Toc452502685" w:history="1">
         <w:r>
           <w:rPr>
             <w:rStyle w:val="Hyperlink"/>
@@ -2000,7 +2014,7 @@
             <w:noProof/>
             <w:webHidden/>
           </w:rPr>
-          <w:instrText xml:space="preserve"> PAGEREF _Toc452068040 \h </w:instrText>
+          <w:instrText xml:space="preserve"> PAGEREF _Toc452502685 \h </w:instrText>
         </w:r>
         <w:r>
           <w:rPr>
@@ -2020,7 +2034,7 @@
             <w:noProof/>
             <w:webHidden/>
           </w:rPr>
-          <w:t>10</w:t>
+          <w:t>9</w:t>
         </w:r>
         <w:r>
           <w:rPr>
@@ -2188,6 +2202,72 @@
                 <w:b/>
               </w:rPr>
               <w:t>Version</w:t>
+            </w:r>
+          </w:p>
+        </w:tc>
+      </w:tr>
+      <w:tr>
+        <w:tc>
+          <w:tcPr>
+            <w:tcW w:w="2160" w:type="dxa"/>
+            <w:tcBorders>
+              <w:top w:val="nil"/>
+            </w:tcBorders>
+          </w:tcPr>
+          <w:p>
+            <w:pPr>
+              <w:spacing w:before="40" w:after="40"/>
+            </w:pPr>
+            <w:r>
+              <w:t>Tom West</w:t>
+            </w:r>
+          </w:p>
+        </w:tc>
+        <w:tc>
+          <w:tcPr>
+            <w:tcW w:w="1170" w:type="dxa"/>
+            <w:tcBorders>
+              <w:top w:val="nil"/>
+            </w:tcBorders>
+          </w:tcPr>
+          <w:p>
+            <w:pPr>
+              <w:spacing w:before="40" w:after="40"/>
+            </w:pPr>
+            <w:r>
+              <w:t>31/05/16</w:t>
+            </w:r>
+          </w:p>
+        </w:tc>
+        <w:tc>
+          <w:tcPr>
+            <w:tcW w:w="4954" w:type="dxa"/>
+            <w:tcBorders>
+              <w:top w:val="nil"/>
+            </w:tcBorders>
+          </w:tcPr>
+          <w:p>
+            <w:pPr>
+              <w:spacing w:before="40" w:after="40"/>
+            </w:pPr>
+            <w:r>
+              <w:t>Aligned Introduction &amp; Formatting</w:t>
+            </w:r>
+          </w:p>
+        </w:tc>
+        <w:tc>
+          <w:tcPr>
+            <w:tcW w:w="1584" w:type="dxa"/>
+            <w:tcBorders>
+              <w:top w:val="nil"/>
+            </w:tcBorders>
+          </w:tcPr>
+          <w:p>
+            <w:pPr>
+              <w:spacing w:before="40" w:after="40"/>
+            </w:pPr>
+            <w:r>
+              <w:t>v0.4</w:t>
             </w:r>
           </w:p>
         </w:tc>
@@ -2401,7 +2481,7 @@
       </w:pPr>
       <w:bookmarkStart w:id="3" w:name="h.3znysh7" w:colFirst="0" w:colLast="0"/>
       <w:bookmarkStart w:id="4" w:name="_Toc452061400"/>
-      <w:bookmarkStart w:id="5" w:name="_Toc452068020"/>
+      <w:bookmarkStart w:id="5" w:name="_Toc452502665"/>
       <w:bookmarkEnd w:id="3"/>
       <w:r>
         <w:t>Introduction</w:t>
@@ -2419,7 +2499,7 @@
       </w:pPr>
       <w:bookmarkStart w:id="6" w:name="h.2et92p0" w:colFirst="0" w:colLast="0"/>
       <w:bookmarkStart w:id="7" w:name="_Toc452061401"/>
-      <w:bookmarkStart w:id="8" w:name="_Toc452068021"/>
+      <w:bookmarkStart w:id="8" w:name="_Toc452502666"/>
       <w:bookmarkEnd w:id="6"/>
       <w:r>
         <w:t>Purpose</w:t>
@@ -2431,21 +2511,7 @@
       </w:r>
     </w:p>
     <w:p>
-      <w:pPr>
-        <w:rPr>
-          <w:rFonts w:ascii="Arial" w:eastAsia="Arial" w:hAnsi="Arial" w:cs="Arial"/>
-          <w:i/>
-          <w:sz w:val="22"/>
-          <w:szCs w:val="22"/>
-        </w:rPr>
-      </w:pPr>
-      <w:r>
-        <w:rPr>
-          <w:rFonts w:ascii="Arial" w:eastAsia="Arial" w:hAnsi="Arial" w:cs="Arial"/>
-          <w:i/>
-          <w:sz w:val="22"/>
-          <w:szCs w:val="22"/>
-        </w:rPr>
+      <w:r>
         <w:t>This collection of requirement documents outlines the visual and functional design choices made in order to update the Laurier UPOD site. The UPOD site should:</w:t>
       </w:r>
     </w:p>
@@ -2458,38 +2524,17 @@
         </w:numPr>
       </w:pPr>
       <w:r>
-        <w:rPr>
-          <w:rFonts w:ascii="Arial" w:eastAsia="Arial" w:hAnsi="Arial" w:cs="Arial"/>
-          <w:i/>
-          <w:sz w:val="22"/>
-          <w:szCs w:val="22"/>
-        </w:rPr>
         <w:t xml:space="preserve">Contain </w:t>
       </w:r>
       <w:commentRangeStart w:id="9"/>
       <w:r>
-        <w:rPr>
-          <w:rFonts w:ascii="Arial" w:eastAsia="Arial" w:hAnsi="Arial" w:cs="Arial"/>
-          <w:i/>
-          <w:sz w:val="22"/>
-          <w:szCs w:val="22"/>
-        </w:rPr>
         <w:t xml:space="preserve">all </w:t>
       </w:r>
       <w:commentRangeEnd w:id="9"/>
       <w:r>
-        <w:rPr>
-          <w:rStyle w:val="CommentReference"/>
-        </w:rPr>
         <w:commentReference w:id="9"/>
       </w:r>
       <w:r>
-        <w:rPr>
-          <w:rFonts w:ascii="Arial" w:eastAsia="Arial" w:hAnsi="Arial" w:cs="Arial"/>
-          <w:i/>
-          <w:sz w:val="22"/>
-          <w:szCs w:val="22"/>
-        </w:rPr>
         <w:t>relevant (accurate) information a first year physics undergraduate student would need to access in reference to their courses.</w:t>
       </w:r>
     </w:p>
@@ -2502,12 +2547,6 @@
         </w:numPr>
       </w:pPr>
       <w:r>
-        <w:rPr>
-          <w:rFonts w:ascii="Arial" w:eastAsia="Arial" w:hAnsi="Arial" w:cs="Arial"/>
-          <w:i/>
-          <w:sz w:val="22"/>
-          <w:szCs w:val="22"/>
-        </w:rPr>
         <w:t>Be easy to navigate, as students generally stop looking unless information is easily available</w:t>
       </w:r>
     </w:p>
@@ -2520,22 +2559,7 @@
         </w:numPr>
       </w:pPr>
       <w:r>
-        <w:rPr>
-          <w:rFonts w:ascii="Arial" w:eastAsia="Arial" w:hAnsi="Arial" w:cs="Arial"/>
-          <w:i/>
-          <w:sz w:val="22"/>
-          <w:szCs w:val="22"/>
-        </w:rPr>
-        <w:t>Be responsive, as students generally are on tight timelines, and don’t have time for sites to load slowly.</w:t>
-      </w:r>
-      <w:r>
-        <w:rPr>
-          <w:rFonts w:ascii="Arial" w:eastAsia="Arial" w:hAnsi="Arial" w:cs="Arial"/>
-          <w:i/>
-          <w:sz w:val="22"/>
-          <w:szCs w:val="22"/>
-        </w:rPr>
-        <w:t xml:space="preserve"> </w:t>
+        <w:t xml:space="preserve">Be responsive, as students generally are on tight timelines, and don’t have time for sites to load slowly. </w:t>
       </w:r>
     </w:p>
     <w:p>
@@ -2548,7 +2572,7 @@
       </w:pPr>
       <w:bookmarkStart w:id="10" w:name="h.1t3h5sf" w:colFirst="0" w:colLast="0"/>
       <w:bookmarkStart w:id="11" w:name="_Toc452061402"/>
-      <w:bookmarkStart w:id="12" w:name="_Toc452068022"/>
+      <w:bookmarkStart w:id="12" w:name="_Toc452502667"/>
       <w:bookmarkEnd w:id="10"/>
       <w:r>
         <w:t>Product Scope</w:t>
@@ -2558,41 +2582,13 @@
     </w:p>
     <w:p>
       <w:r>
-        <w:rPr>
-          <w:rFonts w:ascii="Arial" w:eastAsia="Arial" w:hAnsi="Arial" w:cs="Arial"/>
-          <w:i/>
-          <w:sz w:val="22"/>
-          <w:szCs w:val="22"/>
-        </w:rPr>
         <w:t>UPOD (</w:t>
       </w:r>
       <w:r>
-        <w:rPr>
-          <w:rFonts w:ascii="Arial" w:eastAsia="Arial" w:hAnsi="Arial" w:cs="Arial"/>
-          <w:i/>
-          <w:sz w:val="22"/>
-          <w:szCs w:val="22"/>
-        </w:rPr>
         <w:t>Undergraduate Physics Online Database) is a website designed to the students with information about physics. The goal is to provide accurate and up to date physics knowledge for undergraduate students.</w:t>
       </w:r>
       <w:r>
-        <w:rPr>
-          <w:rFonts w:ascii="Arial" w:eastAsia="Arial" w:hAnsi="Arial" w:cs="Arial"/>
-          <w:i/>
-          <w:sz w:val="22"/>
-          <w:szCs w:val="22"/>
-        </w:rPr>
         <w:t xml:space="preserve"> There are currently very few quality physics reference sites, so UPOD has the opportunity to fill a large gap facing physics students at present. </w:t>
-      </w:r>
-      <w:r>
-        <w:rPr>
-          <w:rFonts w:ascii="Arial" w:eastAsia="Arial" w:hAnsi="Arial" w:cs="Arial"/>
-          <w:i/>
-          <w:sz w:val="22"/>
-          <w:szCs w:val="22"/>
-          <w:highlight w:val="yellow"/>
-        </w:rPr>
-        <w:t>David Brown – why is Laurier creating UPOD?</w:t>
       </w:r>
     </w:p>
     <w:p/>
@@ -2614,7 +2610,7 @@
       </w:pPr>
       <w:bookmarkStart w:id="13" w:name="h.2s8eyo1" w:colFirst="0" w:colLast="0"/>
       <w:bookmarkStart w:id="14" w:name="_Toc452061403"/>
-      <w:bookmarkStart w:id="15" w:name="_Toc452068023"/>
+      <w:bookmarkStart w:id="15" w:name="_Toc452502668"/>
       <w:bookmarkEnd w:id="13"/>
       <w:r>
         <w:t>Overall Description</w:t>
@@ -2632,7 +2628,7 @@
       </w:pPr>
       <w:bookmarkStart w:id="16" w:name="h.17dp8vu" w:colFirst="0" w:colLast="0"/>
       <w:bookmarkStart w:id="17" w:name="_Toc452061404"/>
-      <w:bookmarkStart w:id="18" w:name="_Toc452068024"/>
+      <w:bookmarkStart w:id="18" w:name="_Toc452502669"/>
       <w:bookmarkEnd w:id="16"/>
       <w:r>
         <w:t>Product Perspective</w:t>
@@ -2643,14 +2639,14 @@
     <w:p>
       <w:pPr>
         <w:rPr>
-          <w:rFonts w:ascii="Arial" w:eastAsia="Arial" w:hAnsi="Arial" w:cs="Arial"/>
+          <w:rFonts w:eastAsia="Arial"/>
           <w:sz w:val="22"/>
           <w:szCs w:val="22"/>
         </w:rPr>
       </w:pPr>
       <w:r>
         <w:rPr>
-          <w:rFonts w:ascii="Arial" w:eastAsia="Arial" w:hAnsi="Arial" w:cs="Arial"/>
+          <w:rFonts w:eastAsia="Arial"/>
           <w:sz w:val="22"/>
           <w:szCs w:val="22"/>
         </w:rPr>
@@ -2667,10 +2663,8 @@
       </w:pPr>
       <w:bookmarkStart w:id="19" w:name="h.3rdcrjn" w:colFirst="0" w:colLast="0"/>
       <w:bookmarkStart w:id="20" w:name="_Toc452061405"/>
-      <w:bookmarkStart w:id="21" w:name="_Toc452068025"/>
-      <w:bookmarkStart w:id="22" w:name="_GoBack"/>
+      <w:bookmarkStart w:id="21" w:name="_Toc452502670"/>
       <w:bookmarkEnd w:id="19"/>
-      <w:bookmarkEnd w:id="22"/>
       <w:r>
         <w:t>Product Functions</w:t>
       </w:r>
@@ -2680,14 +2674,14 @@
     <w:p>
       <w:pPr>
         <w:rPr>
-          <w:rFonts w:ascii="Arial" w:eastAsia="Arial" w:hAnsi="Arial" w:cs="Arial"/>
+          <w:rFonts w:eastAsia="Arial"/>
           <w:sz w:val="22"/>
           <w:szCs w:val="22"/>
         </w:rPr>
       </w:pPr>
       <w:r>
         <w:rPr>
-          <w:rFonts w:ascii="Arial" w:eastAsia="Arial" w:hAnsi="Arial" w:cs="Arial"/>
+          <w:rFonts w:eastAsia="Arial"/>
           <w:sz w:val="22"/>
           <w:szCs w:val="22"/>
         </w:rPr>
@@ -2695,7 +2689,7 @@
       </w:r>
       <w:r>
         <w:rPr>
-          <w:rFonts w:ascii="Arial" w:eastAsia="Arial" w:hAnsi="Arial" w:cs="Arial"/>
+          <w:rFonts w:eastAsia="Arial"/>
           <w:sz w:val="22"/>
           <w:szCs w:val="22"/>
         </w:rPr>
@@ -2703,7 +2697,7 @@
       </w:r>
       <w:r>
         <w:rPr>
-          <w:rFonts w:ascii="Arial" w:eastAsia="Arial" w:hAnsi="Arial" w:cs="Arial"/>
+          <w:rFonts w:eastAsia="Arial"/>
           <w:sz w:val="22"/>
           <w:szCs w:val="22"/>
         </w:rPr>
@@ -2718,27 +2712,27 @@
           <w:numId w:val="3"/>
         </w:numPr>
       </w:pPr>
-      <w:bookmarkStart w:id="23" w:name="h.26in1rg" w:colFirst="0" w:colLast="0"/>
-      <w:bookmarkStart w:id="24" w:name="_Toc452061406"/>
-      <w:bookmarkStart w:id="25" w:name="_Toc452068026"/>
+      <w:bookmarkStart w:id="22" w:name="h.26in1rg" w:colFirst="0" w:colLast="0"/>
+      <w:bookmarkStart w:id="23" w:name="_Toc452061406"/>
+      <w:bookmarkStart w:id="24" w:name="_Toc452502671"/>
+      <w:bookmarkEnd w:id="22"/>
+      <w:r>
+        <w:t>User Classes and Characteristics</w:t>
+      </w:r>
       <w:bookmarkEnd w:id="23"/>
-      <w:r>
-        <w:t>User Classes and Characteristics</w:t>
-      </w:r>
       <w:bookmarkEnd w:id="24"/>
-      <w:bookmarkEnd w:id="25"/>
-    </w:p>
-    <w:p>
-      <w:pPr>
-        <w:rPr>
-          <w:rFonts w:ascii="Arial" w:eastAsia="Arial" w:hAnsi="Arial" w:cs="Arial"/>
+    </w:p>
+    <w:p>
+      <w:pPr>
+        <w:rPr>
+          <w:rFonts w:eastAsia="Arial"/>
           <w:sz w:val="22"/>
           <w:szCs w:val="22"/>
         </w:rPr>
       </w:pPr>
       <w:r>
         <w:rPr>
-          <w:rFonts w:ascii="Arial" w:eastAsia="Arial" w:hAnsi="Arial" w:cs="Arial"/>
+          <w:rFonts w:eastAsia="Arial"/>
           <w:sz w:val="22"/>
           <w:szCs w:val="22"/>
         </w:rPr>
@@ -2746,7 +2740,7 @@
       </w:r>
       <w:r>
         <w:rPr>
-          <w:rFonts w:ascii="Arial" w:eastAsia="Arial" w:hAnsi="Arial" w:cs="Arial"/>
+          <w:rFonts w:eastAsia="Arial"/>
           <w:sz w:val="22"/>
           <w:szCs w:val="22"/>
         </w:rPr>
@@ -2754,7 +2748,7 @@
       </w:r>
       <w:r>
         <w:rPr>
-          <w:rFonts w:ascii="Arial" w:eastAsia="Arial" w:hAnsi="Arial" w:cs="Arial"/>
+          <w:rFonts w:eastAsia="Arial"/>
           <w:sz w:val="22"/>
           <w:szCs w:val="22"/>
         </w:rPr>
@@ -2762,7 +2756,7 @@
       </w:r>
       <w:r>
         <w:rPr>
-          <w:rFonts w:ascii="Arial" w:eastAsia="Arial" w:hAnsi="Arial" w:cs="Arial"/>
+          <w:rFonts w:eastAsia="Arial"/>
           <w:sz w:val="22"/>
           <w:szCs w:val="22"/>
         </w:rPr>
@@ -2770,7 +2764,7 @@
       </w:r>
       <w:r>
         <w:rPr>
-          <w:rFonts w:ascii="Arial" w:eastAsia="Arial" w:hAnsi="Arial" w:cs="Arial"/>
+          <w:rFonts w:eastAsia="Arial"/>
           <w:sz w:val="22"/>
           <w:szCs w:val="22"/>
         </w:rPr>
@@ -2778,7 +2772,7 @@
       </w:r>
       <w:r>
         <w:rPr>
-          <w:rFonts w:ascii="Arial" w:eastAsia="Arial" w:hAnsi="Arial" w:cs="Arial"/>
+          <w:rFonts w:eastAsia="Arial"/>
           <w:sz w:val="22"/>
           <w:szCs w:val="22"/>
         </w:rPr>
@@ -2788,7 +2782,7 @@
     <w:p>
       <w:pPr>
         <w:rPr>
-          <w:rFonts w:ascii="Arial" w:eastAsia="Arial" w:hAnsi="Arial" w:cs="Arial"/>
+          <w:rFonts w:eastAsia="Arial"/>
           <w:sz w:val="22"/>
           <w:szCs w:val="22"/>
         </w:rPr>
@@ -2797,38 +2791,38 @@
     <w:p>
       <w:pPr>
         <w:rPr>
-          <w:rFonts w:ascii="Arial" w:eastAsia="Arial" w:hAnsi="Arial" w:cs="Arial"/>
+          <w:rFonts w:eastAsia="Arial"/>
           <w:sz w:val="22"/>
           <w:szCs w:val="22"/>
         </w:rPr>
       </w:pPr>
       <w:r>
         <w:rPr>
-          <w:rFonts w:ascii="Arial" w:eastAsia="Arial" w:hAnsi="Arial" w:cs="Arial"/>
+          <w:rFonts w:eastAsia="Arial"/>
           <w:sz w:val="22"/>
           <w:szCs w:val="22"/>
         </w:rPr>
         <w:t xml:space="preserve">Other users will include site admins – </w:t>
       </w:r>
-      <w:commentRangeStart w:id="26"/>
-      <w:r>
-        <w:rPr>
-          <w:rFonts w:ascii="Arial" w:eastAsia="Arial" w:hAnsi="Arial" w:cs="Arial"/>
+      <w:commentRangeStart w:id="25"/>
+      <w:r>
+        <w:rPr>
+          <w:rFonts w:eastAsia="Arial"/>
           <w:sz w:val="22"/>
           <w:szCs w:val="22"/>
         </w:rPr>
         <w:t>WLU staff</w:t>
       </w:r>
-      <w:commentRangeEnd w:id="26"/>
+      <w:commentRangeEnd w:id="25"/>
       <w:r>
         <w:rPr>
           <w:rStyle w:val="CommentReference"/>
         </w:rPr>
-        <w:commentReference w:id="26"/>
-      </w:r>
-      <w:r>
-        <w:rPr>
-          <w:rFonts w:ascii="Arial" w:eastAsia="Arial" w:hAnsi="Arial" w:cs="Arial"/>
+        <w:commentReference w:id="25"/>
+      </w:r>
+      <w:r>
+        <w:rPr>
+          <w:rFonts w:eastAsia="Arial"/>
           <w:sz w:val="22"/>
           <w:szCs w:val="22"/>
         </w:rPr>
@@ -2843,20 +2837,20 @@
           <w:numId w:val="3"/>
         </w:numPr>
       </w:pPr>
-      <w:bookmarkStart w:id="27" w:name="h.lnxbz9" w:colFirst="0" w:colLast="0"/>
-      <w:bookmarkStart w:id="28" w:name="_Toc452061407"/>
-      <w:bookmarkStart w:id="29" w:name="_Toc452068027"/>
+      <w:bookmarkStart w:id="26" w:name="h.lnxbz9" w:colFirst="0" w:colLast="0"/>
+      <w:bookmarkStart w:id="27" w:name="_Toc452061407"/>
+      <w:bookmarkStart w:id="28" w:name="_Toc452502672"/>
+      <w:bookmarkEnd w:id="26"/>
+      <w:r>
+        <w:t>Operating Environment</w:t>
+      </w:r>
       <w:bookmarkEnd w:id="27"/>
-      <w:r>
-        <w:t>Operating Environment</w:t>
-      </w:r>
       <w:bookmarkEnd w:id="28"/>
-      <w:bookmarkEnd w:id="29"/>
-    </w:p>
-    <w:p>
-      <w:r>
-        <w:rPr>
-          <w:rFonts w:ascii="Arial" w:eastAsia="Arial" w:hAnsi="Arial" w:cs="Arial"/>
+    </w:p>
+    <w:p>
+      <w:r>
+        <w:rPr>
+          <w:rFonts w:eastAsia="Arial"/>
           <w:sz w:val="22"/>
           <w:szCs w:val="22"/>
         </w:rPr>
@@ -2871,27 +2865,27 @@
           <w:numId w:val="3"/>
         </w:numPr>
       </w:pPr>
-      <w:bookmarkStart w:id="30" w:name="h.35nkun2" w:colFirst="0" w:colLast="0"/>
-      <w:bookmarkStart w:id="31" w:name="_Toc452061408"/>
-      <w:bookmarkStart w:id="32" w:name="_Toc452068028"/>
+      <w:bookmarkStart w:id="29" w:name="h.35nkun2" w:colFirst="0" w:colLast="0"/>
+      <w:bookmarkStart w:id="30" w:name="_Toc452061408"/>
+      <w:bookmarkStart w:id="31" w:name="_Toc452502673"/>
+      <w:bookmarkEnd w:id="29"/>
+      <w:r>
+        <w:t>Design and Implementation Constraints</w:t>
+      </w:r>
       <w:bookmarkEnd w:id="30"/>
-      <w:r>
-        <w:t>Design and Implementation Constraints</w:t>
-      </w:r>
       <w:bookmarkEnd w:id="31"/>
-      <w:bookmarkEnd w:id="32"/>
-    </w:p>
-    <w:p>
-      <w:pPr>
-        <w:rPr>
-          <w:rFonts w:ascii="Arial" w:eastAsia="Arial" w:hAnsi="Arial" w:cs="Arial"/>
+    </w:p>
+    <w:p>
+      <w:pPr>
+        <w:rPr>
+          <w:rFonts w:eastAsia="Arial"/>
           <w:sz w:val="22"/>
           <w:szCs w:val="22"/>
         </w:rPr>
       </w:pPr>
       <w:r>
         <w:rPr>
-          <w:rFonts w:ascii="Arial" w:eastAsia="Arial" w:hAnsi="Arial" w:cs="Arial"/>
+          <w:rFonts w:eastAsia="Arial"/>
           <w:sz w:val="22"/>
           <w:szCs w:val="22"/>
         </w:rPr>
@@ -2899,7 +2893,7 @@
       </w:r>
       <w:r>
         <w:rPr>
-          <w:rFonts w:ascii="Arial" w:eastAsia="Arial" w:hAnsi="Arial" w:cs="Arial"/>
+          <w:rFonts w:eastAsia="Arial"/>
           <w:sz w:val="22"/>
           <w:szCs w:val="22"/>
         </w:rPr>
@@ -2907,61 +2901,34 @@
       </w:r>
       <w:r>
         <w:rPr>
-          <w:rFonts w:ascii="Arial" w:eastAsia="Arial" w:hAnsi="Arial" w:cs="Arial"/>
+          <w:rFonts w:eastAsia="Arial"/>
           <w:sz w:val="22"/>
           <w:szCs w:val="22"/>
         </w:rPr>
-        <w:t xml:space="preserve"> will be maintained by Wilfrid Laurier staff after the end of the </w:t>
-      </w:r>
-      <w:proofErr w:type="gramStart"/>
-      <w:r>
-        <w:rPr>
-          <w:rFonts w:ascii="Arial" w:eastAsia="Arial" w:hAnsi="Arial" w:cs="Arial"/>
+        <w:t xml:space="preserve"> will be maintained by Wilfrid Laurier staff after the end of the Spring 2016 school term. (July 26, 2016) As such, the admin portal must be functional by this date. Only specified staff may be allowed administrator access</w:t>
+      </w:r>
+      <w:r>
+        <w:rPr>
+          <w:rFonts w:eastAsia="Arial"/>
           <w:sz w:val="22"/>
           <w:szCs w:val="22"/>
         </w:rPr>
-        <w:t>Spring</w:t>
-      </w:r>
-      <w:proofErr w:type="gramEnd"/>
-      <w:r>
-        <w:rPr>
-          <w:rFonts w:ascii="Arial" w:eastAsia="Arial" w:hAnsi="Arial" w:cs="Arial"/>
+        <w:t>.</w:t>
+      </w:r>
+    </w:p>
+    <w:p>
+      <w:pPr>
+        <w:rPr>
+          <w:rFonts w:eastAsia="Arial"/>
           <w:sz w:val="22"/>
           <w:szCs w:val="22"/>
         </w:rPr>
-        <w:t xml:space="preserve"> 2016 school term. (July 26, 2016) As such, the admin portal must be functional by this date. Only specified staff may be allowed administrator access. The individuals are as follows: </w:t>
-      </w:r>
-      <w:r>
-        <w:rPr>
-          <w:rFonts w:ascii="Arial" w:eastAsia="Arial" w:hAnsi="Arial" w:cs="Arial"/>
+      </w:pPr>
+      <w:r>
+        <w:rPr>
+          <w:rFonts w:eastAsia="Arial"/>
           <w:sz w:val="22"/>
           <w:szCs w:val="22"/>
-          <w:highlight w:val="yellow"/>
-        </w:rPr>
-        <w:t>insert list here</w:t>
-      </w:r>
-      <w:r>
-        <w:rPr>
-          <w:rFonts w:ascii="Arial" w:eastAsia="Arial" w:hAnsi="Arial" w:cs="Arial"/>
-          <w:sz w:val="22"/>
-          <w:szCs w:val="22"/>
-        </w:rPr>
-        <w:t>.</w:t>
-      </w:r>
-    </w:p>
-    <w:p>
-      <w:pPr>
-        <w:rPr>
-          <w:rFonts w:ascii="Arial" w:eastAsia="Arial" w:hAnsi="Arial" w:cs="Arial"/>
-          <w:sz w:val="22"/>
-          <w:szCs w:val="22"/>
-        </w:rPr>
-      </w:pPr>
-      <w:r>
-        <w:rPr>
-          <w:rFonts w:ascii="Arial" w:eastAsia="Arial" w:hAnsi="Arial" w:cs="Arial"/>
-          <w:sz w:val="22"/>
-          <w:szCs w:val="22"/>
         </w:rPr>
         <w:t>The UPOD budget is $0, so any programs or framework must be free to use.</w:t>
       </w:r>
@@ -2969,7 +2936,7 @@
     <w:p>
       <w:pPr>
         <w:rPr>
-          <w:rFonts w:ascii="Arial" w:eastAsia="Arial" w:hAnsi="Arial" w:cs="Arial"/>
+          <w:rFonts w:eastAsia="Arial"/>
           <w:i/>
           <w:sz w:val="22"/>
           <w:szCs w:val="22"/>
@@ -2977,7 +2944,7 @@
       </w:pPr>
       <w:r>
         <w:rPr>
-          <w:rFonts w:ascii="Arial" w:eastAsia="Arial" w:hAnsi="Arial" w:cs="Arial"/>
+          <w:rFonts w:eastAsia="Arial"/>
           <w:i/>
           <w:sz w:val="22"/>
           <w:szCs w:val="22"/>
@@ -2994,18 +2961,27 @@
         </w:numPr>
         <w:spacing w:before="0"/>
       </w:pPr>
-      <w:bookmarkStart w:id="33" w:name="h.1ksv4uv" w:colFirst="0" w:colLast="0"/>
-      <w:bookmarkStart w:id="34" w:name="h.2jxsxqh" w:colFirst="0" w:colLast="0"/>
-      <w:bookmarkStart w:id="35" w:name="_Toc452061411"/>
-      <w:bookmarkStart w:id="36" w:name="_Toc452068029"/>
+      <w:bookmarkStart w:id="32" w:name="h.1ksv4uv" w:colFirst="0" w:colLast="0"/>
+      <w:bookmarkStart w:id="33" w:name="h.2jxsxqh" w:colFirst="0" w:colLast="0"/>
+      <w:bookmarkStart w:id="34" w:name="_Toc452061411"/>
+      <w:bookmarkStart w:id="35" w:name="_Toc452502674"/>
+      <w:bookmarkEnd w:id="32"/>
       <w:bookmarkEnd w:id="33"/>
-      <w:bookmarkEnd w:id="34"/>
+      <w:commentRangeStart w:id="36"/>
       <w:r>
         <w:lastRenderedPageBreak/>
         <w:t>External Interface Requirements</w:t>
       </w:r>
+      <w:bookmarkEnd w:id="34"/>
+      <w:commentRangeEnd w:id="36"/>
+      <w:r>
+        <w:rPr>
+          <w:rStyle w:val="CommentReference"/>
+          <w:b w:val="0"/>
+        </w:rPr>
+        <w:commentReference w:id="36"/>
+      </w:r>
       <w:bookmarkEnd w:id="35"/>
-      <w:bookmarkEnd w:id="36"/>
     </w:p>
     <w:p>
       <w:pPr>
@@ -3017,24 +2993,13 @@
       </w:pPr>
       <w:bookmarkStart w:id="37" w:name="h.z337ya" w:colFirst="0" w:colLast="0"/>
       <w:bookmarkStart w:id="38" w:name="_Toc452061412"/>
-      <w:bookmarkStart w:id="39" w:name="_Toc452068030"/>
+      <w:bookmarkStart w:id="39" w:name="_Toc452502675"/>
       <w:bookmarkEnd w:id="37"/>
       <w:r>
         <w:t>User Interfaces</w:t>
       </w:r>
       <w:bookmarkEnd w:id="38"/>
       <w:bookmarkEnd w:id="39"/>
-    </w:p>
-    <w:p>
-      <w:r>
-        <w:rPr>
-          <w:rFonts w:ascii="Arial" w:eastAsia="Arial" w:hAnsi="Arial" w:cs="Arial"/>
-          <w:i/>
-          <w:sz w:val="22"/>
-          <w:szCs w:val="22"/>
-        </w:rPr>
-        <w:t>&lt;Describe the logical characteristics of each interface between the software product and the users. This may include sample screen images, any GUI standards or product family style guides that are to be followed, screen layout constraints, standard buttons and functions (e.g., help) that will appear on every screen, keyboard shortcuts, error message display standards, and so on. Define the software components for which a user interface is needed. Details of the user interface design should be documented in a separate user interface specification.&gt;</w:t>
-      </w:r>
     </w:p>
     <w:p>
       <w:pPr>
@@ -3046,24 +3011,13 @@
       </w:pPr>
       <w:bookmarkStart w:id="40" w:name="h.3j2qqm3" w:colFirst="0" w:colLast="0"/>
       <w:bookmarkStart w:id="41" w:name="_Toc452061413"/>
-      <w:bookmarkStart w:id="42" w:name="_Toc452068031"/>
+      <w:bookmarkStart w:id="42" w:name="_Toc452502676"/>
       <w:bookmarkEnd w:id="40"/>
       <w:r>
         <w:t>Hardware Interfaces</w:t>
       </w:r>
       <w:bookmarkEnd w:id="41"/>
       <w:bookmarkEnd w:id="42"/>
-    </w:p>
-    <w:p>
-      <w:r>
-        <w:rPr>
-          <w:rFonts w:ascii="Arial" w:eastAsia="Arial" w:hAnsi="Arial" w:cs="Arial"/>
-          <w:i/>
-          <w:sz w:val="22"/>
-          <w:szCs w:val="22"/>
-        </w:rPr>
-        <w:t>&lt;Describe the logical and physical characteristics of each interface between the software product and the hardware components of the system. This may include the supported device types, the nature of the data and control interactions between the software and the hardware, and communication protocols to be used.&gt;</w:t>
-      </w:r>
     </w:p>
     <w:p>
       <w:pPr>
@@ -3075,24 +3029,13 @@
       </w:pPr>
       <w:bookmarkStart w:id="43" w:name="h.1y810tw" w:colFirst="0" w:colLast="0"/>
       <w:bookmarkStart w:id="44" w:name="_Toc452061414"/>
-      <w:bookmarkStart w:id="45" w:name="_Toc452068032"/>
+      <w:bookmarkStart w:id="45" w:name="_Toc452502677"/>
       <w:bookmarkEnd w:id="43"/>
       <w:r>
         <w:t>Software Interfaces</w:t>
       </w:r>
       <w:bookmarkEnd w:id="44"/>
       <w:bookmarkEnd w:id="45"/>
-    </w:p>
-    <w:p>
-      <w:r>
-        <w:rPr>
-          <w:rFonts w:ascii="Arial" w:eastAsia="Arial" w:hAnsi="Arial" w:cs="Arial"/>
-          <w:i/>
-          <w:sz w:val="22"/>
-          <w:szCs w:val="22"/>
-        </w:rPr>
-        <w:t>&lt;Describe the connections between this product and other specific software components (name and version), including databases, operating systems, tools, libraries, and integrated commercial components. Identify the data items or messages coming into the system and going out and describe the purpose of each. Describe the services needed and the nature of communications. Refer to documents that describe detailed application programming interface protocols. Identify data that will be shared across software components. If the data sharing mechanism must be implemented in a specific way (for example, use of a global data area in a multitasking operating system), specify this as an implementation constraint.&gt;</w:t>
-      </w:r>
     </w:p>
     <w:p>
       <w:pPr>
@@ -3104,7 +3047,7 @@
       </w:pPr>
       <w:bookmarkStart w:id="46" w:name="h.4i7ojhp" w:colFirst="0" w:colLast="0"/>
       <w:bookmarkStart w:id="47" w:name="_Toc452061415"/>
-      <w:bookmarkStart w:id="48" w:name="_Toc452068033"/>
+      <w:bookmarkStart w:id="48" w:name="_Toc452502678"/>
       <w:bookmarkEnd w:id="46"/>
       <w:r>
         <w:t>Communications Interfaces</w:t>
@@ -3114,19 +3057,10 @@
     </w:p>
     <w:p>
       <w:r>
-        <w:rPr>
-          <w:rFonts w:ascii="Arial" w:eastAsia="Arial" w:hAnsi="Arial" w:cs="Arial"/>
-          <w:i/>
-          <w:sz w:val="22"/>
-          <w:szCs w:val="22"/>
-        </w:rPr>
-        <w:t>&lt;Describe the requirements associated with any communications functions required by this product, including e-mail, web browser, network server communications protocols, electronic forms, and so on. Define any pertinent message formatting. Identify any communication standards that will be used, such as FTP or HTTP. Specify any communication security or encryption issues, data transfer rates, and synchronization mechanisms.&gt;</w:t>
-      </w:r>
-    </w:p>
-    <w:p>
-      <w:r>
         <w:br w:type="page"/>
       </w:r>
+      <w:bookmarkStart w:id="49" w:name="_GoBack"/>
+      <w:bookmarkEnd w:id="49"/>
     </w:p>
     <w:p/>
     <w:p>
@@ -3138,15 +3072,15 @@
         </w:numPr>
         <w:spacing w:before="0"/>
       </w:pPr>
-      <w:bookmarkStart w:id="49" w:name="h.2xcytpi" w:colFirst="0" w:colLast="0"/>
-      <w:bookmarkStart w:id="50" w:name="_Toc452061416"/>
-      <w:bookmarkStart w:id="51" w:name="_Toc452068034"/>
-      <w:bookmarkEnd w:id="49"/>
+      <w:bookmarkStart w:id="50" w:name="h.2xcytpi" w:colFirst="0" w:colLast="0"/>
+      <w:bookmarkStart w:id="51" w:name="_Toc452061416"/>
+      <w:bookmarkStart w:id="52" w:name="_Toc452502679"/>
+      <w:bookmarkEnd w:id="50"/>
       <w:r>
         <w:t>System Features</w:t>
       </w:r>
-      <w:bookmarkEnd w:id="50"/>
       <w:bookmarkEnd w:id="51"/>
+      <w:bookmarkEnd w:id="52"/>
     </w:p>
     <w:p>
       <w:pPr>
@@ -3156,15 +3090,15 @@
           <w:numId w:val="3"/>
         </w:numPr>
       </w:pPr>
-      <w:bookmarkStart w:id="52" w:name="h.1ci93xb" w:colFirst="0" w:colLast="0"/>
-      <w:bookmarkStart w:id="53" w:name="_Toc452061417"/>
-      <w:bookmarkStart w:id="54" w:name="_Toc452068035"/>
-      <w:bookmarkEnd w:id="52"/>
+      <w:bookmarkStart w:id="53" w:name="h.1ci93xb" w:colFirst="0" w:colLast="0"/>
+      <w:bookmarkStart w:id="54" w:name="_Toc452061417"/>
+      <w:bookmarkStart w:id="55" w:name="_Toc452502680"/>
+      <w:bookmarkEnd w:id="53"/>
       <w:r>
         <w:t>Landing Page</w:t>
       </w:r>
-      <w:bookmarkEnd w:id="53"/>
       <w:bookmarkEnd w:id="54"/>
+      <w:bookmarkEnd w:id="55"/>
     </w:p>
     <w:p>
       <w:pPr>
@@ -3424,15 +3358,15 @@
           <w:numId w:val="3"/>
         </w:numPr>
       </w:pPr>
-      <w:bookmarkStart w:id="55" w:name="h.bhv7ph1f4yjh" w:colFirst="0" w:colLast="0"/>
-      <w:bookmarkStart w:id="56" w:name="_Toc452061418"/>
-      <w:bookmarkStart w:id="57" w:name="_Toc452068036"/>
-      <w:bookmarkEnd w:id="55"/>
+      <w:bookmarkStart w:id="56" w:name="h.bhv7ph1f4yjh" w:colFirst="0" w:colLast="0"/>
+      <w:bookmarkStart w:id="57" w:name="_Toc452061418"/>
+      <w:bookmarkStart w:id="58" w:name="_Toc452502681"/>
+      <w:bookmarkEnd w:id="56"/>
       <w:r>
         <w:t>Portal Page</w:t>
       </w:r>
-      <w:bookmarkEnd w:id="56"/>
       <w:bookmarkEnd w:id="57"/>
+      <w:bookmarkEnd w:id="58"/>
     </w:p>
     <w:p>
       <w:pPr>
@@ -3472,19 +3406,7 @@
         <w:t xml:space="preserve">Each Portal Page will continue to carry through the left side menu, and should also display a search bar in the top right hand corner, which should have the same functionality as the landing page search bar. </w:t>
       </w:r>
       <w:r>
-        <w:t xml:space="preserve">Portal Pages will display info in two vertical panels – the left panel should display the title of the discipline as well as a brief description of the discipline (i.e. </w:t>
-      </w:r>
-      <w:r>
-        <w:t>Fundamentals of Physics includes topics such as calculus, vectors</w:t>
-      </w:r>
-      <w:r>
-        <w:t>,</w:t>
-      </w:r>
-      <w:r>
-        <w:t xml:space="preserve"> and the groundwork you will need to continue learning Physics at the undergrad level.</w:t>
-      </w:r>
-      <w:r>
-        <w:t xml:space="preserve"> – as found on the current UPOD site) The right panel will list out topics in a similar manner to the content listed in each category of the current UPOD side (i.e. Commonly Used Constants, Unit Conversions, etc. – with respect to Fundamentals of Physics)</w:t>
+        <w:t>Portal Pages will display info in two vertical panels – the left panel should display the title of the discipline as well as a brief description of the discipline (i.e. Fundamentals of Physics includes topics such as calculus, vectors, and the groundwork you will need to continue learning Physics at the undergrad level. – as found on the current UPOD site) The right panel will list out topics in a similar manner to the content listed in each category of the current UPOD side (i.e. Commonly Used Constants, Unit Conversions, etc. – with respect to Fundamentals of Physics)</w:t>
       </w:r>
     </w:p>
     <w:p>
@@ -3661,15 +3583,7 @@
         <w:t>4.2.2</w:t>
       </w:r>
       <w:r>
-        <w:t>.7: The Search Bar must remain visible at the top of the page. (</w:t>
-      </w:r>
-      <w:proofErr w:type="gramStart"/>
-      <w:r>
-        <w:t>right</w:t>
-      </w:r>
-      <w:proofErr w:type="gramEnd"/>
-      <w:r>
-        <w:t xml:space="preserve"> aligned)</w:t>
+        <w:t>.7: The Search Bar must remain visible at the top of the page. (right aligned)</w:t>
       </w:r>
     </w:p>
     <w:p>
@@ -3685,7 +3599,7 @@
           <w:numId w:val="3"/>
         </w:numPr>
       </w:pPr>
-      <w:bookmarkStart w:id="58" w:name="_Toc452068037"/>
+      <w:bookmarkStart w:id="59" w:name="_Toc452502682"/>
       <w:r>
         <w:t xml:space="preserve">Single Entry Page (Scalable and </w:t>
       </w:r>
@@ -3695,7 +3609,7 @@
       <w:r>
         <w:t>)</w:t>
       </w:r>
-      <w:bookmarkEnd w:id="58"/>
+      <w:bookmarkEnd w:id="59"/>
     </w:p>
     <w:p>
       <w:pPr>
@@ -3733,7 +3647,7 @@
       </w:r>
       <w:r>
         <w:rPr>
-          <w:rFonts w:ascii="Arial" w:eastAsia="Arial" w:hAnsi="Arial" w:cs="Arial"/>
+          <w:rFonts w:eastAsia="Arial"/>
           <w:i/>
           <w:sz w:val="22"/>
           <w:szCs w:val="22"/>
@@ -3903,15 +3817,7 @@
         <w:t>4.3.2</w:t>
       </w:r>
       <w:r>
-        <w:t>.8: The Search Bar must remain visible at the top of the page. (</w:t>
-      </w:r>
-      <w:proofErr w:type="gramStart"/>
-      <w:r>
-        <w:t>right</w:t>
-      </w:r>
-      <w:proofErr w:type="gramEnd"/>
-      <w:r>
-        <w:t xml:space="preserve"> aligned)</w:t>
+        <w:t>.8: The Search Bar must remain visible at the top of the page. (right aligned)</w:t>
       </w:r>
     </w:p>
     <w:p/>
@@ -3923,11 +3829,11 @@
           <w:numId w:val="3"/>
         </w:numPr>
       </w:pPr>
-      <w:bookmarkStart w:id="59" w:name="_Toc452068038"/>
+      <w:bookmarkStart w:id="60" w:name="_Toc452502683"/>
       <w:r>
         <w:t>About Us Page</w:t>
       </w:r>
-      <w:bookmarkEnd w:id="59"/>
+      <w:bookmarkEnd w:id="60"/>
     </w:p>
     <w:p>
       <w:pPr>
@@ -4161,15 +4067,7 @@
         <w:t>4.4.2</w:t>
       </w:r>
       <w:r>
-        <w:t>.8: The Search Bar must remain visible at the top of the page. (</w:t>
-      </w:r>
-      <w:proofErr w:type="gramStart"/>
-      <w:r>
-        <w:t>right</w:t>
-      </w:r>
-      <w:proofErr w:type="gramEnd"/>
-      <w:r>
-        <w:t xml:space="preserve"> aligned)</w:t>
+        <w:t>.8: The Search Bar must remain visible at the top of the page. (right aligned)</w:t>
       </w:r>
     </w:p>
     <w:p/>
@@ -4192,12 +4090,12 @@
           <w:numId w:val="3"/>
         </w:numPr>
       </w:pPr>
-      <w:bookmarkStart w:id="60" w:name="_Toc452068039"/>
+      <w:bookmarkStart w:id="61" w:name="_Toc452502684"/>
       <w:r>
         <w:lastRenderedPageBreak/>
         <w:t>Admin Login Page</w:t>
       </w:r>
-      <w:bookmarkEnd w:id="60"/>
+      <w:bookmarkEnd w:id="61"/>
     </w:p>
     <w:p>
       <w:pPr>
@@ -4346,16 +4244,16 @@
       <w:r>
         <w:t xml:space="preserve">.6: Clicking on the Login button must verify the admin’s credentials, and </w:t>
       </w:r>
-      <w:commentRangeStart w:id="61"/>
+      <w:commentRangeStart w:id="62"/>
       <w:r>
         <w:rPr>
           <w:highlight w:val="yellow"/>
         </w:rPr>
         <w:t>grant access</w:t>
       </w:r>
-      <w:commentRangeEnd w:id="61"/>
-      <w:r>
-        <w:commentReference w:id="61"/>
+      <w:commentRangeEnd w:id="62"/>
+      <w:r>
+        <w:commentReference w:id="62"/>
       </w:r>
       <w:r>
         <w:t xml:space="preserve"> to edit pages on successful verification.</w:t>
@@ -4386,15 +4284,7 @@
         <w:t>.2</w:t>
       </w:r>
       <w:r>
-        <w:t>.8: The Search Bar must remain visible at the top of the page. (</w:t>
-      </w:r>
-      <w:proofErr w:type="gramStart"/>
-      <w:r>
-        <w:t>right</w:t>
-      </w:r>
-      <w:proofErr w:type="gramEnd"/>
-      <w:r>
-        <w:t xml:space="preserve"> aligned)</w:t>
+        <w:t>.8: The Search Bar must remain visible at the top of the page. (right aligned)</w:t>
       </w:r>
     </w:p>
     <w:p>
@@ -4411,11 +4301,11 @@
           <w:numId w:val="3"/>
         </w:numPr>
       </w:pPr>
-      <w:bookmarkStart w:id="62" w:name="_Toc452068040"/>
+      <w:bookmarkStart w:id="63" w:name="_Toc452502685"/>
       <w:r>
         <w:t>Search Results Page</w:t>
       </w:r>
-      <w:bookmarkEnd w:id="62"/>
+      <w:bookmarkEnd w:id="63"/>
     </w:p>
     <w:p>
       <w:pPr>
@@ -4441,26 +4331,18 @@
         <w:t xml:space="preserve">Users should be given enough relevant information after searching for a topic. Since some information can apply to many different disciplines, (i.e. Speed of Light would be found in both Classical Mechanics as well as Optics) a search for a term should </w:t>
       </w:r>
       <w:r>
-        <w:t xml:space="preserve">a list of all Single Entry Pages that refer to that term. Results should be displayed with a Page </w:t>
-      </w:r>
-      <w:proofErr w:type="gramStart"/>
-      <w:r>
-        <w:t>Heading</w:t>
-      </w:r>
-      <w:proofErr w:type="gramEnd"/>
-      <w:r>
-        <w:t xml:space="preserve"> as well as a brief preview of the info contained on the linked page. (</w:t>
-      </w:r>
-      <w:commentRangeStart w:id="63"/>
+        <w:t>a list of all Single Entry Pages that refer to that term. Results should be displayed with a Page Heading as well as a brief preview of the info contained on the linked page. (</w:t>
+      </w:r>
+      <w:commentRangeStart w:id="64"/>
       <w:r>
         <w:t>Similar to a general Google Search)</w:t>
       </w:r>
-      <w:commentRangeEnd w:id="63"/>
+      <w:commentRangeEnd w:id="64"/>
       <w:r>
         <w:rPr>
           <w:rStyle w:val="CommentReference"/>
         </w:rPr>
-        <w:commentReference w:id="63"/>
+        <w:commentReference w:id="64"/>
       </w:r>
     </w:p>
     <w:p>
@@ -4520,7 +4402,7 @@
 </file>
 
 <file path=word/comments.xml><?xml version="1.0" encoding="utf-8"?>
-<w:comments xmlns:wpc="http://schemas.microsoft.com/office/word/2010/wordprocessingCanvas" xmlns:mc="http://schemas.openxmlformats.org/markup-compatibility/2006" xmlns:o="urn:schemas-microsoft-com:office:office" xmlns:r="http://schemas.openxmlformats.org/officeDocument/2006/relationships" xmlns:m="http://schemas.openxmlformats.org/officeDocument/2006/math" xmlns:v="urn:schemas-microsoft-com:vml" xmlns:wp14="http://schemas.microsoft.com/office/word/2010/wordprocessingDrawing" xmlns:wp="http://schemas.openxmlformats.org/drawingml/2006/wordprocessingDrawing" xmlns:w10="urn:schemas-microsoft-com:office:word" xmlns:w="http://schemas.openxmlformats.org/wordprocessingml/2006/main" xmlns:w14="http://schemas.microsoft.com/office/word/2010/wordml" xmlns:w15="http://schemas.microsoft.com/office/word/2012/wordml" xmlns:wpg="http://schemas.microsoft.com/office/word/2010/wordprocessingGroup" xmlns:wpi="http://schemas.microsoft.com/office/word/2010/wordprocessingInk" xmlns:wne="http://schemas.microsoft.com/office/word/2006/wordml" xmlns:wps="http://schemas.microsoft.com/office/word/2010/wordprocessingShape" mc:Ignorable="w14 w15 wp14">
+<w:comments xmlns:wpc="http://schemas.microsoft.com/office/word/2010/wordprocessingCanvas" xmlns:cx="http://schemas.microsoft.com/office/drawing/2014/chartex" xmlns:cx1="http://schemas.microsoft.com/office/drawing/2015/9/8/chartex" xmlns:cx2="http://schemas.microsoft.com/office/drawing/2015/10/21/chartex" xmlns:mc="http://schemas.openxmlformats.org/markup-compatibility/2006" xmlns:o="urn:schemas-microsoft-com:office:office" xmlns:r="http://schemas.openxmlformats.org/officeDocument/2006/relationships" xmlns:m="http://schemas.openxmlformats.org/officeDocument/2006/math" xmlns:v="urn:schemas-microsoft-com:vml" xmlns:wp14="http://schemas.microsoft.com/office/word/2010/wordprocessingDrawing" xmlns:wp="http://schemas.openxmlformats.org/drawingml/2006/wordprocessingDrawing" xmlns:w10="urn:schemas-microsoft-com:office:word" xmlns:w="http://schemas.openxmlformats.org/wordprocessingml/2006/main" xmlns:w14="http://schemas.microsoft.com/office/word/2010/wordml" xmlns:w15="http://schemas.microsoft.com/office/word/2012/wordml" xmlns:w16se="http://schemas.microsoft.com/office/word/2015/wordml/symex" xmlns:wpg="http://schemas.microsoft.com/office/word/2010/wordprocessingGroup" xmlns:wpi="http://schemas.microsoft.com/office/word/2010/wordprocessingInk" xmlns:wne="http://schemas.microsoft.com/office/word/2006/wordml" xmlns:wps="http://schemas.microsoft.com/office/word/2010/wordprocessingShape" mc:Ignorable="w14 w15 w16se wp14">
   <w:comment w:id="9" w:author="Tom West" w:date="2016-05-26T22:31:00Z" w:initials="TW">
     <w:p>
       <w:pPr>
@@ -4535,9 +4417,17 @@
       <w:r>
         <w:t>And by all we mean some</w:t>
       </w:r>
+      <w:r>
+        <w:t xml:space="preserve"> – additional physics info can be added at the discretion of site admins/Dr. </w:t>
+      </w:r>
+      <w:proofErr w:type="spellStart"/>
+      <w:r>
+        <w:t>Ghose</w:t>
+      </w:r>
+      <w:proofErr w:type="spellEnd"/>
     </w:p>
   </w:comment>
-  <w:comment w:id="26" w:author="Tom West" w:date="2016-05-26T23:09:00Z" w:initials="TW">
+  <w:comment w:id="25" w:author="Tom West" w:date="2016-05-26T23:09:00Z" w:initials="TW">
     <w:p>
       <w:pPr>
         <w:pStyle w:val="CommentText"/>
@@ -4549,11 +4439,33 @@
         <w:annotationRef/>
       </w:r>
       <w:r>
-        <w:t>How many admins should be expecting?</w:t>
+        <w:t>How many admins should</w:t>
+      </w:r>
+      <w:r>
+        <w:t xml:space="preserve"> we</w:t>
+      </w:r>
+      <w:r>
+        <w:t xml:space="preserve"> be expecting?</w:t>
       </w:r>
     </w:p>
   </w:comment>
-  <w:comment w:id="61" w:author="Tom West" w:date="2016-05-18T05:14:00Z" w:initials="">
+  <w:comment w:id="36" w:author="Tom West" w:date="2016-05-31T23:27:00Z" w:initials="TW">
+    <w:p>
+      <w:pPr>
+        <w:pStyle w:val="CommentText"/>
+      </w:pPr>
+      <w:r>
+        <w:rPr>
+          <w:rStyle w:val="CommentReference"/>
+        </w:rPr>
+        <w:annotationRef/>
+      </w:r>
+      <w:r>
+        <w:t>Will be used for analysis phase</w:t>
+      </w:r>
+    </w:p>
+  </w:comment>
+  <w:comment w:id="62" w:author="Tom West" w:date="2016-05-18T05:14:00Z" w:initials="">
     <w:p>
       <w:pPr>
         <w:widowControl w:val="0"/>
@@ -4568,7 +4480,7 @@
       </w:r>
     </w:p>
   </w:comment>
-  <w:comment w:id="63" w:author="Tom West" w:date="2016-05-26T21:20:00Z" w:initials="TW">
+  <w:comment w:id="64" w:author="Tom West" w:date="2016-05-26T21:20:00Z" w:initials="TW">
     <w:p>
       <w:pPr>
         <w:pStyle w:val="CommentText"/>
@@ -4588,16 +4500,17 @@
 </file>
 
 <file path=word/commentsExtended.xml><?xml version="1.0" encoding="utf-8"?>
-<w15:commentsEx xmlns:wpc="http://schemas.microsoft.com/office/word/2010/wordprocessingCanvas" xmlns:mc="http://schemas.openxmlformats.org/markup-compatibility/2006" xmlns:o="urn:schemas-microsoft-com:office:office" xmlns:r="http://schemas.openxmlformats.org/officeDocument/2006/relationships" xmlns:m="http://schemas.openxmlformats.org/officeDocument/2006/math" xmlns:v="urn:schemas-microsoft-com:vml" xmlns:wp14="http://schemas.microsoft.com/office/word/2010/wordprocessingDrawing" xmlns:wp="http://schemas.openxmlformats.org/drawingml/2006/wordprocessingDrawing" xmlns:w10="urn:schemas-microsoft-com:office:word" xmlns:w="http://schemas.openxmlformats.org/wordprocessingml/2006/main" xmlns:w14="http://schemas.microsoft.com/office/word/2010/wordml" xmlns:w15="http://schemas.microsoft.com/office/word/2012/wordml" xmlns:wpg="http://schemas.microsoft.com/office/word/2010/wordprocessingGroup" xmlns:wpi="http://schemas.microsoft.com/office/word/2010/wordprocessingInk" xmlns:wne="http://schemas.microsoft.com/office/word/2006/wordml" xmlns:wps="http://schemas.microsoft.com/office/word/2010/wordprocessingShape" mc:Ignorable="w14 w15 wp14">
+<w15:commentsEx xmlns:wpc="http://schemas.microsoft.com/office/word/2010/wordprocessingCanvas" xmlns:cx="http://schemas.microsoft.com/office/drawing/2014/chartex" xmlns:cx1="http://schemas.microsoft.com/office/drawing/2015/9/8/chartex" xmlns:cx2="http://schemas.microsoft.com/office/drawing/2015/10/21/chartex" xmlns:mc="http://schemas.openxmlformats.org/markup-compatibility/2006" xmlns:o="urn:schemas-microsoft-com:office:office" xmlns:r="http://schemas.openxmlformats.org/officeDocument/2006/relationships" xmlns:m="http://schemas.openxmlformats.org/officeDocument/2006/math" xmlns:v="urn:schemas-microsoft-com:vml" xmlns:wp14="http://schemas.microsoft.com/office/word/2010/wordprocessingDrawing" xmlns:wp="http://schemas.openxmlformats.org/drawingml/2006/wordprocessingDrawing" xmlns:w10="urn:schemas-microsoft-com:office:word" xmlns:w="http://schemas.openxmlformats.org/wordprocessingml/2006/main" xmlns:w14="http://schemas.microsoft.com/office/word/2010/wordml" xmlns:w15="http://schemas.microsoft.com/office/word/2012/wordml" xmlns:w16se="http://schemas.microsoft.com/office/word/2015/wordml/symex" xmlns:wpg="http://schemas.microsoft.com/office/word/2010/wordprocessingGroup" xmlns:wpi="http://schemas.microsoft.com/office/word/2010/wordprocessingInk" xmlns:wne="http://schemas.microsoft.com/office/word/2006/wordml" xmlns:wps="http://schemas.microsoft.com/office/word/2010/wordprocessingShape" mc:Ignorable="w14 w15 w16se wp14">
   <w15:commentEx w15:paraId="5566D102" w15:done="0"/>
   <w15:commentEx w15:paraId="7F0AE73C" w15:done="0"/>
+  <w15:commentEx w15:paraId="67C9BFEC" w15:done="0"/>
   <w15:commentEx w15:paraId="0AE48F2B" w15:done="0"/>
   <w15:commentEx w15:paraId="3EA9E078" w15:done="0"/>
 </w15:commentsEx>
 </file>
 
 <file path=word/endnotes.xml><?xml version="1.0" encoding="utf-8"?>
-<w:endnotes xmlns:wpc="http://schemas.microsoft.com/office/word/2010/wordprocessingCanvas" xmlns:mc="http://schemas.openxmlformats.org/markup-compatibility/2006" xmlns:o="urn:schemas-microsoft-com:office:office" xmlns:r="http://schemas.openxmlformats.org/officeDocument/2006/relationships" xmlns:m="http://schemas.openxmlformats.org/officeDocument/2006/math" xmlns:v="urn:schemas-microsoft-com:vml" xmlns:wp14="http://schemas.microsoft.com/office/word/2010/wordprocessingDrawing" xmlns:wp="http://schemas.openxmlformats.org/drawingml/2006/wordprocessingDrawing" xmlns:w10="urn:schemas-microsoft-com:office:word" xmlns:w="http://schemas.openxmlformats.org/wordprocessingml/2006/main" xmlns:w14="http://schemas.microsoft.com/office/word/2010/wordml" xmlns:w15="http://schemas.microsoft.com/office/word/2012/wordml" xmlns:wpg="http://schemas.microsoft.com/office/word/2010/wordprocessingGroup" xmlns:wpi="http://schemas.microsoft.com/office/word/2010/wordprocessingInk" xmlns:wne="http://schemas.microsoft.com/office/word/2006/wordml" xmlns:wps="http://schemas.microsoft.com/office/word/2010/wordprocessingShape" mc:Ignorable="w14 w15 wp14">
+<w:endnotes xmlns:wpc="http://schemas.microsoft.com/office/word/2010/wordprocessingCanvas" xmlns:cx="http://schemas.microsoft.com/office/drawing/2014/chartex" xmlns:cx1="http://schemas.microsoft.com/office/drawing/2015/9/8/chartex" xmlns:cx2="http://schemas.microsoft.com/office/drawing/2015/10/21/chartex" xmlns:mc="http://schemas.openxmlformats.org/markup-compatibility/2006" xmlns:o="urn:schemas-microsoft-com:office:office" xmlns:r="http://schemas.openxmlformats.org/officeDocument/2006/relationships" xmlns:m="http://schemas.openxmlformats.org/officeDocument/2006/math" xmlns:v="urn:schemas-microsoft-com:vml" xmlns:wp14="http://schemas.microsoft.com/office/word/2010/wordprocessingDrawing" xmlns:wp="http://schemas.openxmlformats.org/drawingml/2006/wordprocessingDrawing" xmlns:w10="urn:schemas-microsoft-com:office:word" xmlns:w="http://schemas.openxmlformats.org/wordprocessingml/2006/main" xmlns:w14="http://schemas.microsoft.com/office/word/2010/wordml" xmlns:w15="http://schemas.microsoft.com/office/word/2012/wordml" xmlns:w16se="http://schemas.microsoft.com/office/word/2015/wordml/symex" xmlns:wpg="http://schemas.microsoft.com/office/word/2010/wordprocessingGroup" xmlns:wpi="http://schemas.microsoft.com/office/word/2010/wordprocessingInk" xmlns:wne="http://schemas.microsoft.com/office/word/2006/wordml" xmlns:wps="http://schemas.microsoft.com/office/word/2010/wordprocessingShape" mc:Ignorable="w14 w15 w16se wp14">
   <w:endnote w:type="separator" w:id="-1">
     <w:p>
       <w:r>
@@ -4616,7 +4529,7 @@
 </file>
 
 <file path=word/footer1.xml><?xml version="1.0" encoding="utf-8"?>
-<w:ftr xmlns:wpc="http://schemas.microsoft.com/office/word/2010/wordprocessingCanvas" xmlns:mc="http://schemas.openxmlformats.org/markup-compatibility/2006" xmlns:o="urn:schemas-microsoft-com:office:office" xmlns:r="http://schemas.openxmlformats.org/officeDocument/2006/relationships" xmlns:m="http://schemas.openxmlformats.org/officeDocument/2006/math" xmlns:v="urn:schemas-microsoft-com:vml" xmlns:wp14="http://schemas.microsoft.com/office/word/2010/wordprocessingDrawing" xmlns:wp="http://schemas.openxmlformats.org/drawingml/2006/wordprocessingDrawing" xmlns:w10="urn:schemas-microsoft-com:office:word" xmlns:w="http://schemas.openxmlformats.org/wordprocessingml/2006/main" xmlns:w14="http://schemas.microsoft.com/office/word/2010/wordml" xmlns:w15="http://schemas.microsoft.com/office/word/2012/wordml" xmlns:wpg="http://schemas.microsoft.com/office/word/2010/wordprocessingGroup" xmlns:wpi="http://schemas.microsoft.com/office/word/2010/wordprocessingInk" xmlns:wne="http://schemas.microsoft.com/office/word/2006/wordml" xmlns:wps="http://schemas.microsoft.com/office/word/2010/wordprocessingShape" mc:Ignorable="w14 w15 wp14">
+<w:ftr xmlns:wpc="http://schemas.microsoft.com/office/word/2010/wordprocessingCanvas" xmlns:cx="http://schemas.microsoft.com/office/drawing/2014/chartex" xmlns:cx1="http://schemas.microsoft.com/office/drawing/2015/9/8/chartex" xmlns:cx2="http://schemas.microsoft.com/office/drawing/2015/10/21/chartex" xmlns:mc="http://schemas.openxmlformats.org/markup-compatibility/2006" xmlns:o="urn:schemas-microsoft-com:office:office" xmlns:r="http://schemas.openxmlformats.org/officeDocument/2006/relationships" xmlns:m="http://schemas.openxmlformats.org/officeDocument/2006/math" xmlns:v="urn:schemas-microsoft-com:vml" xmlns:wp14="http://schemas.microsoft.com/office/word/2010/wordprocessingDrawing" xmlns:wp="http://schemas.openxmlformats.org/drawingml/2006/wordprocessingDrawing" xmlns:w10="urn:schemas-microsoft-com:office:word" xmlns:w="http://schemas.openxmlformats.org/wordprocessingml/2006/main" xmlns:w14="http://schemas.microsoft.com/office/word/2010/wordml" xmlns:w15="http://schemas.microsoft.com/office/word/2012/wordml" xmlns:w16se="http://schemas.microsoft.com/office/word/2015/wordml/symex" xmlns:wpg="http://schemas.microsoft.com/office/word/2010/wordprocessingGroup" xmlns:wpi="http://schemas.microsoft.com/office/word/2010/wordprocessingInk" xmlns:wne="http://schemas.microsoft.com/office/word/2006/wordml" xmlns:wps="http://schemas.microsoft.com/office/word/2010/wordprocessingShape" mc:Ignorable="w14 w15 w16se wp14">
   <w:p>
     <w:pPr>
       <w:tabs>
@@ -4631,7 +4544,7 @@
 </file>
 
 <file path=word/footnotes.xml><?xml version="1.0" encoding="utf-8"?>
-<w:footnotes xmlns:wpc="http://schemas.microsoft.com/office/word/2010/wordprocessingCanvas" xmlns:mc="http://schemas.openxmlformats.org/markup-compatibility/2006" xmlns:o="urn:schemas-microsoft-com:office:office" xmlns:r="http://schemas.openxmlformats.org/officeDocument/2006/relationships" xmlns:m="http://schemas.openxmlformats.org/officeDocument/2006/math" xmlns:v="urn:schemas-microsoft-com:vml" xmlns:wp14="http://schemas.microsoft.com/office/word/2010/wordprocessingDrawing" xmlns:wp="http://schemas.openxmlformats.org/drawingml/2006/wordprocessingDrawing" xmlns:w10="urn:schemas-microsoft-com:office:word" xmlns:w="http://schemas.openxmlformats.org/wordprocessingml/2006/main" xmlns:w14="http://schemas.microsoft.com/office/word/2010/wordml" xmlns:w15="http://schemas.microsoft.com/office/word/2012/wordml" xmlns:wpg="http://schemas.microsoft.com/office/word/2010/wordprocessingGroup" xmlns:wpi="http://schemas.microsoft.com/office/word/2010/wordprocessingInk" xmlns:wne="http://schemas.microsoft.com/office/word/2006/wordml" xmlns:wps="http://schemas.microsoft.com/office/word/2010/wordprocessingShape" mc:Ignorable="w14 w15 wp14">
+<w:footnotes xmlns:wpc="http://schemas.microsoft.com/office/word/2010/wordprocessingCanvas" xmlns:cx="http://schemas.microsoft.com/office/drawing/2014/chartex" xmlns:cx1="http://schemas.microsoft.com/office/drawing/2015/9/8/chartex" xmlns:cx2="http://schemas.microsoft.com/office/drawing/2015/10/21/chartex" xmlns:mc="http://schemas.openxmlformats.org/markup-compatibility/2006" xmlns:o="urn:schemas-microsoft-com:office:office" xmlns:r="http://schemas.openxmlformats.org/officeDocument/2006/relationships" xmlns:m="http://schemas.openxmlformats.org/officeDocument/2006/math" xmlns:v="urn:schemas-microsoft-com:vml" xmlns:wp14="http://schemas.microsoft.com/office/word/2010/wordprocessingDrawing" xmlns:wp="http://schemas.openxmlformats.org/drawingml/2006/wordprocessingDrawing" xmlns:w10="urn:schemas-microsoft-com:office:word" xmlns:w="http://schemas.openxmlformats.org/wordprocessingml/2006/main" xmlns:w14="http://schemas.microsoft.com/office/word/2010/wordml" xmlns:w15="http://schemas.microsoft.com/office/word/2012/wordml" xmlns:w16se="http://schemas.microsoft.com/office/word/2015/wordml/symex" xmlns:wpg="http://schemas.microsoft.com/office/word/2010/wordprocessingGroup" xmlns:wpi="http://schemas.microsoft.com/office/word/2010/wordprocessingInk" xmlns:wne="http://schemas.microsoft.com/office/word/2006/wordml" xmlns:wps="http://schemas.microsoft.com/office/word/2010/wordprocessingShape" mc:Ignorable="w14 w15 w16se wp14">
   <w:footnote w:type="separator" w:id="-1">
     <w:p>
       <w:r>
@@ -4650,7 +4563,7 @@
 </file>
 
 <file path=word/header1.xml><?xml version="1.0" encoding="utf-8"?>
-<w:hdr xmlns:wpc="http://schemas.microsoft.com/office/word/2010/wordprocessingCanvas" xmlns:mc="http://schemas.openxmlformats.org/markup-compatibility/2006" xmlns:o="urn:schemas-microsoft-com:office:office" xmlns:r="http://schemas.openxmlformats.org/officeDocument/2006/relationships" xmlns:m="http://schemas.openxmlformats.org/officeDocument/2006/math" xmlns:v="urn:schemas-microsoft-com:vml" xmlns:wp14="http://schemas.microsoft.com/office/word/2010/wordprocessingDrawing" xmlns:wp="http://schemas.openxmlformats.org/drawingml/2006/wordprocessingDrawing" xmlns:w10="urn:schemas-microsoft-com:office:word" xmlns:w="http://schemas.openxmlformats.org/wordprocessingml/2006/main" xmlns:w14="http://schemas.microsoft.com/office/word/2010/wordml" xmlns:w15="http://schemas.microsoft.com/office/word/2012/wordml" xmlns:wpg="http://schemas.microsoft.com/office/word/2010/wordprocessingGroup" xmlns:wpi="http://schemas.microsoft.com/office/word/2010/wordprocessingInk" xmlns:wne="http://schemas.microsoft.com/office/word/2006/wordml" xmlns:wps="http://schemas.microsoft.com/office/word/2010/wordprocessingShape" mc:Ignorable="w14 w15 wp14">
+<w:hdr xmlns:wpc="http://schemas.microsoft.com/office/word/2010/wordprocessingCanvas" xmlns:cx="http://schemas.microsoft.com/office/drawing/2014/chartex" xmlns:cx1="http://schemas.microsoft.com/office/drawing/2015/9/8/chartex" xmlns:cx2="http://schemas.microsoft.com/office/drawing/2015/10/21/chartex" xmlns:mc="http://schemas.openxmlformats.org/markup-compatibility/2006" xmlns:o="urn:schemas-microsoft-com:office:office" xmlns:r="http://schemas.openxmlformats.org/officeDocument/2006/relationships" xmlns:m="http://schemas.openxmlformats.org/officeDocument/2006/math" xmlns:v="urn:schemas-microsoft-com:vml" xmlns:wp14="http://schemas.microsoft.com/office/word/2010/wordprocessingDrawing" xmlns:wp="http://schemas.openxmlformats.org/drawingml/2006/wordprocessingDrawing" xmlns:w10="urn:schemas-microsoft-com:office:word" xmlns:w="http://schemas.openxmlformats.org/wordprocessingml/2006/main" xmlns:w14="http://schemas.microsoft.com/office/word/2010/wordml" xmlns:w15="http://schemas.microsoft.com/office/word/2012/wordml" xmlns:w16se="http://schemas.microsoft.com/office/word/2015/wordml/symex" xmlns:wpg="http://schemas.microsoft.com/office/word/2010/wordprocessingGroup" xmlns:wpi="http://schemas.microsoft.com/office/word/2010/wordprocessingInk" xmlns:wne="http://schemas.microsoft.com/office/word/2006/wordml" xmlns:wps="http://schemas.microsoft.com/office/word/2010/wordprocessingShape" mc:Ignorable="w14 w15 w16se wp14">
   <w:p>
     <w:pPr>
       <w:tabs>
@@ -4707,7 +4620,7 @@
       <w:rPr>
         <w:noProof/>
       </w:rPr>
-      <w:t>9</w:t>
+      <w:t>6</w:t>
     </w:r>
     <w:r>
       <w:fldChar w:fldCharType="end"/>
@@ -4717,7 +4630,7 @@
 </file>
 
 <file path=word/numbering.xml><?xml version="1.0" encoding="utf-8"?>
-<w:numbering xmlns:wpc="http://schemas.microsoft.com/office/word/2010/wordprocessingCanvas" xmlns:mc="http://schemas.openxmlformats.org/markup-compatibility/2006" xmlns:o="urn:schemas-microsoft-com:office:office" xmlns:r="http://schemas.openxmlformats.org/officeDocument/2006/relationships" xmlns:m="http://schemas.openxmlformats.org/officeDocument/2006/math" xmlns:v="urn:schemas-microsoft-com:vml" xmlns:wp14="http://schemas.microsoft.com/office/word/2010/wordprocessingDrawing" xmlns:wp="http://schemas.openxmlformats.org/drawingml/2006/wordprocessingDrawing" xmlns:w10="urn:schemas-microsoft-com:office:word" xmlns:w="http://schemas.openxmlformats.org/wordprocessingml/2006/main" xmlns:w14="http://schemas.microsoft.com/office/word/2010/wordml" xmlns:w15="http://schemas.microsoft.com/office/word/2012/wordml" xmlns:wpg="http://schemas.microsoft.com/office/word/2010/wordprocessingGroup" xmlns:wpi="http://schemas.microsoft.com/office/word/2010/wordprocessingInk" xmlns:wne="http://schemas.microsoft.com/office/word/2006/wordml" xmlns:wps="http://schemas.microsoft.com/office/word/2010/wordprocessingShape" mc:Ignorable="w14 w15 wp14">
+<w:numbering xmlns:wpc="http://schemas.microsoft.com/office/word/2010/wordprocessingCanvas" xmlns:cx="http://schemas.microsoft.com/office/drawing/2014/chartex" xmlns:cx1="http://schemas.microsoft.com/office/drawing/2015/9/8/chartex" xmlns:cx2="http://schemas.microsoft.com/office/drawing/2015/10/21/chartex" xmlns:mc="http://schemas.openxmlformats.org/markup-compatibility/2006" xmlns:o="urn:schemas-microsoft-com:office:office" xmlns:r="http://schemas.openxmlformats.org/officeDocument/2006/relationships" xmlns:m="http://schemas.openxmlformats.org/officeDocument/2006/math" xmlns:v="urn:schemas-microsoft-com:vml" xmlns:wp14="http://schemas.microsoft.com/office/word/2010/wordprocessingDrawing" xmlns:wp="http://schemas.openxmlformats.org/drawingml/2006/wordprocessingDrawing" xmlns:w10="urn:schemas-microsoft-com:office:word" xmlns:w="http://schemas.openxmlformats.org/wordprocessingml/2006/main" xmlns:w14="http://schemas.microsoft.com/office/word/2010/wordml" xmlns:w15="http://schemas.microsoft.com/office/word/2012/wordml" xmlns:w16se="http://schemas.microsoft.com/office/word/2015/wordml/symex" xmlns:wpg="http://schemas.microsoft.com/office/word/2010/wordprocessingGroup" xmlns:wpi="http://schemas.microsoft.com/office/word/2010/wordprocessingInk" xmlns:wne="http://schemas.microsoft.com/office/word/2006/wordml" xmlns:wps="http://schemas.microsoft.com/office/word/2010/wordprocessingShape" mc:Ignorable="w14 w15 w16se wp14">
   <w:abstractNum w:abstractNumId="0" w15:restartNumberingAfterBreak="0">
     <w:nsid w:val="24911312"/>
     <w:multiLevelType w:val="multilevel"/>
@@ -5036,8 +4949,8 @@
   <w:abstractNum w:abstractNumId="3" w15:restartNumberingAfterBreak="0">
     <w:nsid w:val="766B37DF"/>
     <w:multiLevelType w:val="hybridMultilevel"/>
-    <w:tmpl w:val="F64A24B8"/>
-    <w:lvl w:ilvl="0" w:tplc="96FCE40A">
+    <w:tmpl w:val="F4109E48"/>
+    <w:lvl w:ilvl="0" w:tplc="A4D06B54">
       <w:start w:val="1"/>
       <w:numFmt w:val="lowerLetter"/>
       <w:lvlText w:val="%1."/>
@@ -5047,7 +4960,7 @@
       </w:pPr>
       <w:rPr>
         <w:rFonts w:ascii="Arial" w:eastAsia="Arial" w:hAnsi="Arial" w:cs="Arial" w:hint="default"/>
-        <w:i/>
+        <w:i w:val="0"/>
         <w:sz w:val="22"/>
       </w:rPr>
     </w:lvl>
@@ -5140,7 +5053,7 @@
 </file>
 
 <file path=word/people.xml><?xml version="1.0" encoding="utf-8"?>
-<w15:people xmlns:wpc="http://schemas.microsoft.com/office/word/2010/wordprocessingCanvas" xmlns:mc="http://schemas.openxmlformats.org/markup-compatibility/2006" xmlns:o="urn:schemas-microsoft-com:office:office" xmlns:r="http://schemas.openxmlformats.org/officeDocument/2006/relationships" xmlns:m="http://schemas.openxmlformats.org/officeDocument/2006/math" xmlns:v="urn:schemas-microsoft-com:vml" xmlns:wp14="http://schemas.microsoft.com/office/word/2010/wordprocessingDrawing" xmlns:wp="http://schemas.openxmlformats.org/drawingml/2006/wordprocessingDrawing" xmlns:w10="urn:schemas-microsoft-com:office:word" xmlns:w="http://schemas.openxmlformats.org/wordprocessingml/2006/main" xmlns:w14="http://schemas.microsoft.com/office/word/2010/wordml" xmlns:w15="http://schemas.microsoft.com/office/word/2012/wordml" xmlns:wpg="http://schemas.microsoft.com/office/word/2010/wordprocessingGroup" xmlns:wpi="http://schemas.microsoft.com/office/word/2010/wordprocessingInk" xmlns:wne="http://schemas.microsoft.com/office/word/2006/wordml" xmlns:wps="http://schemas.microsoft.com/office/word/2010/wordprocessingShape" mc:Ignorable="w14 w15 wp14">
+<w15:people xmlns:wpc="http://schemas.microsoft.com/office/word/2010/wordprocessingCanvas" xmlns:cx="http://schemas.microsoft.com/office/drawing/2014/chartex" xmlns:cx1="http://schemas.microsoft.com/office/drawing/2015/9/8/chartex" xmlns:cx2="http://schemas.microsoft.com/office/drawing/2015/10/21/chartex" xmlns:mc="http://schemas.openxmlformats.org/markup-compatibility/2006" xmlns:o="urn:schemas-microsoft-com:office:office" xmlns:r="http://schemas.openxmlformats.org/officeDocument/2006/relationships" xmlns:m="http://schemas.openxmlformats.org/officeDocument/2006/math" xmlns:v="urn:schemas-microsoft-com:vml" xmlns:wp14="http://schemas.microsoft.com/office/word/2010/wordprocessingDrawing" xmlns:wp="http://schemas.openxmlformats.org/drawingml/2006/wordprocessingDrawing" xmlns:w10="urn:schemas-microsoft-com:office:word" xmlns:w="http://schemas.openxmlformats.org/wordprocessingml/2006/main" xmlns:w14="http://schemas.microsoft.com/office/word/2010/wordml" xmlns:w15="http://schemas.microsoft.com/office/word/2012/wordml" xmlns:w16se="http://schemas.microsoft.com/office/word/2015/wordml/symex" xmlns:wpg="http://schemas.microsoft.com/office/word/2010/wordprocessingGroup" xmlns:wpi="http://schemas.microsoft.com/office/word/2010/wordprocessingInk" xmlns:wne="http://schemas.microsoft.com/office/word/2006/wordml" xmlns:wps="http://schemas.microsoft.com/office/word/2010/wordprocessingShape" mc:Ignorable="w14 w15 w16se wp14">
   <w15:person w15:author="Tom West">
     <w15:presenceInfo w15:providerId="Windows Live" w15:userId="adf0dd05518cbc17"/>
   </w15:person>
@@ -5148,7 +5061,7 @@
 </file>
 
 <file path=word/styles.xml><?xml version="1.0" encoding="utf-8"?>
-<w:styles xmlns:mc="http://schemas.openxmlformats.org/markup-compatibility/2006" xmlns:r="http://schemas.openxmlformats.org/officeDocument/2006/relationships" xmlns:w="http://schemas.openxmlformats.org/wordprocessingml/2006/main" xmlns:w14="http://schemas.microsoft.com/office/word/2010/wordml" xmlns:w15="http://schemas.microsoft.com/office/word/2012/wordml" mc:Ignorable="w14 w15">
+<w:styles xmlns:mc="http://schemas.openxmlformats.org/markup-compatibility/2006" xmlns:r="http://schemas.openxmlformats.org/officeDocument/2006/relationships" xmlns:w="http://schemas.openxmlformats.org/wordprocessingml/2006/main" xmlns:w14="http://schemas.microsoft.com/office/word/2010/wordml" xmlns:w15="http://schemas.microsoft.com/office/word/2012/wordml" xmlns:w16se="http://schemas.microsoft.com/office/word/2015/wordml/symex" mc:Ignorable="w14 w15 w16se">
   <w:docDefaults>
     <w:rPrDefault>
       <w:rPr>
@@ -5161,7 +5074,7 @@
     </w:rPrDefault>
     <w:pPrDefault/>
   </w:docDefaults>
-  <w:latentStyles w:defLockedState="0" w:defUIPriority="99" w:defSemiHidden="0" w:defUnhideWhenUsed="0" w:defQFormat="0" w:count="371">
+  <w:latentStyles w:defLockedState="0" w:defUIPriority="99" w:defSemiHidden="0" w:defUnhideWhenUsed="0" w:defQFormat="0" w:count="372">
     <w:lsdException w:name="Normal" w:uiPriority="0" w:qFormat="1"/>
     <w:lsdException w:name="heading 1" w:uiPriority="9" w:qFormat="1"/>
     <w:lsdException w:name="heading 2" w:semiHidden="1" w:uiPriority="0" w:unhideWhenUsed="1" w:qFormat="1"/>
@@ -5267,7 +5180,6 @@
     <w:lsdException w:name="HTML Sample" w:semiHidden="1" w:unhideWhenUsed="1"/>
     <w:lsdException w:name="HTML Typewriter" w:semiHidden="1" w:unhideWhenUsed="1"/>
     <w:lsdException w:name="HTML Variable" w:semiHidden="1" w:unhideWhenUsed="1"/>
-    <w:lsdException w:name="Normal Table" w:semiHidden="1" w:unhideWhenUsed="1"/>
     <w:lsdException w:name="annotation subject" w:semiHidden="1" w:unhideWhenUsed="1"/>
     <w:lsdException w:name="No List" w:semiHidden="1" w:unhideWhenUsed="1"/>
     <w:lsdException w:name="Outline List 1" w:semiHidden="1" w:unhideWhenUsed="1"/>
@@ -5314,10 +5226,8 @@
     <w:lsdException w:name="Table Subtle 2" w:semiHidden="1" w:unhideWhenUsed="1"/>
     <w:lsdException w:name="Table Web 1" w:semiHidden="1" w:unhideWhenUsed="1"/>
     <w:lsdException w:name="Table Web 2" w:semiHidden="1" w:unhideWhenUsed="1"/>
-    <w:lsdException w:name="Table Web 3" w:semiHidden="1" w:unhideWhenUsed="1"/>
     <w:lsdException w:name="Balloon Text" w:semiHidden="1" w:unhideWhenUsed="1"/>
     <w:lsdException w:name="Table Grid" w:uiPriority="39"/>
-    <w:lsdException w:name="Table Theme" w:semiHidden="1" w:unhideWhenUsed="1"/>
     <w:lsdException w:name="Placeholder Text" w:semiHidden="1"/>
     <w:lsdException w:name="No Spacing" w:uiPriority="1" w:qFormat="1"/>
     <w:lsdException w:name="Light Shading" w:uiPriority="60"/>
@@ -5533,6 +5443,7 @@
     <w:lsdException w:name="List Table 5 Dark Accent 6" w:uiPriority="50"/>
     <w:lsdException w:name="List Table 6 Colorful Accent 6" w:uiPriority="51"/>
     <w:lsdException w:name="List Table 7 Colorful Accent 6" w:uiPriority="52"/>
+    <w:lsdException w:name="Mention" w:semiHidden="1" w:unhideWhenUsed="1"/>
   </w:latentStyles>
   <w:style w:type="paragraph" w:default="1" w:styleId="Normal">
     <w:name w:val="Normal"/>
@@ -6168,7 +6079,7 @@
 </file>
 
 <file path=customXml/itemProps1.xml><?xml version="1.0" encoding="utf-8"?>
-<ds:datastoreItem xmlns:ds="http://schemas.openxmlformats.org/officeDocument/2006/customXml" ds:itemID="{D94A63B7-CAA2-4AE2-9EAF-09E927ECDC20}">
+<ds:datastoreItem xmlns:ds="http://schemas.openxmlformats.org/officeDocument/2006/customXml" ds:itemID="{8E51EE97-C6C8-420F-8646-EB15DA616EF2}">
   <ds:schemaRefs>
     <ds:schemaRef ds:uri="http://schemas.openxmlformats.org/officeDocument/2006/bibliography"/>
   </ds:schemaRefs>

</xml_diff>

<commit_message>
Updated holes in requirements
Set standard font type and sizes to use on all pages
</commit_message>
<xml_diff>
--- a/Requirement Documents/UPOD RD - Web Design.docx
+++ b/Requirement Documents/UPOD RD - Web Design.docx
@@ -1,6 +1,6 @@
 
 <file path=word/document.xml><?xml version="1.0" encoding="utf-8"?>
-<w:document xmlns:wpc="http://schemas.microsoft.com/office/word/2010/wordprocessingCanvas" xmlns:cx="http://schemas.microsoft.com/office/drawing/2014/chartex" xmlns:cx1="http://schemas.microsoft.com/office/drawing/2015/9/8/chartex" xmlns:cx2="http://schemas.microsoft.com/office/drawing/2015/10/21/chartex" xmlns:mc="http://schemas.openxmlformats.org/markup-compatibility/2006" xmlns:o="urn:schemas-microsoft-com:office:office" xmlns:r="http://schemas.openxmlformats.org/officeDocument/2006/relationships" xmlns:m="http://schemas.openxmlformats.org/officeDocument/2006/math" xmlns:v="urn:schemas-microsoft-com:vml" xmlns:wp14="http://schemas.microsoft.com/office/word/2010/wordprocessingDrawing" xmlns:wp="http://schemas.openxmlformats.org/drawingml/2006/wordprocessingDrawing" xmlns:w10="urn:schemas-microsoft-com:office:word" xmlns:w="http://schemas.openxmlformats.org/wordprocessingml/2006/main" xmlns:w14="http://schemas.microsoft.com/office/word/2010/wordml" xmlns:w15="http://schemas.microsoft.com/office/word/2012/wordml" xmlns:w16se="http://schemas.microsoft.com/office/word/2015/wordml/symex" xmlns:wpg="http://schemas.microsoft.com/office/word/2010/wordprocessingGroup" xmlns:wpi="http://schemas.microsoft.com/office/word/2010/wordprocessingInk" xmlns:wne="http://schemas.microsoft.com/office/word/2006/wordml" xmlns:wps="http://schemas.microsoft.com/office/word/2010/wordprocessingShape" mc:Ignorable="w14 w15 w16se wp14">
+<w:document xmlns:wpc="http://schemas.microsoft.com/office/word/2010/wordprocessingCanvas" xmlns:mc="http://schemas.openxmlformats.org/markup-compatibility/2006" xmlns:o="urn:schemas-microsoft-com:office:office" xmlns:r="http://schemas.openxmlformats.org/officeDocument/2006/relationships" xmlns:m="http://schemas.openxmlformats.org/officeDocument/2006/math" xmlns:v="urn:schemas-microsoft-com:vml" xmlns:wp14="http://schemas.microsoft.com/office/word/2010/wordprocessingDrawing" xmlns:wp="http://schemas.openxmlformats.org/drawingml/2006/wordprocessingDrawing" xmlns:w10="urn:schemas-microsoft-com:office:word" xmlns:w="http://schemas.openxmlformats.org/wordprocessingml/2006/main" xmlns:w14="http://schemas.microsoft.com/office/word/2010/wordml" xmlns:w15="http://schemas.microsoft.com/office/word/2012/wordml" xmlns:wpg="http://schemas.microsoft.com/office/word/2010/wordprocessingGroup" xmlns:wpi="http://schemas.microsoft.com/office/word/2010/wordprocessingInk" xmlns:wne="http://schemas.microsoft.com/office/word/2006/wordml" xmlns:wps="http://schemas.microsoft.com/office/word/2010/wordprocessingShape" mc:Ignorable="w14 w15 wp14">
   <w:background w:color="FFFFFF"/>
   <w:body>
     <w:p>
@@ -3059,8 +3059,6 @@
       <w:r>
         <w:br w:type="page"/>
       </w:r>
-      <w:bookmarkStart w:id="49" w:name="_GoBack"/>
-      <w:bookmarkEnd w:id="49"/>
     </w:p>
     <w:p/>
     <w:p>
@@ -3072,15 +3070,15 @@
         </w:numPr>
         <w:spacing w:before="0"/>
       </w:pPr>
-      <w:bookmarkStart w:id="50" w:name="h.2xcytpi" w:colFirst="0" w:colLast="0"/>
-      <w:bookmarkStart w:id="51" w:name="_Toc452061416"/>
-      <w:bookmarkStart w:id="52" w:name="_Toc452502679"/>
+      <w:bookmarkStart w:id="49" w:name="h.2xcytpi" w:colFirst="0" w:colLast="0"/>
+      <w:bookmarkStart w:id="50" w:name="_Toc452061416"/>
+      <w:bookmarkStart w:id="51" w:name="_Toc452502679"/>
+      <w:bookmarkEnd w:id="49"/>
+      <w:r>
+        <w:t>System Features</w:t>
+      </w:r>
       <w:bookmarkEnd w:id="50"/>
-      <w:r>
-        <w:t>System Features</w:t>
-      </w:r>
       <w:bookmarkEnd w:id="51"/>
-      <w:bookmarkEnd w:id="52"/>
     </w:p>
     <w:p>
       <w:pPr>
@@ -3090,15 +3088,15 @@
           <w:numId w:val="3"/>
         </w:numPr>
       </w:pPr>
-      <w:bookmarkStart w:id="53" w:name="h.1ci93xb" w:colFirst="0" w:colLast="0"/>
-      <w:bookmarkStart w:id="54" w:name="_Toc452061417"/>
-      <w:bookmarkStart w:id="55" w:name="_Toc452502680"/>
+      <w:bookmarkStart w:id="52" w:name="h.1ci93xb" w:colFirst="0" w:colLast="0"/>
+      <w:bookmarkStart w:id="53" w:name="_Toc452061417"/>
+      <w:bookmarkStart w:id="54" w:name="_Toc452502680"/>
+      <w:bookmarkEnd w:id="52"/>
+      <w:r>
+        <w:t>Landing Page</w:t>
+      </w:r>
       <w:bookmarkEnd w:id="53"/>
-      <w:r>
-        <w:t>Landing Page</w:t>
-      </w:r>
       <w:bookmarkEnd w:id="54"/>
-      <w:bookmarkEnd w:id="55"/>
     </w:p>
     <w:p>
       <w:pPr>
@@ -3168,12 +3166,36 @@
       </w:r>
       <w:r>
         <w:rPr>
-          <w:highlight w:val="yellow"/>
-        </w:rPr>
-        <w:t>75%</w:t>
-      </w:r>
-      <w:r>
-        <w:t xml:space="preserve"> of the width of the page, and must be centered. The UPOD logo must be displayed above the search bar.</w:t>
+          <w:highlight w:val="green"/>
+        </w:rPr>
+        <w:t>5/12</w:t>
+      </w:r>
+      <w:r>
+        <w:t xml:space="preserve"> of the width </w:t>
+      </w:r>
+      <w:r>
+        <w:rPr>
+          <w:highlight w:val="green"/>
+        </w:rPr>
+        <w:t>columns</w:t>
+      </w:r>
+      <w:r>
+        <w:t xml:space="preserve"> </w:t>
+      </w:r>
+      <w:r>
+        <w:t>of the page</w:t>
+      </w:r>
+      <w:r>
+        <w:t xml:space="preserve"> </w:t>
+      </w:r>
+      <w:r>
+        <w:rPr>
+          <w:highlight w:val="green"/>
+        </w:rPr>
+        <w:t>(since the website uses bootstrap)</w:t>
+      </w:r>
+      <w:r>
+        <w:t>, and must be centered. The UPOD logo must be displayed above the search bar.</w:t>
       </w:r>
     </w:p>
     <w:p>
@@ -3210,9 +3232,15 @@
       </w:r>
       <w:r>
         <w:rPr>
-          <w:highlight w:val="yellow"/>
-        </w:rPr>
-        <w:t>n pixels</w:t>
+          <w:highlight w:val="green"/>
+        </w:rPr>
+        <w:t>157</w:t>
+      </w:r>
+      <w:r>
+        <w:rPr>
+          <w:highlight w:val="green"/>
+        </w:rPr>
+        <w:t xml:space="preserve"> pixels</w:t>
       </w:r>
       <w:r>
         <w:t xml:space="preserve"> wide.</w:t>
@@ -3358,15 +3386,15 @@
           <w:numId w:val="3"/>
         </w:numPr>
       </w:pPr>
-      <w:bookmarkStart w:id="56" w:name="h.bhv7ph1f4yjh" w:colFirst="0" w:colLast="0"/>
-      <w:bookmarkStart w:id="57" w:name="_Toc452061418"/>
-      <w:bookmarkStart w:id="58" w:name="_Toc452502681"/>
+      <w:bookmarkStart w:id="55" w:name="h.bhv7ph1f4yjh" w:colFirst="0" w:colLast="0"/>
+      <w:bookmarkStart w:id="56" w:name="_Toc452061418"/>
+      <w:bookmarkStart w:id="57" w:name="_Toc452502681"/>
+      <w:bookmarkEnd w:id="55"/>
+      <w:r>
+        <w:t>Portal Page</w:t>
+      </w:r>
       <w:bookmarkEnd w:id="56"/>
-      <w:r>
-        <w:t>Portal Page</w:t>
-      </w:r>
       <w:bookmarkEnd w:id="57"/>
-      <w:bookmarkEnd w:id="58"/>
     </w:p>
     <w:p>
       <w:pPr>
@@ -3447,107 +3475,128 @@
         <w:t>4.2.2</w:t>
       </w:r>
       <w:r>
-        <w:t xml:space="preserve">.2: The name of the physics discipline should be displayed centered in the right column in </w:t>
+        <w:t xml:space="preserve">.2: The name of the physics discipline should be displayed </w:t>
+      </w:r>
+      <w:r>
+        <w:t>centered in the left</w:t>
+      </w:r>
+      <w:r>
+        <w:t xml:space="preserve"> column in</w:t>
+      </w:r>
+      <w:r>
+        <w:t xml:space="preserve"> </w:t>
+      </w:r>
+      <w:r>
+        <w:t xml:space="preserve">the </w:t>
+      </w:r>
+      <w:r>
+        <w:rPr>
+          <w:u w:val="single"/>
+        </w:rPr>
+        <w:t xml:space="preserve">sans-serif font family </w:t>
+      </w:r>
+      <w:r>
+        <w:rPr>
+          <w:u w:val="single"/>
+        </w:rPr>
+        <w:t xml:space="preserve">at </w:t>
+      </w:r>
+      <w:r>
+        <w:rPr>
+          <w:u w:val="single"/>
+        </w:rPr>
+        <w:t>50px</w:t>
+      </w:r>
+      <w:r>
+        <w:t xml:space="preserve">, </w:t>
+      </w:r>
+      <w:r>
+        <w:t>wi</w:t>
+      </w:r>
+      <w:r>
+        <w:t xml:space="preserve">th a brief description below </w:t>
+      </w:r>
+      <w:r>
+        <w:t>with the same font</w:t>
+      </w:r>
+      <w:r>
+        <w:t xml:space="preserve"> </w:t>
+      </w:r>
+      <w:r>
+        <w:t xml:space="preserve">at </w:t>
+      </w:r>
+      <w:r>
+        <w:t>30</w:t>
+      </w:r>
+      <w:r>
+        <w:t>px</w:t>
+      </w:r>
+      <w:r>
+        <w:t>.</w:t>
+      </w:r>
+      <w:r>
+        <w:t xml:space="preserve"> </w:t>
+      </w:r>
+    </w:p>
+    <w:p>
+      <w:pPr>
+        <w:ind w:left="2348" w:hanging="994"/>
+      </w:pPr>
+      <w:r>
+        <w:t>4.2.2</w:t>
+      </w:r>
+      <w:r>
+        <w:t xml:space="preserve">.3: The </w:t>
+      </w:r>
+      <w:r>
+        <w:t>right</w:t>
+      </w:r>
+      <w:r>
+        <w:t xml:space="preserve"> column</w:t>
+      </w:r>
+      <w:r>
+        <w:t xml:space="preserve"> should contain a list of topics within the given discipline. Topics should be organized by </w:t>
       </w:r>
       <w:r>
         <w:rPr>
           <w:highlight w:val="yellow"/>
         </w:rPr>
-        <w:t xml:space="preserve">font </w:t>
+        <w:t>criteria.</w:t>
+      </w:r>
+    </w:p>
+    <w:p>
+      <w:pPr>
+        <w:ind w:left="2348" w:hanging="994"/>
+      </w:pPr>
+      <w:r>
+        <w:t>4.2.2</w:t>
+      </w:r>
+      <w:r>
+        <w:t xml:space="preserve">.4: Each topic should be described by a title in </w:t>
+      </w:r>
+      <w:r>
+        <w:rPr>
+          <w:u w:val="single"/>
+        </w:rPr>
+        <w:t>sans-serif font family at 50px</w:t>
+      </w:r>
+      <w:r>
+        <w:t xml:space="preserve">, as well as a few </w:t>
+      </w:r>
+      <w:r>
+        <w:t xml:space="preserve">main headings listed beneath the title in </w:t>
+      </w:r>
+      <w:r>
+        <w:t xml:space="preserve">sans-serif </w:t>
       </w:r>
       <w:r>
         <w:t xml:space="preserve">at </w:t>
       </w:r>
       <w:r>
-        <w:rPr>
-          <w:highlight w:val="yellow"/>
-        </w:rPr>
-        <w:t xml:space="preserve">size, </w:t>
-      </w:r>
-      <w:r>
-        <w:t xml:space="preserve">with a brief description below in </w:t>
-      </w:r>
-      <w:r>
-        <w:rPr>
-          <w:highlight w:val="yellow"/>
-        </w:rPr>
-        <w:t xml:space="preserve">font </w:t>
-      </w:r>
-      <w:r>
-        <w:t xml:space="preserve">at </w:t>
-      </w:r>
-      <w:r>
-        <w:rPr>
-          <w:highlight w:val="yellow"/>
-        </w:rPr>
-        <w:t>size.</w:t>
-      </w:r>
-      <w:r>
-        <w:t xml:space="preserve"> </w:t>
-      </w:r>
-    </w:p>
-    <w:p>
-      <w:pPr>
-        <w:ind w:left="2348" w:hanging="994"/>
-      </w:pPr>
-      <w:r>
-        <w:t>4.2.2</w:t>
-      </w:r>
-      <w:r>
-        <w:t xml:space="preserve">.3: The left column should contain a list of topics within the given discipline. Topics should be organized by </w:t>
-      </w:r>
-      <w:r>
-        <w:rPr>
-          <w:highlight w:val="yellow"/>
-        </w:rPr>
-        <w:t>criteria.</w:t>
-      </w:r>
-    </w:p>
-    <w:p>
-      <w:pPr>
-        <w:ind w:left="2348" w:hanging="994"/>
-      </w:pPr>
-      <w:r>
-        <w:t>4.2.2</w:t>
-      </w:r>
-      <w:r>
-        <w:t xml:space="preserve">.4: Each topic should be described by a title in </w:t>
-      </w:r>
-      <w:r>
-        <w:rPr>
-          <w:highlight w:val="yellow"/>
-        </w:rPr>
-        <w:t xml:space="preserve">font </w:t>
-      </w:r>
-      <w:r>
-        <w:t xml:space="preserve">at </w:t>
-      </w:r>
-      <w:r>
-        <w:rPr>
-          <w:highlight w:val="yellow"/>
-        </w:rPr>
-        <w:t>size</w:t>
-      </w:r>
-      <w:r>
-        <w:t xml:space="preserve">, as well as a few </w:t>
-      </w:r>
-      <w:r>
-        <w:t xml:space="preserve">main headings listed beneath the title in </w:t>
-      </w:r>
-      <w:r>
-        <w:rPr>
-          <w:highlight w:val="yellow"/>
-        </w:rPr>
-        <w:t xml:space="preserve">font </w:t>
-      </w:r>
-      <w:r>
-        <w:t xml:space="preserve">at </w:t>
-      </w:r>
-      <w:r>
-        <w:rPr>
-          <w:highlight w:val="yellow"/>
-        </w:rPr>
-        <w:t>size.</w:t>
+        <w:t>14px</w:t>
+      </w:r>
+      <w:r>
+        <w:t>.</w:t>
       </w:r>
       <w:r>
         <w:t xml:space="preserve"> </w:t>
@@ -3599,7 +3648,7 @@
           <w:numId w:val="3"/>
         </w:numPr>
       </w:pPr>
-      <w:bookmarkStart w:id="59" w:name="_Toc452502682"/>
+      <w:bookmarkStart w:id="58" w:name="_Toc452502682"/>
       <w:r>
         <w:t xml:space="preserve">Single Entry Page (Scalable and </w:t>
       </w:r>
@@ -3609,7 +3658,7 @@
       <w:r>
         <w:t>)</w:t>
       </w:r>
-      <w:bookmarkEnd w:id="59"/>
+      <w:bookmarkEnd w:id="58"/>
     </w:p>
     <w:p>
       <w:pPr>
@@ -3632,7 +3681,11 @@
         <w:t>Single Entries will make up the vast majority of the content on the UPOD site. Each concept or law will have its own Single Entry page, which will display background info, important formulas, and link users to rele</w:t>
       </w:r>
       <w:r>
-        <w:t>vant information. Relevant links will be displayed at the bottom of the page, similar to the “See Also” section near the bottom of Wikipedia pages.</w:t>
+        <w:t xml:space="preserve">vant information. Relevant links </w:t>
+      </w:r>
+      <w:r>
+        <w:lastRenderedPageBreak/>
+        <w:t>will be displayed at the bottom of the page, similar to the “See Also” section near the bottom of Wikipedia pages.</w:t>
       </w:r>
     </w:p>
     <w:p>
@@ -3661,7 +3714,6 @@
         <w:ind w:left="634"/>
       </w:pPr>
       <w:r>
-        <w:lastRenderedPageBreak/>
         <w:t>4.3.2</w:t>
       </w:r>
       <w:r>
@@ -3692,22 +3744,81 @@
       </w:r>
       <w:r>
         <w:rPr>
-          <w:highlight w:val="yellow"/>
-        </w:rPr>
-        <w:t xml:space="preserve">font </w:t>
-      </w:r>
-      <w:r>
+          <w:u w:val="single"/>
+        </w:rPr>
+        <w:t>sans-serif font family</w:t>
+      </w:r>
+      <w:r>
+        <w:rPr>
+          <w:u w:val="single"/>
+        </w:rPr>
+        <w:t xml:space="preserve"> </w:t>
+      </w:r>
+      <w:r>
+        <w:rPr>
+          <w:u w:val="single"/>
+        </w:rPr>
         <w:t xml:space="preserve">at </w:t>
       </w:r>
       <w:r>
         <w:rPr>
-          <w:highlight w:val="yellow"/>
-        </w:rPr>
-        <w:t>size.</w:t>
+          <w:u w:val="single"/>
+        </w:rPr>
+        <w:t>5</w:t>
+      </w:r>
+      <w:r>
+        <w:rPr>
+          <w:u w:val="single"/>
+        </w:rPr>
+        <w:t>0px</w:t>
+      </w:r>
+      <w:r>
+        <w:rPr>
+          <w:u w:val="single"/>
+        </w:rPr>
+        <w:t xml:space="preserve">. </w:t>
+      </w:r>
+    </w:p>
+    <w:p>
+      <w:pPr>
+        <w:ind w:left="2348" w:hanging="994"/>
+      </w:pPr>
+      <w:r>
+        <w:t>4.3.2</w:t>
+      </w:r>
+      <w:r>
+        <w:t xml:space="preserve">.3: Any subheadings on this page must </w:t>
+      </w:r>
+      <w:r>
+        <w:t xml:space="preserve">be </w:t>
+      </w:r>
+      <w:r>
+        <w:rPr>
+          <w:u w:val="single"/>
+        </w:rPr>
+        <w:t xml:space="preserve">sans-serif font family at </w:t>
+      </w:r>
+      <w:r>
+        <w:rPr>
+          <w:u w:val="single"/>
+        </w:rPr>
+        <w:t>3</w:t>
+      </w:r>
+      <w:r>
+        <w:rPr>
+          <w:u w:val="single"/>
+        </w:rPr>
+        <w:t>0px</w:t>
+      </w:r>
+      <w:r>
+        <w:t>.</w:t>
       </w:r>
       <w:r>
         <w:t xml:space="preserve"> </w:t>
       </w:r>
+      <w:r>
+        <w:tab/>
+      </w:r>
     </w:p>
     <w:p>
       <w:pPr>
@@ -3717,57 +3828,28 @@
         <w:t>4.3.2</w:t>
       </w:r>
       <w:r>
-        <w:t>.3: Any subheadings on this page must be</w:t>
-      </w:r>
-      <w:r>
-        <w:rPr>
-          <w:highlight w:val="yellow"/>
-        </w:rPr>
-        <w:t xml:space="preserve"> font </w:t>
-      </w:r>
-      <w:r>
-        <w:t xml:space="preserve">at </w:t>
-      </w:r>
-      <w:r>
-        <w:rPr>
-          <w:highlight w:val="yellow"/>
-        </w:rPr>
-        <w:t>size.</w:t>
-      </w:r>
-      <w:r>
-        <w:t xml:space="preserve"> </w:t>
-      </w:r>
-      <w:r>
-        <w:tab/>
-      </w:r>
-    </w:p>
-    <w:p>
-      <w:pPr>
-        <w:ind w:left="2348" w:hanging="994"/>
-      </w:pPr>
-      <w:r>
-        <w:t>4.3.2</w:t>
-      </w:r>
-      <w:r>
         <w:t xml:space="preserve">.4: Descriptive text must be </w:t>
       </w:r>
       <w:r>
         <w:rPr>
-          <w:highlight w:val="yellow"/>
-        </w:rPr>
-        <w:t xml:space="preserve">font </w:t>
-      </w:r>
-      <w:r>
-        <w:t xml:space="preserve">at </w:t>
-      </w:r>
-      <w:r>
-        <w:rPr>
-          <w:highlight w:val="yellow"/>
-        </w:rPr>
-        <w:t>size.</w:t>
-      </w:r>
-      <w:r>
-        <w:t xml:space="preserve"> </w:t>
+          <w:u w:val="single"/>
+        </w:rPr>
+        <w:t xml:space="preserve">sans-serif font family at </w:t>
+      </w:r>
+      <w:r>
+        <w:rPr>
+          <w:u w:val="single"/>
+        </w:rPr>
+        <w:t>14</w:t>
+      </w:r>
+      <w:r>
+        <w:rPr>
+          <w:u w:val="single"/>
+        </w:rPr>
+        <w:t>px</w:t>
+      </w:r>
+      <w:r>
+        <w:t>.</w:t>
       </w:r>
     </w:p>
     <w:p>
@@ -3829,11 +3911,11 @@
           <w:numId w:val="3"/>
         </w:numPr>
       </w:pPr>
-      <w:bookmarkStart w:id="60" w:name="_Toc452502683"/>
+      <w:bookmarkStart w:id="59" w:name="_Toc452502683"/>
       <w:r>
         <w:t>About Us Page</w:t>
       </w:r>
-      <w:bookmarkEnd w:id="60"/>
+      <w:bookmarkEnd w:id="59"/>
     </w:p>
     <w:p>
       <w:pPr>
@@ -3904,18 +3986,24 @@
       </w:r>
       <w:r>
         <w:rPr>
-          <w:highlight w:val="yellow"/>
-        </w:rPr>
-        <w:t xml:space="preserve">font </w:t>
-      </w:r>
-      <w:r>
-        <w:t xml:space="preserve">at </w:t>
-      </w:r>
-      <w:r>
-        <w:rPr>
-          <w:highlight w:val="yellow"/>
-        </w:rPr>
-        <w:t>size.</w:t>
+          <w:u w:val="single"/>
+        </w:rPr>
+        <w:t xml:space="preserve">sans-serif font family at </w:t>
+      </w:r>
+      <w:r>
+        <w:rPr>
+          <w:u w:val="single"/>
+        </w:rPr>
+        <w:t>5</w:t>
+      </w:r>
+      <w:r>
+        <w:rPr>
+          <w:u w:val="single"/>
+        </w:rPr>
+        <w:t>0px</w:t>
+      </w:r>
+      <w:r>
+        <w:t>.</w:t>
       </w:r>
       <w:r>
         <w:t xml:space="preserve"> </w:t>
@@ -3933,21 +4021,24 @@
       </w:r>
       <w:r>
         <w:rPr>
-          <w:highlight w:val="yellow"/>
-        </w:rPr>
-        <w:t xml:space="preserve">font </w:t>
-      </w:r>
-      <w:r>
-        <w:t xml:space="preserve">at </w:t>
-      </w:r>
-      <w:r>
-        <w:rPr>
-          <w:highlight w:val="yellow"/>
-        </w:rPr>
-        <w:t>size.</w:t>
-      </w:r>
-      <w:r>
-        <w:t xml:space="preserve"> </w:t>
+          <w:u w:val="single"/>
+        </w:rPr>
+        <w:t xml:space="preserve">sans-serif font family at </w:t>
+      </w:r>
+      <w:r>
+        <w:rPr>
+          <w:u w:val="single"/>
+        </w:rPr>
+        <w:t>14</w:t>
+      </w:r>
+      <w:r>
+        <w:rPr>
+          <w:u w:val="single"/>
+        </w:rPr>
+        <w:t>px</w:t>
+      </w:r>
+      <w:r>
+        <w:t>.</w:t>
       </w:r>
     </w:p>
     <w:p>
@@ -3969,7 +4060,12 @@
         <w:t>4.4.2</w:t>
       </w:r>
       <w:r>
-        <w:t>.4: After the subheading, there must be 3 text boxes, each of which is to be displayed on its own line:</w:t>
+        <w:t>.4: After the subheading, there must be 3 text boxes, eac</w:t>
+      </w:r>
+      <w:bookmarkStart w:id="60" w:name="_GoBack"/>
+      <w:bookmarkEnd w:id="60"/>
+      <w:r>
+        <w:t>h of which is to be displayed on its own line:</w:t>
       </w:r>
     </w:p>
     <w:p>
@@ -4053,6 +4149,7 @@
         <w:ind w:left="2348" w:hanging="994"/>
       </w:pPr>
       <w:r>
+        <w:lastRenderedPageBreak/>
         <w:t>4.4.2</w:t>
       </w:r>
       <w:r>
@@ -4092,7 +4189,6 @@
       </w:pPr>
       <w:bookmarkStart w:id="61" w:name="_Toc452502684"/>
       <w:r>
-        <w:lastRenderedPageBreak/>
         <w:t>Admin Login Page</w:t>
       </w:r>
       <w:bookmarkEnd w:id="61"/>
@@ -4402,7 +4498,7 @@
 </file>
 
 <file path=word/comments.xml><?xml version="1.0" encoding="utf-8"?>
-<w:comments xmlns:wpc="http://schemas.microsoft.com/office/word/2010/wordprocessingCanvas" xmlns:cx="http://schemas.microsoft.com/office/drawing/2014/chartex" xmlns:cx1="http://schemas.microsoft.com/office/drawing/2015/9/8/chartex" xmlns:cx2="http://schemas.microsoft.com/office/drawing/2015/10/21/chartex" xmlns:mc="http://schemas.openxmlformats.org/markup-compatibility/2006" xmlns:o="urn:schemas-microsoft-com:office:office" xmlns:r="http://schemas.openxmlformats.org/officeDocument/2006/relationships" xmlns:m="http://schemas.openxmlformats.org/officeDocument/2006/math" xmlns:v="urn:schemas-microsoft-com:vml" xmlns:wp14="http://schemas.microsoft.com/office/word/2010/wordprocessingDrawing" xmlns:wp="http://schemas.openxmlformats.org/drawingml/2006/wordprocessingDrawing" xmlns:w10="urn:schemas-microsoft-com:office:word" xmlns:w="http://schemas.openxmlformats.org/wordprocessingml/2006/main" xmlns:w14="http://schemas.microsoft.com/office/word/2010/wordml" xmlns:w15="http://schemas.microsoft.com/office/word/2012/wordml" xmlns:w16se="http://schemas.microsoft.com/office/word/2015/wordml/symex" xmlns:wpg="http://schemas.microsoft.com/office/word/2010/wordprocessingGroup" xmlns:wpi="http://schemas.microsoft.com/office/word/2010/wordprocessingInk" xmlns:wne="http://schemas.microsoft.com/office/word/2006/wordml" xmlns:wps="http://schemas.microsoft.com/office/word/2010/wordprocessingShape" mc:Ignorable="w14 w15 w16se wp14">
+<w:comments xmlns:wpc="http://schemas.microsoft.com/office/word/2010/wordprocessingCanvas" xmlns:mc="http://schemas.openxmlformats.org/markup-compatibility/2006" xmlns:o="urn:schemas-microsoft-com:office:office" xmlns:r="http://schemas.openxmlformats.org/officeDocument/2006/relationships" xmlns:m="http://schemas.openxmlformats.org/officeDocument/2006/math" xmlns:v="urn:schemas-microsoft-com:vml" xmlns:wp14="http://schemas.microsoft.com/office/word/2010/wordprocessingDrawing" xmlns:wp="http://schemas.openxmlformats.org/drawingml/2006/wordprocessingDrawing" xmlns:w10="urn:schemas-microsoft-com:office:word" xmlns:w="http://schemas.openxmlformats.org/wordprocessingml/2006/main" xmlns:w14="http://schemas.microsoft.com/office/word/2010/wordml" xmlns:w15="http://schemas.microsoft.com/office/word/2012/wordml" xmlns:wpg="http://schemas.microsoft.com/office/word/2010/wordprocessingGroup" xmlns:wpi="http://schemas.microsoft.com/office/word/2010/wordprocessingInk" xmlns:wne="http://schemas.microsoft.com/office/word/2006/wordml" xmlns:wps="http://schemas.microsoft.com/office/word/2010/wordprocessingShape" mc:Ignorable="w14 w15 wp14">
   <w:comment w:id="9" w:author="Tom West" w:date="2016-05-26T22:31:00Z" w:initials="TW">
     <w:p>
       <w:pPr>
@@ -4500,7 +4596,7 @@
 </file>
 
 <file path=word/commentsExtended.xml><?xml version="1.0" encoding="utf-8"?>
-<w15:commentsEx xmlns:wpc="http://schemas.microsoft.com/office/word/2010/wordprocessingCanvas" xmlns:cx="http://schemas.microsoft.com/office/drawing/2014/chartex" xmlns:cx1="http://schemas.microsoft.com/office/drawing/2015/9/8/chartex" xmlns:cx2="http://schemas.microsoft.com/office/drawing/2015/10/21/chartex" xmlns:mc="http://schemas.openxmlformats.org/markup-compatibility/2006" xmlns:o="urn:schemas-microsoft-com:office:office" xmlns:r="http://schemas.openxmlformats.org/officeDocument/2006/relationships" xmlns:m="http://schemas.openxmlformats.org/officeDocument/2006/math" xmlns:v="urn:schemas-microsoft-com:vml" xmlns:wp14="http://schemas.microsoft.com/office/word/2010/wordprocessingDrawing" xmlns:wp="http://schemas.openxmlformats.org/drawingml/2006/wordprocessingDrawing" xmlns:w10="urn:schemas-microsoft-com:office:word" xmlns:w="http://schemas.openxmlformats.org/wordprocessingml/2006/main" xmlns:w14="http://schemas.microsoft.com/office/word/2010/wordml" xmlns:w15="http://schemas.microsoft.com/office/word/2012/wordml" xmlns:w16se="http://schemas.microsoft.com/office/word/2015/wordml/symex" xmlns:wpg="http://schemas.microsoft.com/office/word/2010/wordprocessingGroup" xmlns:wpi="http://schemas.microsoft.com/office/word/2010/wordprocessingInk" xmlns:wne="http://schemas.microsoft.com/office/word/2006/wordml" xmlns:wps="http://schemas.microsoft.com/office/word/2010/wordprocessingShape" mc:Ignorable="w14 w15 w16se wp14">
+<w15:commentsEx xmlns:wpc="http://schemas.microsoft.com/office/word/2010/wordprocessingCanvas" xmlns:mc="http://schemas.openxmlformats.org/markup-compatibility/2006" xmlns:o="urn:schemas-microsoft-com:office:office" xmlns:r="http://schemas.openxmlformats.org/officeDocument/2006/relationships" xmlns:m="http://schemas.openxmlformats.org/officeDocument/2006/math" xmlns:v="urn:schemas-microsoft-com:vml" xmlns:wp14="http://schemas.microsoft.com/office/word/2010/wordprocessingDrawing" xmlns:wp="http://schemas.openxmlformats.org/drawingml/2006/wordprocessingDrawing" xmlns:w10="urn:schemas-microsoft-com:office:word" xmlns:w="http://schemas.openxmlformats.org/wordprocessingml/2006/main" xmlns:w14="http://schemas.microsoft.com/office/word/2010/wordml" xmlns:w15="http://schemas.microsoft.com/office/word/2012/wordml" xmlns:wpg="http://schemas.microsoft.com/office/word/2010/wordprocessingGroup" xmlns:wpi="http://schemas.microsoft.com/office/word/2010/wordprocessingInk" xmlns:wne="http://schemas.microsoft.com/office/word/2006/wordml" xmlns:wps="http://schemas.microsoft.com/office/word/2010/wordprocessingShape" mc:Ignorable="w14 w15 wp14">
   <w15:commentEx w15:paraId="5566D102" w15:done="0"/>
   <w15:commentEx w15:paraId="7F0AE73C" w15:done="0"/>
   <w15:commentEx w15:paraId="67C9BFEC" w15:done="0"/>
@@ -4510,7 +4606,7 @@
 </file>
 
 <file path=word/endnotes.xml><?xml version="1.0" encoding="utf-8"?>
-<w:endnotes xmlns:wpc="http://schemas.microsoft.com/office/word/2010/wordprocessingCanvas" xmlns:cx="http://schemas.microsoft.com/office/drawing/2014/chartex" xmlns:cx1="http://schemas.microsoft.com/office/drawing/2015/9/8/chartex" xmlns:cx2="http://schemas.microsoft.com/office/drawing/2015/10/21/chartex" xmlns:mc="http://schemas.openxmlformats.org/markup-compatibility/2006" xmlns:o="urn:schemas-microsoft-com:office:office" xmlns:r="http://schemas.openxmlformats.org/officeDocument/2006/relationships" xmlns:m="http://schemas.openxmlformats.org/officeDocument/2006/math" xmlns:v="urn:schemas-microsoft-com:vml" xmlns:wp14="http://schemas.microsoft.com/office/word/2010/wordprocessingDrawing" xmlns:wp="http://schemas.openxmlformats.org/drawingml/2006/wordprocessingDrawing" xmlns:w10="urn:schemas-microsoft-com:office:word" xmlns:w="http://schemas.openxmlformats.org/wordprocessingml/2006/main" xmlns:w14="http://schemas.microsoft.com/office/word/2010/wordml" xmlns:w15="http://schemas.microsoft.com/office/word/2012/wordml" xmlns:w16se="http://schemas.microsoft.com/office/word/2015/wordml/symex" xmlns:wpg="http://schemas.microsoft.com/office/word/2010/wordprocessingGroup" xmlns:wpi="http://schemas.microsoft.com/office/word/2010/wordprocessingInk" xmlns:wne="http://schemas.microsoft.com/office/word/2006/wordml" xmlns:wps="http://schemas.microsoft.com/office/word/2010/wordprocessingShape" mc:Ignorable="w14 w15 w16se wp14">
+<w:endnotes xmlns:wpc="http://schemas.microsoft.com/office/word/2010/wordprocessingCanvas" xmlns:mc="http://schemas.openxmlformats.org/markup-compatibility/2006" xmlns:o="urn:schemas-microsoft-com:office:office" xmlns:r="http://schemas.openxmlformats.org/officeDocument/2006/relationships" xmlns:m="http://schemas.openxmlformats.org/officeDocument/2006/math" xmlns:v="urn:schemas-microsoft-com:vml" xmlns:wp14="http://schemas.microsoft.com/office/word/2010/wordprocessingDrawing" xmlns:wp="http://schemas.openxmlformats.org/drawingml/2006/wordprocessingDrawing" xmlns:w10="urn:schemas-microsoft-com:office:word" xmlns:w="http://schemas.openxmlformats.org/wordprocessingml/2006/main" xmlns:w14="http://schemas.microsoft.com/office/word/2010/wordml" xmlns:w15="http://schemas.microsoft.com/office/word/2012/wordml" xmlns:wpg="http://schemas.microsoft.com/office/word/2010/wordprocessingGroup" xmlns:wpi="http://schemas.microsoft.com/office/word/2010/wordprocessingInk" xmlns:wne="http://schemas.microsoft.com/office/word/2006/wordml" xmlns:wps="http://schemas.microsoft.com/office/word/2010/wordprocessingShape" mc:Ignorable="w14 w15 wp14">
   <w:endnote w:type="separator" w:id="-1">
     <w:p>
       <w:r>
@@ -4529,7 +4625,7 @@
 </file>
 
 <file path=word/footer1.xml><?xml version="1.0" encoding="utf-8"?>
-<w:ftr xmlns:wpc="http://schemas.microsoft.com/office/word/2010/wordprocessingCanvas" xmlns:cx="http://schemas.microsoft.com/office/drawing/2014/chartex" xmlns:cx1="http://schemas.microsoft.com/office/drawing/2015/9/8/chartex" xmlns:cx2="http://schemas.microsoft.com/office/drawing/2015/10/21/chartex" xmlns:mc="http://schemas.openxmlformats.org/markup-compatibility/2006" xmlns:o="urn:schemas-microsoft-com:office:office" xmlns:r="http://schemas.openxmlformats.org/officeDocument/2006/relationships" xmlns:m="http://schemas.openxmlformats.org/officeDocument/2006/math" xmlns:v="urn:schemas-microsoft-com:vml" xmlns:wp14="http://schemas.microsoft.com/office/word/2010/wordprocessingDrawing" xmlns:wp="http://schemas.openxmlformats.org/drawingml/2006/wordprocessingDrawing" xmlns:w10="urn:schemas-microsoft-com:office:word" xmlns:w="http://schemas.openxmlformats.org/wordprocessingml/2006/main" xmlns:w14="http://schemas.microsoft.com/office/word/2010/wordml" xmlns:w15="http://schemas.microsoft.com/office/word/2012/wordml" xmlns:w16se="http://schemas.microsoft.com/office/word/2015/wordml/symex" xmlns:wpg="http://schemas.microsoft.com/office/word/2010/wordprocessingGroup" xmlns:wpi="http://schemas.microsoft.com/office/word/2010/wordprocessingInk" xmlns:wne="http://schemas.microsoft.com/office/word/2006/wordml" xmlns:wps="http://schemas.microsoft.com/office/word/2010/wordprocessingShape" mc:Ignorable="w14 w15 w16se wp14">
+<w:ftr xmlns:wpc="http://schemas.microsoft.com/office/word/2010/wordprocessingCanvas" xmlns:mc="http://schemas.openxmlformats.org/markup-compatibility/2006" xmlns:o="urn:schemas-microsoft-com:office:office" xmlns:r="http://schemas.openxmlformats.org/officeDocument/2006/relationships" xmlns:m="http://schemas.openxmlformats.org/officeDocument/2006/math" xmlns:v="urn:schemas-microsoft-com:vml" xmlns:wp14="http://schemas.microsoft.com/office/word/2010/wordprocessingDrawing" xmlns:wp="http://schemas.openxmlformats.org/drawingml/2006/wordprocessingDrawing" xmlns:w10="urn:schemas-microsoft-com:office:word" xmlns:w="http://schemas.openxmlformats.org/wordprocessingml/2006/main" xmlns:w14="http://schemas.microsoft.com/office/word/2010/wordml" xmlns:w15="http://schemas.microsoft.com/office/word/2012/wordml" xmlns:wpg="http://schemas.microsoft.com/office/word/2010/wordprocessingGroup" xmlns:wpi="http://schemas.microsoft.com/office/word/2010/wordprocessingInk" xmlns:wne="http://schemas.microsoft.com/office/word/2006/wordml" xmlns:wps="http://schemas.microsoft.com/office/word/2010/wordprocessingShape" mc:Ignorable="w14 w15 wp14">
   <w:p>
     <w:pPr>
       <w:tabs>
@@ -4544,7 +4640,7 @@
 </file>
 
 <file path=word/footnotes.xml><?xml version="1.0" encoding="utf-8"?>
-<w:footnotes xmlns:wpc="http://schemas.microsoft.com/office/word/2010/wordprocessingCanvas" xmlns:cx="http://schemas.microsoft.com/office/drawing/2014/chartex" xmlns:cx1="http://schemas.microsoft.com/office/drawing/2015/9/8/chartex" xmlns:cx2="http://schemas.microsoft.com/office/drawing/2015/10/21/chartex" xmlns:mc="http://schemas.openxmlformats.org/markup-compatibility/2006" xmlns:o="urn:schemas-microsoft-com:office:office" xmlns:r="http://schemas.openxmlformats.org/officeDocument/2006/relationships" xmlns:m="http://schemas.openxmlformats.org/officeDocument/2006/math" xmlns:v="urn:schemas-microsoft-com:vml" xmlns:wp14="http://schemas.microsoft.com/office/word/2010/wordprocessingDrawing" xmlns:wp="http://schemas.openxmlformats.org/drawingml/2006/wordprocessingDrawing" xmlns:w10="urn:schemas-microsoft-com:office:word" xmlns:w="http://schemas.openxmlformats.org/wordprocessingml/2006/main" xmlns:w14="http://schemas.microsoft.com/office/word/2010/wordml" xmlns:w15="http://schemas.microsoft.com/office/word/2012/wordml" xmlns:w16se="http://schemas.microsoft.com/office/word/2015/wordml/symex" xmlns:wpg="http://schemas.microsoft.com/office/word/2010/wordprocessingGroup" xmlns:wpi="http://schemas.microsoft.com/office/word/2010/wordprocessingInk" xmlns:wne="http://schemas.microsoft.com/office/word/2006/wordml" xmlns:wps="http://schemas.microsoft.com/office/word/2010/wordprocessingShape" mc:Ignorable="w14 w15 w16se wp14">
+<w:footnotes xmlns:wpc="http://schemas.microsoft.com/office/word/2010/wordprocessingCanvas" xmlns:mc="http://schemas.openxmlformats.org/markup-compatibility/2006" xmlns:o="urn:schemas-microsoft-com:office:office" xmlns:r="http://schemas.openxmlformats.org/officeDocument/2006/relationships" xmlns:m="http://schemas.openxmlformats.org/officeDocument/2006/math" xmlns:v="urn:schemas-microsoft-com:vml" xmlns:wp14="http://schemas.microsoft.com/office/word/2010/wordprocessingDrawing" xmlns:wp="http://schemas.openxmlformats.org/drawingml/2006/wordprocessingDrawing" xmlns:w10="urn:schemas-microsoft-com:office:word" xmlns:w="http://schemas.openxmlformats.org/wordprocessingml/2006/main" xmlns:w14="http://schemas.microsoft.com/office/word/2010/wordml" xmlns:w15="http://schemas.microsoft.com/office/word/2012/wordml" xmlns:wpg="http://schemas.microsoft.com/office/word/2010/wordprocessingGroup" xmlns:wpi="http://schemas.microsoft.com/office/word/2010/wordprocessingInk" xmlns:wne="http://schemas.microsoft.com/office/word/2006/wordml" xmlns:wps="http://schemas.microsoft.com/office/word/2010/wordprocessingShape" mc:Ignorable="w14 w15 wp14">
   <w:footnote w:type="separator" w:id="-1">
     <w:p>
       <w:r>
@@ -4563,7 +4659,7 @@
 </file>
 
 <file path=word/header1.xml><?xml version="1.0" encoding="utf-8"?>
-<w:hdr xmlns:wpc="http://schemas.microsoft.com/office/word/2010/wordprocessingCanvas" xmlns:cx="http://schemas.microsoft.com/office/drawing/2014/chartex" xmlns:cx1="http://schemas.microsoft.com/office/drawing/2015/9/8/chartex" xmlns:cx2="http://schemas.microsoft.com/office/drawing/2015/10/21/chartex" xmlns:mc="http://schemas.openxmlformats.org/markup-compatibility/2006" xmlns:o="urn:schemas-microsoft-com:office:office" xmlns:r="http://schemas.openxmlformats.org/officeDocument/2006/relationships" xmlns:m="http://schemas.openxmlformats.org/officeDocument/2006/math" xmlns:v="urn:schemas-microsoft-com:vml" xmlns:wp14="http://schemas.microsoft.com/office/word/2010/wordprocessingDrawing" xmlns:wp="http://schemas.openxmlformats.org/drawingml/2006/wordprocessingDrawing" xmlns:w10="urn:schemas-microsoft-com:office:word" xmlns:w="http://schemas.openxmlformats.org/wordprocessingml/2006/main" xmlns:w14="http://schemas.microsoft.com/office/word/2010/wordml" xmlns:w15="http://schemas.microsoft.com/office/word/2012/wordml" xmlns:w16se="http://schemas.microsoft.com/office/word/2015/wordml/symex" xmlns:wpg="http://schemas.microsoft.com/office/word/2010/wordprocessingGroup" xmlns:wpi="http://schemas.microsoft.com/office/word/2010/wordprocessingInk" xmlns:wne="http://schemas.microsoft.com/office/word/2006/wordml" xmlns:wps="http://schemas.microsoft.com/office/word/2010/wordprocessingShape" mc:Ignorable="w14 w15 w16se wp14">
+<w:hdr xmlns:wpc="http://schemas.microsoft.com/office/word/2010/wordprocessingCanvas" xmlns:mc="http://schemas.openxmlformats.org/markup-compatibility/2006" xmlns:o="urn:schemas-microsoft-com:office:office" xmlns:r="http://schemas.openxmlformats.org/officeDocument/2006/relationships" xmlns:m="http://schemas.openxmlformats.org/officeDocument/2006/math" xmlns:v="urn:schemas-microsoft-com:vml" xmlns:wp14="http://schemas.microsoft.com/office/word/2010/wordprocessingDrawing" xmlns:wp="http://schemas.openxmlformats.org/drawingml/2006/wordprocessingDrawing" xmlns:w10="urn:schemas-microsoft-com:office:word" xmlns:w="http://schemas.openxmlformats.org/wordprocessingml/2006/main" xmlns:w14="http://schemas.microsoft.com/office/word/2010/wordml" xmlns:w15="http://schemas.microsoft.com/office/word/2012/wordml" xmlns:wpg="http://schemas.microsoft.com/office/word/2010/wordprocessingGroup" xmlns:wpi="http://schemas.microsoft.com/office/word/2010/wordprocessingInk" xmlns:wne="http://schemas.microsoft.com/office/word/2006/wordml" xmlns:wps="http://schemas.microsoft.com/office/word/2010/wordprocessingShape" mc:Ignorable="w14 w15 wp14">
   <w:p>
     <w:pPr>
       <w:tabs>
@@ -4620,7 +4716,7 @@
       <w:rPr>
         <w:noProof/>
       </w:rPr>
-      <w:t>6</w:t>
+      <w:t>7</w:t>
     </w:r>
     <w:r>
       <w:fldChar w:fldCharType="end"/>
@@ -4630,7 +4726,7 @@
 </file>
 
 <file path=word/numbering.xml><?xml version="1.0" encoding="utf-8"?>
-<w:numbering xmlns:wpc="http://schemas.microsoft.com/office/word/2010/wordprocessingCanvas" xmlns:cx="http://schemas.microsoft.com/office/drawing/2014/chartex" xmlns:cx1="http://schemas.microsoft.com/office/drawing/2015/9/8/chartex" xmlns:cx2="http://schemas.microsoft.com/office/drawing/2015/10/21/chartex" xmlns:mc="http://schemas.openxmlformats.org/markup-compatibility/2006" xmlns:o="urn:schemas-microsoft-com:office:office" xmlns:r="http://schemas.openxmlformats.org/officeDocument/2006/relationships" xmlns:m="http://schemas.openxmlformats.org/officeDocument/2006/math" xmlns:v="urn:schemas-microsoft-com:vml" xmlns:wp14="http://schemas.microsoft.com/office/word/2010/wordprocessingDrawing" xmlns:wp="http://schemas.openxmlformats.org/drawingml/2006/wordprocessingDrawing" xmlns:w10="urn:schemas-microsoft-com:office:word" xmlns:w="http://schemas.openxmlformats.org/wordprocessingml/2006/main" xmlns:w14="http://schemas.microsoft.com/office/word/2010/wordml" xmlns:w15="http://schemas.microsoft.com/office/word/2012/wordml" xmlns:w16se="http://schemas.microsoft.com/office/word/2015/wordml/symex" xmlns:wpg="http://schemas.microsoft.com/office/word/2010/wordprocessingGroup" xmlns:wpi="http://schemas.microsoft.com/office/word/2010/wordprocessingInk" xmlns:wne="http://schemas.microsoft.com/office/word/2006/wordml" xmlns:wps="http://schemas.microsoft.com/office/word/2010/wordprocessingShape" mc:Ignorable="w14 w15 w16se wp14">
+<w:numbering xmlns:wpc="http://schemas.microsoft.com/office/word/2010/wordprocessingCanvas" xmlns:mc="http://schemas.openxmlformats.org/markup-compatibility/2006" xmlns:o="urn:schemas-microsoft-com:office:office" xmlns:r="http://schemas.openxmlformats.org/officeDocument/2006/relationships" xmlns:m="http://schemas.openxmlformats.org/officeDocument/2006/math" xmlns:v="urn:schemas-microsoft-com:vml" xmlns:wp14="http://schemas.microsoft.com/office/word/2010/wordprocessingDrawing" xmlns:wp="http://schemas.openxmlformats.org/drawingml/2006/wordprocessingDrawing" xmlns:w10="urn:schemas-microsoft-com:office:word" xmlns:w="http://schemas.openxmlformats.org/wordprocessingml/2006/main" xmlns:w14="http://schemas.microsoft.com/office/word/2010/wordml" xmlns:w15="http://schemas.microsoft.com/office/word/2012/wordml" xmlns:wpg="http://schemas.microsoft.com/office/word/2010/wordprocessingGroup" xmlns:wpi="http://schemas.microsoft.com/office/word/2010/wordprocessingInk" xmlns:wne="http://schemas.microsoft.com/office/word/2006/wordml" xmlns:wps="http://schemas.microsoft.com/office/word/2010/wordprocessingShape" mc:Ignorable="w14 w15 wp14">
   <w:abstractNum w:abstractNumId="0" w15:restartNumberingAfterBreak="0">
     <w:nsid w:val="24911312"/>
     <w:multiLevelType w:val="multilevel"/>
@@ -5053,7 +5149,7 @@
 </file>
 
 <file path=word/people.xml><?xml version="1.0" encoding="utf-8"?>
-<w15:people xmlns:wpc="http://schemas.microsoft.com/office/word/2010/wordprocessingCanvas" xmlns:cx="http://schemas.microsoft.com/office/drawing/2014/chartex" xmlns:cx1="http://schemas.microsoft.com/office/drawing/2015/9/8/chartex" xmlns:cx2="http://schemas.microsoft.com/office/drawing/2015/10/21/chartex" xmlns:mc="http://schemas.openxmlformats.org/markup-compatibility/2006" xmlns:o="urn:schemas-microsoft-com:office:office" xmlns:r="http://schemas.openxmlformats.org/officeDocument/2006/relationships" xmlns:m="http://schemas.openxmlformats.org/officeDocument/2006/math" xmlns:v="urn:schemas-microsoft-com:vml" xmlns:wp14="http://schemas.microsoft.com/office/word/2010/wordprocessingDrawing" xmlns:wp="http://schemas.openxmlformats.org/drawingml/2006/wordprocessingDrawing" xmlns:w10="urn:schemas-microsoft-com:office:word" xmlns:w="http://schemas.openxmlformats.org/wordprocessingml/2006/main" xmlns:w14="http://schemas.microsoft.com/office/word/2010/wordml" xmlns:w15="http://schemas.microsoft.com/office/word/2012/wordml" xmlns:w16se="http://schemas.microsoft.com/office/word/2015/wordml/symex" xmlns:wpg="http://schemas.microsoft.com/office/word/2010/wordprocessingGroup" xmlns:wpi="http://schemas.microsoft.com/office/word/2010/wordprocessingInk" xmlns:wne="http://schemas.microsoft.com/office/word/2006/wordml" xmlns:wps="http://schemas.microsoft.com/office/word/2010/wordprocessingShape" mc:Ignorable="w14 w15 w16se wp14">
+<w15:people xmlns:wpc="http://schemas.microsoft.com/office/word/2010/wordprocessingCanvas" xmlns:mc="http://schemas.openxmlformats.org/markup-compatibility/2006" xmlns:o="urn:schemas-microsoft-com:office:office" xmlns:r="http://schemas.openxmlformats.org/officeDocument/2006/relationships" xmlns:m="http://schemas.openxmlformats.org/officeDocument/2006/math" xmlns:v="urn:schemas-microsoft-com:vml" xmlns:wp14="http://schemas.microsoft.com/office/word/2010/wordprocessingDrawing" xmlns:wp="http://schemas.openxmlformats.org/drawingml/2006/wordprocessingDrawing" xmlns:w10="urn:schemas-microsoft-com:office:word" xmlns:w="http://schemas.openxmlformats.org/wordprocessingml/2006/main" xmlns:w14="http://schemas.microsoft.com/office/word/2010/wordml" xmlns:w15="http://schemas.microsoft.com/office/word/2012/wordml" xmlns:wpg="http://schemas.microsoft.com/office/word/2010/wordprocessingGroup" xmlns:wpi="http://schemas.microsoft.com/office/word/2010/wordprocessingInk" xmlns:wne="http://schemas.microsoft.com/office/word/2006/wordml" xmlns:wps="http://schemas.microsoft.com/office/word/2010/wordprocessingShape" mc:Ignorable="w14 w15 wp14">
   <w15:person w15:author="Tom West">
     <w15:presenceInfo w15:providerId="Windows Live" w15:userId="adf0dd05518cbc17"/>
   </w15:person>
@@ -5061,7 +5157,7 @@
 </file>
 
 <file path=word/styles.xml><?xml version="1.0" encoding="utf-8"?>
-<w:styles xmlns:mc="http://schemas.openxmlformats.org/markup-compatibility/2006" xmlns:r="http://schemas.openxmlformats.org/officeDocument/2006/relationships" xmlns:w="http://schemas.openxmlformats.org/wordprocessingml/2006/main" xmlns:w14="http://schemas.microsoft.com/office/word/2010/wordml" xmlns:w15="http://schemas.microsoft.com/office/word/2012/wordml" xmlns:w16se="http://schemas.microsoft.com/office/word/2015/wordml/symex" mc:Ignorable="w14 w15 w16se">
+<w:styles xmlns:mc="http://schemas.openxmlformats.org/markup-compatibility/2006" xmlns:r="http://schemas.openxmlformats.org/officeDocument/2006/relationships" xmlns:w="http://schemas.openxmlformats.org/wordprocessingml/2006/main" xmlns:w14="http://schemas.microsoft.com/office/word/2010/wordml" xmlns:w15="http://schemas.microsoft.com/office/word/2012/wordml" mc:Ignorable="w14 w15">
   <w:docDefaults>
     <w:rPrDefault>
       <w:rPr>
@@ -5074,7 +5170,7 @@
     </w:rPrDefault>
     <w:pPrDefault/>
   </w:docDefaults>
-  <w:latentStyles w:defLockedState="0" w:defUIPriority="99" w:defSemiHidden="0" w:defUnhideWhenUsed="0" w:defQFormat="0" w:count="372">
+  <w:latentStyles w:defLockedState="0" w:defUIPriority="99" w:defSemiHidden="0" w:defUnhideWhenUsed="0" w:defQFormat="0" w:count="371">
     <w:lsdException w:name="Normal" w:uiPriority="0" w:qFormat="1"/>
     <w:lsdException w:name="heading 1" w:uiPriority="9" w:qFormat="1"/>
     <w:lsdException w:name="heading 2" w:semiHidden="1" w:uiPriority="0" w:unhideWhenUsed="1" w:qFormat="1"/>
@@ -5180,6 +5276,7 @@
     <w:lsdException w:name="HTML Sample" w:semiHidden="1" w:unhideWhenUsed="1"/>
     <w:lsdException w:name="HTML Typewriter" w:semiHidden="1" w:unhideWhenUsed="1"/>
     <w:lsdException w:name="HTML Variable" w:semiHidden="1" w:unhideWhenUsed="1"/>
+    <w:lsdException w:name="Normal Table" w:semiHidden="1" w:unhideWhenUsed="1"/>
     <w:lsdException w:name="annotation subject" w:semiHidden="1" w:unhideWhenUsed="1"/>
     <w:lsdException w:name="No List" w:semiHidden="1" w:unhideWhenUsed="1"/>
     <w:lsdException w:name="Outline List 1" w:semiHidden="1" w:unhideWhenUsed="1"/>
@@ -5226,8 +5323,10 @@
     <w:lsdException w:name="Table Subtle 2" w:semiHidden="1" w:unhideWhenUsed="1"/>
     <w:lsdException w:name="Table Web 1" w:semiHidden="1" w:unhideWhenUsed="1"/>
     <w:lsdException w:name="Table Web 2" w:semiHidden="1" w:unhideWhenUsed="1"/>
+    <w:lsdException w:name="Table Web 3" w:semiHidden="1" w:unhideWhenUsed="1"/>
     <w:lsdException w:name="Balloon Text" w:semiHidden="1" w:unhideWhenUsed="1"/>
     <w:lsdException w:name="Table Grid" w:uiPriority="39"/>
+    <w:lsdException w:name="Table Theme" w:semiHidden="1" w:unhideWhenUsed="1"/>
     <w:lsdException w:name="Placeholder Text" w:semiHidden="1"/>
     <w:lsdException w:name="No Spacing" w:uiPriority="1" w:qFormat="1"/>
     <w:lsdException w:name="Light Shading" w:uiPriority="60"/>
@@ -5443,7 +5542,6 @@
     <w:lsdException w:name="List Table 5 Dark Accent 6" w:uiPriority="50"/>
     <w:lsdException w:name="List Table 6 Colorful Accent 6" w:uiPriority="51"/>
     <w:lsdException w:name="List Table 7 Colorful Accent 6" w:uiPriority="52"/>
-    <w:lsdException w:name="Mention" w:semiHidden="1" w:unhideWhenUsed="1"/>
   </w:latentStyles>
   <w:style w:type="paragraph" w:default="1" w:styleId="Normal">
     <w:name w:val="Normal"/>
@@ -6079,7 +6177,7 @@
 </file>
 
 <file path=customXml/itemProps1.xml><?xml version="1.0" encoding="utf-8"?>
-<ds:datastoreItem xmlns:ds="http://schemas.openxmlformats.org/officeDocument/2006/customXml" ds:itemID="{8E51EE97-C6C8-420F-8646-EB15DA616EF2}">
+<ds:datastoreItem xmlns:ds="http://schemas.openxmlformats.org/officeDocument/2006/customXml" ds:itemID="{A1A34A52-64D7-4658-8E52-D747D24A30B6}">
   <ds:schemaRefs>
     <ds:schemaRef ds:uri="http://schemas.openxmlformats.org/officeDocument/2006/bibliography"/>
   </ds:schemaRefs>

</xml_diff>

<commit_message>
Forgot to update Revision history
updated revision history
</commit_message>
<xml_diff>
--- a/Requirement Documents/UPOD RD - Web Design.docx
+++ b/Requirement Documents/UPOD RD - Web Design.docx
@@ -2203,6 +2203,74 @@
               </w:rPr>
               <w:t>Version</w:t>
             </w:r>
+          </w:p>
+        </w:tc>
+      </w:tr>
+      <w:tr>
+        <w:tc>
+          <w:tcPr>
+            <w:tcW w:w="2160" w:type="dxa"/>
+            <w:tcBorders>
+              <w:top w:val="nil"/>
+            </w:tcBorders>
+          </w:tcPr>
+          <w:p>
+            <w:pPr>
+              <w:spacing w:before="40" w:after="40"/>
+            </w:pPr>
+            <w:r>
+              <w:t>Ryan Mak</w:t>
+            </w:r>
+          </w:p>
+        </w:tc>
+        <w:tc>
+          <w:tcPr>
+            <w:tcW w:w="1170" w:type="dxa"/>
+            <w:tcBorders>
+              <w:top w:val="nil"/>
+            </w:tcBorders>
+          </w:tcPr>
+          <w:p>
+            <w:pPr>
+              <w:spacing w:before="40" w:after="40"/>
+            </w:pPr>
+            <w:r>
+              <w:t>12/06/16</w:t>
+            </w:r>
+          </w:p>
+        </w:tc>
+        <w:tc>
+          <w:tcPr>
+            <w:tcW w:w="4954" w:type="dxa"/>
+            <w:tcBorders>
+              <w:top w:val="nil"/>
+            </w:tcBorders>
+          </w:tcPr>
+          <w:p>
+            <w:pPr>
+              <w:spacing w:before="40" w:after="40"/>
+            </w:pPr>
+            <w:r>
+              <w:t>Updated font type and font size as well as Homepage sizes</w:t>
+            </w:r>
+          </w:p>
+        </w:tc>
+        <w:tc>
+          <w:tcPr>
+            <w:tcW w:w="1584" w:type="dxa"/>
+            <w:tcBorders>
+              <w:top w:val="nil"/>
+            </w:tcBorders>
+          </w:tcPr>
+          <w:p>
+            <w:pPr>
+              <w:spacing w:before="40" w:after="40"/>
+            </w:pPr>
+            <w:r>
+              <w:t>v0.4</w:t>
+            </w:r>
+            <w:bookmarkStart w:id="3" w:name="_GoBack"/>
+            <w:bookmarkEnd w:id="3"/>
           </w:p>
         </w:tc>
       </w:tr>
@@ -2408,9 +2476,6 @@
         <w:tc>
           <w:tcPr>
             <w:tcW w:w="2160" w:type="dxa"/>
-            <w:tcBorders>
-              <w:bottom w:val="single" w:sz="12" w:space="0" w:color="000000"/>
-            </w:tcBorders>
           </w:tcPr>
           <w:p>
             <w:pPr>
@@ -2424,9 +2489,6 @@
         <w:tc>
           <w:tcPr>
             <w:tcW w:w="1170" w:type="dxa"/>
-            <w:tcBorders>
-              <w:bottom w:val="single" w:sz="12" w:space="0" w:color="000000"/>
-            </w:tcBorders>
           </w:tcPr>
           <w:p>
             <w:pPr>
@@ -2440,9 +2502,6 @@
         <w:tc>
           <w:tcPr>
             <w:tcW w:w="4954" w:type="dxa"/>
-            <w:tcBorders>
-              <w:bottom w:val="single" w:sz="12" w:space="0" w:color="000000"/>
-            </w:tcBorders>
           </w:tcPr>
           <w:p>
             <w:pPr>
@@ -2456,9 +2515,6 @@
         <w:tc>
           <w:tcPr>
             <w:tcW w:w="1584" w:type="dxa"/>
-            <w:tcBorders>
-              <w:bottom w:val="single" w:sz="12" w:space="0" w:color="000000"/>
-            </w:tcBorders>
           </w:tcPr>
           <w:p>
             <w:pPr>
@@ -2479,15 +2535,15 @@
           <w:numId w:val="3"/>
         </w:numPr>
       </w:pPr>
-      <w:bookmarkStart w:id="3" w:name="h.3znysh7" w:colFirst="0" w:colLast="0"/>
-      <w:bookmarkStart w:id="4" w:name="_Toc452061400"/>
-      <w:bookmarkStart w:id="5" w:name="_Toc452502665"/>
-      <w:bookmarkEnd w:id="3"/>
+      <w:bookmarkStart w:id="4" w:name="h.3znysh7" w:colFirst="0" w:colLast="0"/>
+      <w:bookmarkStart w:id="5" w:name="_Toc452061400"/>
+      <w:bookmarkStart w:id="6" w:name="_Toc452502665"/>
+      <w:bookmarkEnd w:id="4"/>
       <w:r>
         <w:t>Introduction</w:t>
       </w:r>
-      <w:bookmarkEnd w:id="4"/>
       <w:bookmarkEnd w:id="5"/>
+      <w:bookmarkEnd w:id="6"/>
     </w:p>
     <w:p>
       <w:pPr>
@@ -2497,15 +2553,15 @@
           <w:numId w:val="3"/>
         </w:numPr>
       </w:pPr>
-      <w:bookmarkStart w:id="6" w:name="h.2et92p0" w:colFirst="0" w:colLast="0"/>
-      <w:bookmarkStart w:id="7" w:name="_Toc452061401"/>
-      <w:bookmarkStart w:id="8" w:name="_Toc452502666"/>
-      <w:bookmarkEnd w:id="6"/>
+      <w:bookmarkStart w:id="7" w:name="h.2et92p0" w:colFirst="0" w:colLast="0"/>
+      <w:bookmarkStart w:id="8" w:name="_Toc452061401"/>
+      <w:bookmarkStart w:id="9" w:name="_Toc452502666"/>
+      <w:bookmarkEnd w:id="7"/>
       <w:r>
         <w:t>Purpose</w:t>
       </w:r>
-      <w:bookmarkEnd w:id="7"/>
       <w:bookmarkEnd w:id="8"/>
+      <w:bookmarkEnd w:id="9"/>
       <w:r>
         <w:t xml:space="preserve"> </w:t>
       </w:r>
@@ -2526,13 +2582,13 @@
       <w:r>
         <w:t xml:space="preserve">Contain </w:t>
       </w:r>
-      <w:commentRangeStart w:id="9"/>
+      <w:commentRangeStart w:id="10"/>
       <w:r>
         <w:t xml:space="preserve">all </w:t>
       </w:r>
-      <w:commentRangeEnd w:id="9"/>
-      <w:r>
-        <w:commentReference w:id="9"/>
+      <w:commentRangeEnd w:id="10"/>
+      <w:r>
+        <w:commentReference w:id="10"/>
       </w:r>
       <w:r>
         <w:t>relevant (accurate) information a first year physics undergraduate student would need to access in reference to their courses.</w:t>
@@ -2570,15 +2626,15 @@
           <w:numId w:val="3"/>
         </w:numPr>
       </w:pPr>
-      <w:bookmarkStart w:id="10" w:name="h.1t3h5sf" w:colFirst="0" w:colLast="0"/>
-      <w:bookmarkStart w:id="11" w:name="_Toc452061402"/>
-      <w:bookmarkStart w:id="12" w:name="_Toc452502667"/>
-      <w:bookmarkEnd w:id="10"/>
+      <w:bookmarkStart w:id="11" w:name="h.1t3h5sf" w:colFirst="0" w:colLast="0"/>
+      <w:bookmarkStart w:id="12" w:name="_Toc452061402"/>
+      <w:bookmarkStart w:id="13" w:name="_Toc452502667"/>
+      <w:bookmarkEnd w:id="11"/>
       <w:r>
         <w:t>Product Scope</w:t>
       </w:r>
-      <w:bookmarkEnd w:id="11"/>
       <w:bookmarkEnd w:id="12"/>
+      <w:bookmarkEnd w:id="13"/>
     </w:p>
     <w:p>
       <w:r>
@@ -2608,15 +2664,15 @@
         </w:numPr>
         <w:spacing w:before="0"/>
       </w:pPr>
-      <w:bookmarkStart w:id="13" w:name="h.2s8eyo1" w:colFirst="0" w:colLast="0"/>
-      <w:bookmarkStart w:id="14" w:name="_Toc452061403"/>
-      <w:bookmarkStart w:id="15" w:name="_Toc452502668"/>
-      <w:bookmarkEnd w:id="13"/>
+      <w:bookmarkStart w:id="14" w:name="h.2s8eyo1" w:colFirst="0" w:colLast="0"/>
+      <w:bookmarkStart w:id="15" w:name="_Toc452061403"/>
+      <w:bookmarkStart w:id="16" w:name="_Toc452502668"/>
+      <w:bookmarkEnd w:id="14"/>
       <w:r>
         <w:t>Overall Description</w:t>
       </w:r>
-      <w:bookmarkEnd w:id="14"/>
       <w:bookmarkEnd w:id="15"/>
+      <w:bookmarkEnd w:id="16"/>
     </w:p>
     <w:p>
       <w:pPr>
@@ -2626,15 +2682,15 @@
           <w:numId w:val="3"/>
         </w:numPr>
       </w:pPr>
-      <w:bookmarkStart w:id="16" w:name="h.17dp8vu" w:colFirst="0" w:colLast="0"/>
-      <w:bookmarkStart w:id="17" w:name="_Toc452061404"/>
-      <w:bookmarkStart w:id="18" w:name="_Toc452502669"/>
-      <w:bookmarkEnd w:id="16"/>
+      <w:bookmarkStart w:id="17" w:name="h.17dp8vu" w:colFirst="0" w:colLast="0"/>
+      <w:bookmarkStart w:id="18" w:name="_Toc452061404"/>
+      <w:bookmarkStart w:id="19" w:name="_Toc452502669"/>
+      <w:bookmarkEnd w:id="17"/>
       <w:r>
         <w:t>Product Perspective</w:t>
       </w:r>
-      <w:bookmarkEnd w:id="17"/>
       <w:bookmarkEnd w:id="18"/>
+      <w:bookmarkEnd w:id="19"/>
     </w:p>
     <w:p>
       <w:pPr>
@@ -2661,15 +2717,15 @@
           <w:numId w:val="3"/>
         </w:numPr>
       </w:pPr>
-      <w:bookmarkStart w:id="19" w:name="h.3rdcrjn" w:colFirst="0" w:colLast="0"/>
-      <w:bookmarkStart w:id="20" w:name="_Toc452061405"/>
-      <w:bookmarkStart w:id="21" w:name="_Toc452502670"/>
-      <w:bookmarkEnd w:id="19"/>
+      <w:bookmarkStart w:id="20" w:name="h.3rdcrjn" w:colFirst="0" w:colLast="0"/>
+      <w:bookmarkStart w:id="21" w:name="_Toc452061405"/>
+      <w:bookmarkStart w:id="22" w:name="_Toc452502670"/>
+      <w:bookmarkEnd w:id="20"/>
       <w:r>
         <w:t>Product Functions</w:t>
       </w:r>
-      <w:bookmarkEnd w:id="20"/>
       <w:bookmarkEnd w:id="21"/>
+      <w:bookmarkEnd w:id="22"/>
     </w:p>
     <w:p>
       <w:pPr>
@@ -2712,15 +2768,15 @@
           <w:numId w:val="3"/>
         </w:numPr>
       </w:pPr>
-      <w:bookmarkStart w:id="22" w:name="h.26in1rg" w:colFirst="0" w:colLast="0"/>
-      <w:bookmarkStart w:id="23" w:name="_Toc452061406"/>
-      <w:bookmarkStart w:id="24" w:name="_Toc452502671"/>
-      <w:bookmarkEnd w:id="22"/>
+      <w:bookmarkStart w:id="23" w:name="h.26in1rg" w:colFirst="0" w:colLast="0"/>
+      <w:bookmarkStart w:id="24" w:name="_Toc452061406"/>
+      <w:bookmarkStart w:id="25" w:name="_Toc452502671"/>
+      <w:bookmarkEnd w:id="23"/>
       <w:r>
         <w:t>User Classes and Characteristics</w:t>
       </w:r>
-      <w:bookmarkEnd w:id="23"/>
       <w:bookmarkEnd w:id="24"/>
+      <w:bookmarkEnd w:id="25"/>
     </w:p>
     <w:p>
       <w:pPr>
@@ -2804,7 +2860,7 @@
         </w:rPr>
         <w:t xml:space="preserve">Other users will include site admins – </w:t>
       </w:r>
-      <w:commentRangeStart w:id="25"/>
+      <w:commentRangeStart w:id="26"/>
       <w:r>
         <w:rPr>
           <w:rFonts w:eastAsia="Arial"/>
@@ -2813,12 +2869,12 @@
         </w:rPr>
         <w:t>WLU staff</w:t>
       </w:r>
-      <w:commentRangeEnd w:id="25"/>
+      <w:commentRangeEnd w:id="26"/>
       <w:r>
         <w:rPr>
           <w:rStyle w:val="CommentReference"/>
         </w:rPr>
-        <w:commentReference w:id="25"/>
+        <w:commentReference w:id="26"/>
       </w:r>
       <w:r>
         <w:rPr>
@@ -2837,15 +2893,15 @@
           <w:numId w:val="3"/>
         </w:numPr>
       </w:pPr>
-      <w:bookmarkStart w:id="26" w:name="h.lnxbz9" w:colFirst="0" w:colLast="0"/>
-      <w:bookmarkStart w:id="27" w:name="_Toc452061407"/>
-      <w:bookmarkStart w:id="28" w:name="_Toc452502672"/>
-      <w:bookmarkEnd w:id="26"/>
+      <w:bookmarkStart w:id="27" w:name="h.lnxbz9" w:colFirst="0" w:colLast="0"/>
+      <w:bookmarkStart w:id="28" w:name="_Toc452061407"/>
+      <w:bookmarkStart w:id="29" w:name="_Toc452502672"/>
+      <w:bookmarkEnd w:id="27"/>
       <w:r>
         <w:t>Operating Environment</w:t>
       </w:r>
-      <w:bookmarkEnd w:id="27"/>
       <w:bookmarkEnd w:id="28"/>
+      <w:bookmarkEnd w:id="29"/>
     </w:p>
     <w:p>
       <w:r>
@@ -2865,15 +2921,15 @@
           <w:numId w:val="3"/>
         </w:numPr>
       </w:pPr>
-      <w:bookmarkStart w:id="29" w:name="h.35nkun2" w:colFirst="0" w:colLast="0"/>
-      <w:bookmarkStart w:id="30" w:name="_Toc452061408"/>
-      <w:bookmarkStart w:id="31" w:name="_Toc452502673"/>
-      <w:bookmarkEnd w:id="29"/>
+      <w:bookmarkStart w:id="30" w:name="h.35nkun2" w:colFirst="0" w:colLast="0"/>
+      <w:bookmarkStart w:id="31" w:name="_Toc452061408"/>
+      <w:bookmarkStart w:id="32" w:name="_Toc452502673"/>
+      <w:bookmarkEnd w:id="30"/>
       <w:r>
         <w:t>Design and Implementation Constraints</w:t>
       </w:r>
-      <w:bookmarkEnd w:id="30"/>
       <w:bookmarkEnd w:id="31"/>
+      <w:bookmarkEnd w:id="32"/>
     </w:p>
     <w:p>
       <w:pPr>
@@ -2961,27 +3017,27 @@
         </w:numPr>
         <w:spacing w:before="0"/>
       </w:pPr>
-      <w:bookmarkStart w:id="32" w:name="h.1ksv4uv" w:colFirst="0" w:colLast="0"/>
-      <w:bookmarkStart w:id="33" w:name="h.2jxsxqh" w:colFirst="0" w:colLast="0"/>
-      <w:bookmarkStart w:id="34" w:name="_Toc452061411"/>
-      <w:bookmarkStart w:id="35" w:name="_Toc452502674"/>
-      <w:bookmarkEnd w:id="32"/>
+      <w:bookmarkStart w:id="33" w:name="h.1ksv4uv" w:colFirst="0" w:colLast="0"/>
+      <w:bookmarkStart w:id="34" w:name="h.2jxsxqh" w:colFirst="0" w:colLast="0"/>
+      <w:bookmarkStart w:id="35" w:name="_Toc452061411"/>
+      <w:bookmarkStart w:id="36" w:name="_Toc452502674"/>
       <w:bookmarkEnd w:id="33"/>
-      <w:commentRangeStart w:id="36"/>
+      <w:bookmarkEnd w:id="34"/>
+      <w:commentRangeStart w:id="37"/>
       <w:r>
         <w:lastRenderedPageBreak/>
         <w:t>External Interface Requirements</w:t>
       </w:r>
-      <w:bookmarkEnd w:id="34"/>
-      <w:commentRangeEnd w:id="36"/>
+      <w:bookmarkEnd w:id="35"/>
+      <w:commentRangeEnd w:id="37"/>
       <w:r>
         <w:rPr>
           <w:rStyle w:val="CommentReference"/>
           <w:b w:val="0"/>
         </w:rPr>
-        <w:commentReference w:id="36"/>
-      </w:r>
-      <w:bookmarkEnd w:id="35"/>
+        <w:commentReference w:id="37"/>
+      </w:r>
+      <w:bookmarkEnd w:id="36"/>
     </w:p>
     <w:p>
       <w:pPr>
@@ -2991,15 +3047,15 @@
           <w:numId w:val="3"/>
         </w:numPr>
       </w:pPr>
-      <w:bookmarkStart w:id="37" w:name="h.z337ya" w:colFirst="0" w:colLast="0"/>
-      <w:bookmarkStart w:id="38" w:name="_Toc452061412"/>
-      <w:bookmarkStart w:id="39" w:name="_Toc452502675"/>
-      <w:bookmarkEnd w:id="37"/>
+      <w:bookmarkStart w:id="38" w:name="h.z337ya" w:colFirst="0" w:colLast="0"/>
+      <w:bookmarkStart w:id="39" w:name="_Toc452061412"/>
+      <w:bookmarkStart w:id="40" w:name="_Toc452502675"/>
+      <w:bookmarkEnd w:id="38"/>
       <w:r>
         <w:t>User Interfaces</w:t>
       </w:r>
-      <w:bookmarkEnd w:id="38"/>
       <w:bookmarkEnd w:id="39"/>
+      <w:bookmarkEnd w:id="40"/>
     </w:p>
     <w:p>
       <w:pPr>
@@ -3009,15 +3065,15 @@
           <w:numId w:val="3"/>
         </w:numPr>
       </w:pPr>
-      <w:bookmarkStart w:id="40" w:name="h.3j2qqm3" w:colFirst="0" w:colLast="0"/>
-      <w:bookmarkStart w:id="41" w:name="_Toc452061413"/>
-      <w:bookmarkStart w:id="42" w:name="_Toc452502676"/>
-      <w:bookmarkEnd w:id="40"/>
+      <w:bookmarkStart w:id="41" w:name="h.3j2qqm3" w:colFirst="0" w:colLast="0"/>
+      <w:bookmarkStart w:id="42" w:name="_Toc452061413"/>
+      <w:bookmarkStart w:id="43" w:name="_Toc452502676"/>
+      <w:bookmarkEnd w:id="41"/>
       <w:r>
         <w:t>Hardware Interfaces</w:t>
       </w:r>
-      <w:bookmarkEnd w:id="41"/>
       <w:bookmarkEnd w:id="42"/>
+      <w:bookmarkEnd w:id="43"/>
     </w:p>
     <w:p>
       <w:pPr>
@@ -3027,15 +3083,15 @@
           <w:numId w:val="3"/>
         </w:numPr>
       </w:pPr>
-      <w:bookmarkStart w:id="43" w:name="h.1y810tw" w:colFirst="0" w:colLast="0"/>
-      <w:bookmarkStart w:id="44" w:name="_Toc452061414"/>
-      <w:bookmarkStart w:id="45" w:name="_Toc452502677"/>
-      <w:bookmarkEnd w:id="43"/>
+      <w:bookmarkStart w:id="44" w:name="h.1y810tw" w:colFirst="0" w:colLast="0"/>
+      <w:bookmarkStart w:id="45" w:name="_Toc452061414"/>
+      <w:bookmarkStart w:id="46" w:name="_Toc452502677"/>
+      <w:bookmarkEnd w:id="44"/>
       <w:r>
         <w:t>Software Interfaces</w:t>
       </w:r>
-      <w:bookmarkEnd w:id="44"/>
       <w:bookmarkEnd w:id="45"/>
+      <w:bookmarkEnd w:id="46"/>
     </w:p>
     <w:p>
       <w:pPr>
@@ -3045,15 +3101,15 @@
           <w:numId w:val="3"/>
         </w:numPr>
       </w:pPr>
-      <w:bookmarkStart w:id="46" w:name="h.4i7ojhp" w:colFirst="0" w:colLast="0"/>
-      <w:bookmarkStart w:id="47" w:name="_Toc452061415"/>
-      <w:bookmarkStart w:id="48" w:name="_Toc452502678"/>
-      <w:bookmarkEnd w:id="46"/>
+      <w:bookmarkStart w:id="47" w:name="h.4i7ojhp" w:colFirst="0" w:colLast="0"/>
+      <w:bookmarkStart w:id="48" w:name="_Toc452061415"/>
+      <w:bookmarkStart w:id="49" w:name="_Toc452502678"/>
+      <w:bookmarkEnd w:id="47"/>
       <w:r>
         <w:t>Communications Interfaces</w:t>
       </w:r>
-      <w:bookmarkEnd w:id="47"/>
       <w:bookmarkEnd w:id="48"/>
+      <w:bookmarkEnd w:id="49"/>
     </w:p>
     <w:p>
       <w:r>
@@ -3070,15 +3126,15 @@
         </w:numPr>
         <w:spacing w:before="0"/>
       </w:pPr>
-      <w:bookmarkStart w:id="49" w:name="h.2xcytpi" w:colFirst="0" w:colLast="0"/>
-      <w:bookmarkStart w:id="50" w:name="_Toc452061416"/>
-      <w:bookmarkStart w:id="51" w:name="_Toc452502679"/>
-      <w:bookmarkEnd w:id="49"/>
+      <w:bookmarkStart w:id="50" w:name="h.2xcytpi" w:colFirst="0" w:colLast="0"/>
+      <w:bookmarkStart w:id="51" w:name="_Toc452061416"/>
+      <w:bookmarkStart w:id="52" w:name="_Toc452502679"/>
+      <w:bookmarkEnd w:id="50"/>
       <w:r>
         <w:t>System Features</w:t>
       </w:r>
-      <w:bookmarkEnd w:id="50"/>
       <w:bookmarkEnd w:id="51"/>
+      <w:bookmarkEnd w:id="52"/>
     </w:p>
     <w:p>
       <w:pPr>
@@ -3088,15 +3144,15 @@
           <w:numId w:val="3"/>
         </w:numPr>
       </w:pPr>
-      <w:bookmarkStart w:id="52" w:name="h.1ci93xb" w:colFirst="0" w:colLast="0"/>
-      <w:bookmarkStart w:id="53" w:name="_Toc452061417"/>
-      <w:bookmarkStart w:id="54" w:name="_Toc452502680"/>
-      <w:bookmarkEnd w:id="52"/>
+      <w:bookmarkStart w:id="53" w:name="h.1ci93xb" w:colFirst="0" w:colLast="0"/>
+      <w:bookmarkStart w:id="54" w:name="_Toc452061417"/>
+      <w:bookmarkStart w:id="55" w:name="_Toc452502680"/>
+      <w:bookmarkEnd w:id="53"/>
       <w:r>
         <w:t>Landing Page</w:t>
       </w:r>
-      <w:bookmarkEnd w:id="53"/>
       <w:bookmarkEnd w:id="54"/>
+      <w:bookmarkEnd w:id="55"/>
     </w:p>
     <w:p>
       <w:pPr>
@@ -3386,15 +3442,15 @@
           <w:numId w:val="3"/>
         </w:numPr>
       </w:pPr>
-      <w:bookmarkStart w:id="55" w:name="h.bhv7ph1f4yjh" w:colFirst="0" w:colLast="0"/>
-      <w:bookmarkStart w:id="56" w:name="_Toc452061418"/>
-      <w:bookmarkStart w:id="57" w:name="_Toc452502681"/>
-      <w:bookmarkEnd w:id="55"/>
+      <w:bookmarkStart w:id="56" w:name="h.bhv7ph1f4yjh" w:colFirst="0" w:colLast="0"/>
+      <w:bookmarkStart w:id="57" w:name="_Toc452061418"/>
+      <w:bookmarkStart w:id="58" w:name="_Toc452502681"/>
+      <w:bookmarkEnd w:id="56"/>
       <w:r>
         <w:t>Portal Page</w:t>
       </w:r>
-      <w:bookmarkEnd w:id="56"/>
       <w:bookmarkEnd w:id="57"/>
+      <w:bookmarkEnd w:id="58"/>
     </w:p>
     <w:p>
       <w:pPr>
@@ -3648,7 +3704,7 @@
           <w:numId w:val="3"/>
         </w:numPr>
       </w:pPr>
-      <w:bookmarkStart w:id="58" w:name="_Toc452502682"/>
+      <w:bookmarkStart w:id="59" w:name="_Toc452502682"/>
       <w:r>
         <w:t xml:space="preserve">Single Entry Page (Scalable and </w:t>
       </w:r>
@@ -3658,7 +3714,7 @@
       <w:r>
         <w:t>)</w:t>
       </w:r>
-      <w:bookmarkEnd w:id="58"/>
+      <w:bookmarkEnd w:id="59"/>
     </w:p>
     <w:p>
       <w:pPr>
@@ -3746,13 +3802,7 @@
         <w:rPr>
           <w:u w:val="single"/>
         </w:rPr>
-        <w:t>sans-serif font family</w:t>
-      </w:r>
-      <w:r>
-        <w:rPr>
-          <w:u w:val="single"/>
-        </w:rPr>
-        <w:t xml:space="preserve"> </w:t>
+        <w:t xml:space="preserve">sans-serif font family </w:t>
       </w:r>
       <w:r>
         <w:rPr>
@@ -3911,11 +3961,11 @@
           <w:numId w:val="3"/>
         </w:numPr>
       </w:pPr>
-      <w:bookmarkStart w:id="59" w:name="_Toc452502683"/>
+      <w:bookmarkStart w:id="60" w:name="_Toc452502683"/>
       <w:r>
         <w:t>About Us Page</w:t>
       </w:r>
-      <w:bookmarkEnd w:id="59"/>
+      <w:bookmarkEnd w:id="60"/>
     </w:p>
     <w:p>
       <w:pPr>
@@ -4060,12 +4110,7 @@
         <w:t>4.4.2</w:t>
       </w:r>
       <w:r>
-        <w:t>.4: After the subheading, there must be 3 text boxes, eac</w:t>
-      </w:r>
-      <w:bookmarkStart w:id="60" w:name="_GoBack"/>
-      <w:bookmarkEnd w:id="60"/>
-      <w:r>
-        <w:t>h of which is to be displayed on its own line:</w:t>
+        <w:t>.4: After the subheading, there must be 3 text boxes, each of which is to be displayed on its own line:</w:t>
       </w:r>
     </w:p>
     <w:p>
@@ -4499,7 +4544,7 @@
 
 <file path=word/comments.xml><?xml version="1.0" encoding="utf-8"?>
 <w:comments xmlns:wpc="http://schemas.microsoft.com/office/word/2010/wordprocessingCanvas" xmlns:mc="http://schemas.openxmlformats.org/markup-compatibility/2006" xmlns:o="urn:schemas-microsoft-com:office:office" xmlns:r="http://schemas.openxmlformats.org/officeDocument/2006/relationships" xmlns:m="http://schemas.openxmlformats.org/officeDocument/2006/math" xmlns:v="urn:schemas-microsoft-com:vml" xmlns:wp14="http://schemas.microsoft.com/office/word/2010/wordprocessingDrawing" xmlns:wp="http://schemas.openxmlformats.org/drawingml/2006/wordprocessingDrawing" xmlns:w10="urn:schemas-microsoft-com:office:word" xmlns:w="http://schemas.openxmlformats.org/wordprocessingml/2006/main" xmlns:w14="http://schemas.microsoft.com/office/word/2010/wordml" xmlns:w15="http://schemas.microsoft.com/office/word/2012/wordml" xmlns:wpg="http://schemas.microsoft.com/office/word/2010/wordprocessingGroup" xmlns:wpi="http://schemas.microsoft.com/office/word/2010/wordprocessingInk" xmlns:wne="http://schemas.microsoft.com/office/word/2006/wordml" xmlns:wps="http://schemas.microsoft.com/office/word/2010/wordprocessingShape" mc:Ignorable="w14 w15 wp14">
-  <w:comment w:id="9" w:author="Tom West" w:date="2016-05-26T22:31:00Z" w:initials="TW">
+  <w:comment w:id="10" w:author="Tom West" w:date="2016-05-26T22:31:00Z" w:initials="TW">
     <w:p>
       <w:pPr>
         <w:pStyle w:val="CommentText"/>
@@ -4514,16 +4559,11 @@
         <w:t>And by all we mean some</w:t>
       </w:r>
       <w:r>
-        <w:t xml:space="preserve"> – additional physics info can be added at the discretion of site admins/Dr. </w:t>
-      </w:r>
-      <w:proofErr w:type="spellStart"/>
-      <w:r>
-        <w:t>Ghose</w:t>
-      </w:r>
-      <w:proofErr w:type="spellEnd"/>
+        <w:t xml:space="preserve"> – additional physics info can be added at the discretion of site admins/Dr. Ghose</w:t>
+      </w:r>
     </w:p>
   </w:comment>
-  <w:comment w:id="25" w:author="Tom West" w:date="2016-05-26T23:09:00Z" w:initials="TW">
+  <w:comment w:id="26" w:author="Tom West" w:date="2016-05-26T23:09:00Z" w:initials="TW">
     <w:p>
       <w:pPr>
         <w:pStyle w:val="CommentText"/>
@@ -4545,7 +4585,7 @@
       </w:r>
     </w:p>
   </w:comment>
-  <w:comment w:id="36" w:author="Tom West" w:date="2016-05-31T23:27:00Z" w:initials="TW">
+  <w:comment w:id="37" w:author="Tom West" w:date="2016-05-31T23:27:00Z" w:initials="TW">
     <w:p>
       <w:pPr>
         <w:pStyle w:val="CommentText"/>
@@ -4716,7 +4756,7 @@
       <w:rPr>
         <w:noProof/>
       </w:rPr>
-      <w:t>7</w:t>
+      <w:t>9</w:t>
     </w:r>
     <w:r>
       <w:fldChar w:fldCharType="end"/>
@@ -6177,7 +6217,7 @@
 </file>
 
 <file path=customXml/itemProps1.xml><?xml version="1.0" encoding="utf-8"?>
-<ds:datastoreItem xmlns:ds="http://schemas.openxmlformats.org/officeDocument/2006/customXml" ds:itemID="{A1A34A52-64D7-4658-8E52-D747D24A30B6}">
+<ds:datastoreItem xmlns:ds="http://schemas.openxmlformats.org/officeDocument/2006/customXml" ds:itemID="{D2DC0255-01AC-4AC5-8809-CEB5A5209462}">
   <ds:schemaRefs>
     <ds:schemaRef ds:uri="http://schemas.openxmlformats.org/officeDocument/2006/bibliography"/>
   </ds:schemaRefs>

</xml_diff>

<commit_message>
Resolved highlighted fields on RD - Web Design
</commit_message>
<xml_diff>
--- a/Requirement Documents/UPOD RD - Web Design.docx
+++ b/Requirement Documents/UPOD RD - Web Design.docx
@@ -142,6 +142,8 @@
         <w:t>Table of Contents</w:t>
       </w:r>
     </w:p>
+    <w:bookmarkStart w:id="1" w:name="_GoBack"/>
+    <w:bookmarkEnd w:id="1"/>
     <w:p>
       <w:pPr>
         <w:pStyle w:val="TOC1"/>
@@ -166,7 +168,7 @@
       <w:r>
         <w:fldChar w:fldCharType="separate"/>
       </w:r>
-      <w:hyperlink w:anchor="_Toc453888379" w:history="1">
+      <w:hyperlink w:anchor="_Toc453890321" w:history="1">
         <w:r>
           <w:rPr>
             <w:rStyle w:val="Hyperlink"/>
@@ -210,7 +212,7 @@
             <w:noProof/>
             <w:webHidden/>
           </w:rPr>
-          <w:instrText xml:space="preserve"> PAGEREF _Toc453888379 \h </w:instrText>
+          <w:instrText xml:space="preserve"> PAGEREF _Toc453890321 \h </w:instrText>
         </w:r>
         <w:r>
           <w:rPr>
@@ -256,7 +258,7 @@
           <w:szCs w:val="22"/>
         </w:rPr>
       </w:pPr>
-      <w:hyperlink w:anchor="_Toc453888380" w:history="1">
+      <w:hyperlink w:anchor="_Toc453890322" w:history="1">
         <w:r>
           <w:rPr>
             <w:rStyle w:val="Hyperlink"/>
@@ -279,15 +281,7 @@
             <w:rStyle w:val="Hyperlink"/>
             <w:noProof/>
           </w:rPr>
-          <w:t xml:space="preserve">Product </w:t>
-        </w:r>
-        <w:r>
-          <w:rPr>
-            <w:rStyle w:val="Hyperlink"/>
-            <w:noProof/>
-            <w:highlight w:val="yellow"/>
-          </w:rPr>
-          <w:t>Scope</w:t>
+          <w:t>Product Scope</w:t>
         </w:r>
         <w:r>
           <w:rPr>
@@ -308,7 +302,7 @@
             <w:noProof/>
             <w:webHidden/>
           </w:rPr>
-          <w:instrText xml:space="preserve"> PAGEREF _Toc453888380 \h </w:instrText>
+          <w:instrText xml:space="preserve"> PAGEREF _Toc453890322 \h </w:instrText>
         </w:r>
         <w:r>
           <w:rPr>
@@ -354,7 +348,7 @@
           <w:szCs w:val="22"/>
         </w:rPr>
       </w:pPr>
-      <w:hyperlink w:anchor="_Toc453888381" w:history="1">
+      <w:hyperlink w:anchor="_Toc453890323" w:history="1">
         <w:r>
           <w:rPr>
             <w:rStyle w:val="Hyperlink"/>
@@ -398,7 +392,7 @@
             <w:noProof/>
             <w:webHidden/>
           </w:rPr>
-          <w:instrText xml:space="preserve"> PAGEREF _Toc453888381 \h </w:instrText>
+          <w:instrText xml:space="preserve"> PAGEREF _Toc453890323 \h </w:instrText>
         </w:r>
         <w:r>
           <w:rPr>
@@ -444,7 +438,7 @@
           <w:szCs w:val="22"/>
         </w:rPr>
       </w:pPr>
-      <w:hyperlink w:anchor="_Toc453888382" w:history="1">
+      <w:hyperlink w:anchor="_Toc453890324" w:history="1">
         <w:r>
           <w:rPr>
             <w:rStyle w:val="Hyperlink"/>
@@ -488,7 +482,7 @@
             <w:noProof/>
             <w:webHidden/>
           </w:rPr>
-          <w:instrText xml:space="preserve"> PAGEREF _Toc453888382 \h </w:instrText>
+          <w:instrText xml:space="preserve"> PAGEREF _Toc453890324 \h </w:instrText>
         </w:r>
         <w:r>
           <w:rPr>
@@ -534,12 +528,11 @@
           <w:szCs w:val="22"/>
         </w:rPr>
       </w:pPr>
-      <w:hyperlink w:anchor="_Toc453888383" w:history="1">
+      <w:hyperlink w:anchor="_Toc453890325" w:history="1">
         <w:r>
           <w:rPr>
             <w:rStyle w:val="Hyperlink"/>
             <w:noProof/>
-            <w:highlight w:val="yellow"/>
           </w:rPr>
           <w:t>1.4</w:t>
         </w:r>
@@ -557,7 +550,6 @@
           <w:rPr>
             <w:rStyle w:val="Hyperlink"/>
             <w:noProof/>
-            <w:highlight w:val="yellow"/>
           </w:rPr>
           <w:t>Overview</w:t>
         </w:r>
@@ -580,7 +572,7 @@
             <w:noProof/>
             <w:webHidden/>
           </w:rPr>
-          <w:instrText xml:space="preserve"> PAGEREF _Toc453888383 \h </w:instrText>
+          <w:instrText xml:space="preserve"> PAGEREF _Toc453890325 \h </w:instrText>
         </w:r>
         <w:r>
           <w:rPr>
@@ -626,7 +618,7 @@
           <w:szCs w:val="22"/>
         </w:rPr>
       </w:pPr>
-      <w:hyperlink w:anchor="_Toc453888384" w:history="1">
+      <w:hyperlink w:anchor="_Toc453890326" w:history="1">
         <w:r>
           <w:rPr>
             <w:rStyle w:val="Hyperlink"/>
@@ -670,7 +662,7 @@
             <w:noProof/>
             <w:webHidden/>
           </w:rPr>
-          <w:instrText xml:space="preserve"> PAGEREF _Toc453888384 \h </w:instrText>
+          <w:instrText xml:space="preserve"> PAGEREF _Toc453890326 \h </w:instrText>
         </w:r>
         <w:r>
           <w:rPr>
@@ -716,7 +708,7 @@
           <w:szCs w:val="22"/>
         </w:rPr>
       </w:pPr>
-      <w:hyperlink w:anchor="_Toc453888385" w:history="1">
+      <w:hyperlink w:anchor="_Toc453890327" w:history="1">
         <w:r>
           <w:rPr>
             <w:rStyle w:val="Hyperlink"/>
@@ -739,15 +731,7 @@
             <w:rStyle w:val="Hyperlink"/>
             <w:noProof/>
           </w:rPr>
-          <w:t xml:space="preserve">Product </w:t>
-        </w:r>
-        <w:r>
-          <w:rPr>
-            <w:rStyle w:val="Hyperlink"/>
-            <w:noProof/>
-            <w:highlight w:val="yellow"/>
-          </w:rPr>
-          <w:t>Perspective</w:t>
+          <w:t>Product Perspective</w:t>
         </w:r>
         <w:r>
           <w:rPr>
@@ -768,7 +752,7 @@
             <w:noProof/>
             <w:webHidden/>
           </w:rPr>
-          <w:instrText xml:space="preserve"> PAGEREF _Toc453888385 \h </w:instrText>
+          <w:instrText xml:space="preserve"> PAGEREF _Toc453890327 \h </w:instrText>
         </w:r>
         <w:r>
           <w:rPr>
@@ -814,7 +798,7 @@
           <w:szCs w:val="22"/>
         </w:rPr>
       </w:pPr>
-      <w:hyperlink w:anchor="_Toc453888386" w:history="1">
+      <w:hyperlink w:anchor="_Toc453890328" w:history="1">
         <w:r>
           <w:rPr>
             <w:rStyle w:val="Hyperlink"/>
@@ -858,7 +842,7 @@
             <w:noProof/>
             <w:webHidden/>
           </w:rPr>
-          <w:instrText xml:space="preserve"> PAGEREF _Toc453888386 \h </w:instrText>
+          <w:instrText xml:space="preserve"> PAGEREF _Toc453890328 \h </w:instrText>
         </w:r>
         <w:r>
           <w:rPr>
@@ -904,7 +888,7 @@
           <w:szCs w:val="22"/>
         </w:rPr>
       </w:pPr>
-      <w:hyperlink w:anchor="_Toc453888387" w:history="1">
+      <w:hyperlink w:anchor="_Toc453890329" w:history="1">
         <w:r>
           <w:rPr>
             <w:rStyle w:val="Hyperlink"/>
@@ -948,7 +932,7 @@
             <w:noProof/>
             <w:webHidden/>
           </w:rPr>
-          <w:instrText xml:space="preserve"> PAGEREF _Toc453888387 \h </w:instrText>
+          <w:instrText xml:space="preserve"> PAGEREF _Toc453890329 \h </w:instrText>
         </w:r>
         <w:r>
           <w:rPr>
@@ -994,7 +978,7 @@
           <w:szCs w:val="22"/>
         </w:rPr>
       </w:pPr>
-      <w:hyperlink w:anchor="_Toc453888388" w:history="1">
+      <w:hyperlink w:anchor="_Toc453890330" w:history="1">
         <w:r>
           <w:rPr>
             <w:rStyle w:val="Hyperlink"/>
@@ -1038,7 +1022,7 @@
             <w:noProof/>
             <w:webHidden/>
           </w:rPr>
-          <w:instrText xml:space="preserve"> PAGEREF _Toc453888388 \h </w:instrText>
+          <w:instrText xml:space="preserve"> PAGEREF _Toc453890330 \h </w:instrText>
         </w:r>
         <w:r>
           <w:rPr>
@@ -1084,7 +1068,7 @@
           <w:szCs w:val="22"/>
         </w:rPr>
       </w:pPr>
-      <w:hyperlink w:anchor="_Toc453888389" w:history="1">
+      <w:hyperlink w:anchor="_Toc453890331" w:history="1">
         <w:r>
           <w:rPr>
             <w:rStyle w:val="Hyperlink"/>
@@ -1128,7 +1112,7 @@
             <w:noProof/>
             <w:webHidden/>
           </w:rPr>
-          <w:instrText xml:space="preserve"> PAGEREF _Toc453888389 \h </w:instrText>
+          <w:instrText xml:space="preserve"> PAGEREF _Toc453890331 \h </w:instrText>
         </w:r>
         <w:r>
           <w:rPr>
@@ -1174,7 +1158,7 @@
           <w:szCs w:val="22"/>
         </w:rPr>
       </w:pPr>
-      <w:hyperlink w:anchor="_Toc453888390" w:history="1">
+      <w:hyperlink w:anchor="_Toc453890332" w:history="1">
         <w:r>
           <w:rPr>
             <w:rStyle w:val="Hyperlink"/>
@@ -1218,7 +1202,7 @@
             <w:noProof/>
             <w:webHidden/>
           </w:rPr>
-          <w:instrText xml:space="preserve"> PAGEREF _Toc453888390 \h </w:instrText>
+          <w:instrText xml:space="preserve"> PAGEREF _Toc453890332 \h </w:instrText>
         </w:r>
         <w:r>
           <w:rPr>
@@ -1264,7 +1248,7 @@
           <w:szCs w:val="22"/>
         </w:rPr>
       </w:pPr>
-      <w:hyperlink w:anchor="_Toc453888391" w:history="1">
+      <w:hyperlink w:anchor="_Toc453890333" w:history="1">
         <w:r>
           <w:rPr>
             <w:rStyle w:val="Hyperlink"/>
@@ -1308,7 +1292,7 @@
             <w:noProof/>
             <w:webHidden/>
           </w:rPr>
-          <w:instrText xml:space="preserve"> PAGEREF _Toc453888391 \h </w:instrText>
+          <w:instrText xml:space="preserve"> PAGEREF _Toc453890333 \h </w:instrText>
         </w:r>
         <w:r>
           <w:rPr>
@@ -1328,7 +1312,7 @@
             <w:noProof/>
             <w:webHidden/>
           </w:rPr>
-          <w:t>5</w:t>
+          <w:t>6</w:t>
         </w:r>
         <w:r>
           <w:rPr>
@@ -1354,7 +1338,7 @@
           <w:szCs w:val="22"/>
         </w:rPr>
       </w:pPr>
-      <w:hyperlink w:anchor="_Toc453888392" w:history="1">
+      <w:hyperlink w:anchor="_Toc453890334" w:history="1">
         <w:r>
           <w:rPr>
             <w:rStyle w:val="Hyperlink"/>
@@ -1398,7 +1382,7 @@
             <w:noProof/>
             <w:webHidden/>
           </w:rPr>
-          <w:instrText xml:space="preserve"> PAGEREF _Toc453888392 \h </w:instrText>
+          <w:instrText xml:space="preserve"> PAGEREF _Toc453890334 \h </w:instrText>
         </w:r>
         <w:r>
           <w:rPr>
@@ -1444,7 +1428,7 @@
           <w:szCs w:val="22"/>
         </w:rPr>
       </w:pPr>
-      <w:hyperlink w:anchor="_Toc453888393" w:history="1">
+      <w:hyperlink w:anchor="_Toc453890335" w:history="1">
         <w:r>
           <w:rPr>
             <w:rStyle w:val="Hyperlink"/>
@@ -1488,7 +1472,7 @@
             <w:noProof/>
             <w:webHidden/>
           </w:rPr>
-          <w:instrText xml:space="preserve"> PAGEREF _Toc453888393 \h </w:instrText>
+          <w:instrText xml:space="preserve"> PAGEREF _Toc453890335 \h </w:instrText>
         </w:r>
         <w:r>
           <w:rPr>
@@ -1534,7 +1518,7 @@
           <w:szCs w:val="22"/>
         </w:rPr>
       </w:pPr>
-      <w:hyperlink w:anchor="_Toc453888394" w:history="1">
+      <w:hyperlink w:anchor="_Toc453890336" w:history="1">
         <w:r>
           <w:rPr>
             <w:rStyle w:val="Hyperlink"/>
@@ -1578,7 +1562,7 @@
             <w:noProof/>
             <w:webHidden/>
           </w:rPr>
-          <w:instrText xml:space="preserve"> PAGEREF _Toc453888394 \h </w:instrText>
+          <w:instrText xml:space="preserve"> PAGEREF _Toc453890336 \h </w:instrText>
         </w:r>
         <w:r>
           <w:rPr>
@@ -1624,7 +1608,7 @@
           <w:szCs w:val="22"/>
         </w:rPr>
       </w:pPr>
-      <w:hyperlink w:anchor="_Toc453888395" w:history="1">
+      <w:hyperlink w:anchor="_Toc453890337" w:history="1">
         <w:r>
           <w:rPr>
             <w:rStyle w:val="Hyperlink"/>
@@ -1668,7 +1652,7 @@
             <w:noProof/>
             <w:webHidden/>
           </w:rPr>
-          <w:instrText xml:space="preserve"> PAGEREF _Toc453888395 \h </w:instrText>
+          <w:instrText xml:space="preserve"> PAGEREF _Toc453890337 \h </w:instrText>
         </w:r>
         <w:r>
           <w:rPr>
@@ -1714,7 +1698,7 @@
           <w:szCs w:val="22"/>
         </w:rPr>
       </w:pPr>
-      <w:hyperlink w:anchor="_Toc453888396" w:history="1">
+      <w:hyperlink w:anchor="_Toc453890338" w:history="1">
         <w:r>
           <w:rPr>
             <w:rStyle w:val="Hyperlink"/>
@@ -1758,7 +1742,7 @@
             <w:noProof/>
             <w:webHidden/>
           </w:rPr>
-          <w:instrText xml:space="preserve"> PAGEREF _Toc453888396 \h </w:instrText>
+          <w:instrText xml:space="preserve"> PAGEREF _Toc453890338 \h </w:instrText>
         </w:r>
         <w:r>
           <w:rPr>
@@ -1804,7 +1788,7 @@
           <w:szCs w:val="22"/>
         </w:rPr>
       </w:pPr>
-      <w:hyperlink w:anchor="_Toc453888397" w:history="1">
+      <w:hyperlink w:anchor="_Toc453890339" w:history="1">
         <w:r>
           <w:rPr>
             <w:rStyle w:val="Hyperlink"/>
@@ -1848,7 +1832,7 @@
             <w:noProof/>
             <w:webHidden/>
           </w:rPr>
-          <w:instrText xml:space="preserve"> PAGEREF _Toc453888397 \h </w:instrText>
+          <w:instrText xml:space="preserve"> PAGEREF _Toc453890339 \h </w:instrText>
         </w:r>
         <w:r>
           <w:rPr>
@@ -1894,7 +1878,7 @@
           <w:szCs w:val="22"/>
         </w:rPr>
       </w:pPr>
-      <w:hyperlink w:anchor="_Toc453888398" w:history="1">
+      <w:hyperlink w:anchor="_Toc453890340" w:history="1">
         <w:r>
           <w:rPr>
             <w:rStyle w:val="Hyperlink"/>
@@ -1938,7 +1922,7 @@
             <w:noProof/>
             <w:webHidden/>
           </w:rPr>
-          <w:instrText xml:space="preserve"> PAGEREF _Toc453888398 \h </w:instrText>
+          <w:instrText xml:space="preserve"> PAGEREF _Toc453890340 \h </w:instrText>
         </w:r>
         <w:r>
           <w:rPr>
@@ -1984,7 +1968,7 @@
           <w:szCs w:val="22"/>
         </w:rPr>
       </w:pPr>
-      <w:hyperlink w:anchor="_Toc453888399" w:history="1">
+      <w:hyperlink w:anchor="_Toc453890341" w:history="1">
         <w:r>
           <w:rPr>
             <w:rStyle w:val="Hyperlink"/>
@@ -2028,7 +2012,7 @@
             <w:noProof/>
             <w:webHidden/>
           </w:rPr>
-          <w:instrText xml:space="preserve"> PAGEREF _Toc453888399 \h </w:instrText>
+          <w:instrText xml:space="preserve"> PAGEREF _Toc453890341 \h </w:instrText>
         </w:r>
         <w:r>
           <w:rPr>
@@ -2048,7 +2032,7 @@
             <w:noProof/>
             <w:webHidden/>
           </w:rPr>
-          <w:t>6</w:t>
+          <w:t>7</w:t>
         </w:r>
         <w:r>
           <w:rPr>
@@ -2074,7 +2058,7 @@
           <w:szCs w:val="22"/>
         </w:rPr>
       </w:pPr>
-      <w:hyperlink w:anchor="_Toc453888400" w:history="1">
+      <w:hyperlink w:anchor="_Toc453890342" w:history="1">
         <w:r>
           <w:rPr>
             <w:rStyle w:val="Hyperlink"/>
@@ -2118,7 +2102,7 @@
             <w:noProof/>
             <w:webHidden/>
           </w:rPr>
-          <w:instrText xml:space="preserve"> PAGEREF _Toc453888400 \h </w:instrText>
+          <w:instrText xml:space="preserve"> PAGEREF _Toc453890342 \h </w:instrText>
         </w:r>
         <w:r>
           <w:rPr>
@@ -2164,7 +2148,7 @@
           <w:szCs w:val="22"/>
         </w:rPr>
       </w:pPr>
-      <w:hyperlink w:anchor="_Toc453888401" w:history="1">
+      <w:hyperlink w:anchor="_Toc453890343" w:history="1">
         <w:r>
           <w:rPr>
             <w:rStyle w:val="Hyperlink"/>
@@ -2208,7 +2192,7 @@
             <w:noProof/>
             <w:webHidden/>
           </w:rPr>
-          <w:instrText xml:space="preserve"> PAGEREF _Toc453888401 \h </w:instrText>
+          <w:instrText xml:space="preserve"> PAGEREF _Toc453890343 \h </w:instrText>
         </w:r>
         <w:r>
           <w:rPr>
@@ -2254,7 +2238,7 @@
           <w:szCs w:val="22"/>
         </w:rPr>
       </w:pPr>
-      <w:hyperlink w:anchor="_Toc453888402" w:history="1">
+      <w:hyperlink w:anchor="_Toc453890344" w:history="1">
         <w:r>
           <w:rPr>
             <w:rStyle w:val="Hyperlink"/>
@@ -2298,7 +2282,7 @@
             <w:noProof/>
             <w:webHidden/>
           </w:rPr>
-          <w:instrText xml:space="preserve"> PAGEREF _Toc453888402 \h </w:instrText>
+          <w:instrText xml:space="preserve"> PAGEREF _Toc453890344 \h </w:instrText>
         </w:r>
         <w:r>
           <w:rPr>
@@ -2344,7 +2328,7 @@
           <w:szCs w:val="22"/>
         </w:rPr>
       </w:pPr>
-      <w:hyperlink w:anchor="_Toc453888403" w:history="1">
+      <w:hyperlink w:anchor="_Toc453890345" w:history="1">
         <w:r>
           <w:rPr>
             <w:rStyle w:val="Hyperlink"/>
@@ -2388,7 +2372,7 @@
             <w:noProof/>
             <w:webHidden/>
           </w:rPr>
-          <w:instrText xml:space="preserve"> PAGEREF _Toc453888403 \h </w:instrText>
+          <w:instrText xml:space="preserve"> PAGEREF _Toc453890345 \h </w:instrText>
         </w:r>
         <w:r>
           <w:rPr>
@@ -2434,7 +2418,7 @@
           <w:szCs w:val="22"/>
         </w:rPr>
       </w:pPr>
-      <w:hyperlink w:anchor="_Toc453888404" w:history="1">
+      <w:hyperlink w:anchor="_Toc453890346" w:history="1">
         <w:r>
           <w:rPr>
             <w:rStyle w:val="Hyperlink"/>
@@ -2478,7 +2462,7 @@
             <w:noProof/>
             <w:webHidden/>
           </w:rPr>
-          <w:instrText xml:space="preserve"> PAGEREF _Toc453888404 \h </w:instrText>
+          <w:instrText xml:space="preserve"> PAGEREF _Toc453890346 \h </w:instrText>
         </w:r>
         <w:r>
           <w:rPr>
@@ -2524,7 +2508,7 @@
           <w:szCs w:val="22"/>
         </w:rPr>
       </w:pPr>
-      <w:hyperlink w:anchor="_Toc453888405" w:history="1">
+      <w:hyperlink w:anchor="_Toc453890347" w:history="1">
         <w:r>
           <w:rPr>
             <w:rStyle w:val="Hyperlink"/>
@@ -2568,7 +2552,7 @@
             <w:noProof/>
             <w:webHidden/>
           </w:rPr>
-          <w:instrText xml:space="preserve"> PAGEREF _Toc453888405 \h </w:instrText>
+          <w:instrText xml:space="preserve"> PAGEREF _Toc453890347 \h </w:instrText>
         </w:r>
         <w:r>
           <w:rPr>
@@ -2614,7 +2598,7 @@
           <w:szCs w:val="22"/>
         </w:rPr>
       </w:pPr>
-      <w:hyperlink w:anchor="_Toc453888406" w:history="1">
+      <w:hyperlink w:anchor="_Toc453890348" w:history="1">
         <w:r>
           <w:rPr>
             <w:rStyle w:val="Hyperlink"/>
@@ -2658,7 +2642,7 @@
             <w:noProof/>
             <w:webHidden/>
           </w:rPr>
-          <w:instrText xml:space="preserve"> PAGEREF _Toc453888406 \h </w:instrText>
+          <w:instrText xml:space="preserve"> PAGEREF _Toc453890348 \h </w:instrText>
         </w:r>
         <w:r>
           <w:rPr>
@@ -2704,7 +2688,7 @@
           <w:szCs w:val="22"/>
         </w:rPr>
       </w:pPr>
-      <w:hyperlink w:anchor="_Toc453888407" w:history="1">
+      <w:hyperlink w:anchor="_Toc453890349" w:history="1">
         <w:r>
           <w:rPr>
             <w:rStyle w:val="Hyperlink"/>
@@ -2748,7 +2732,7 @@
             <w:noProof/>
             <w:webHidden/>
           </w:rPr>
-          <w:instrText xml:space="preserve"> PAGEREF _Toc453888407 \h </w:instrText>
+          <w:instrText xml:space="preserve"> PAGEREF _Toc453890349 \h </w:instrText>
         </w:r>
         <w:r>
           <w:rPr>
@@ -2794,7 +2778,7 @@
           <w:szCs w:val="22"/>
         </w:rPr>
       </w:pPr>
-      <w:hyperlink w:anchor="_Toc453888408" w:history="1">
+      <w:hyperlink w:anchor="_Toc453890350" w:history="1">
         <w:r>
           <w:rPr>
             <w:rStyle w:val="Hyperlink"/>
@@ -2838,7 +2822,7 @@
             <w:noProof/>
             <w:webHidden/>
           </w:rPr>
-          <w:instrText xml:space="preserve"> PAGEREF _Toc453888408 \h </w:instrText>
+          <w:instrText xml:space="preserve"> PAGEREF _Toc453890350 \h </w:instrText>
         </w:r>
         <w:r>
           <w:rPr>
@@ -2884,7 +2868,7 @@
           <w:szCs w:val="22"/>
         </w:rPr>
       </w:pPr>
-      <w:hyperlink w:anchor="_Toc453888409" w:history="1">
+      <w:hyperlink w:anchor="_Toc453890351" w:history="1">
         <w:r>
           <w:rPr>
             <w:rStyle w:val="Hyperlink"/>
@@ -2928,7 +2912,7 @@
             <w:noProof/>
             <w:webHidden/>
           </w:rPr>
-          <w:instrText xml:space="preserve"> PAGEREF _Toc453888409 \h </w:instrText>
+          <w:instrText xml:space="preserve"> PAGEREF _Toc453890351 \h </w:instrText>
         </w:r>
         <w:r>
           <w:rPr>
@@ -2974,7 +2958,7 @@
           <w:szCs w:val="22"/>
         </w:rPr>
       </w:pPr>
-      <w:hyperlink w:anchor="_Toc453888410" w:history="1">
+      <w:hyperlink w:anchor="_Toc453890352" w:history="1">
         <w:r>
           <w:rPr>
             <w:rStyle w:val="Hyperlink"/>
@@ -3018,7 +3002,7 @@
             <w:noProof/>
             <w:webHidden/>
           </w:rPr>
-          <w:instrText xml:space="preserve"> PAGEREF _Toc453888410 \h </w:instrText>
+          <w:instrText xml:space="preserve"> PAGEREF _Toc453890352 \h </w:instrText>
         </w:r>
         <w:r>
           <w:rPr>
@@ -3064,7 +3048,7 @@
           <w:szCs w:val="22"/>
         </w:rPr>
       </w:pPr>
-      <w:hyperlink w:anchor="_Toc453888411" w:history="1">
+      <w:hyperlink w:anchor="_Toc453890353" w:history="1">
         <w:r>
           <w:rPr>
             <w:rStyle w:val="Hyperlink"/>
@@ -3108,7 +3092,7 @@
             <w:noProof/>
             <w:webHidden/>
           </w:rPr>
-          <w:instrText xml:space="preserve"> PAGEREF _Toc453888411 \h </w:instrText>
+          <w:instrText xml:space="preserve"> PAGEREF _Toc453890353 \h </w:instrText>
         </w:r>
         <w:r>
           <w:rPr>
@@ -3154,7 +3138,7 @@
           <w:szCs w:val="22"/>
         </w:rPr>
       </w:pPr>
-      <w:hyperlink w:anchor="_Toc453888412" w:history="1">
+      <w:hyperlink w:anchor="_Toc453890354" w:history="1">
         <w:r>
           <w:rPr>
             <w:rStyle w:val="Hyperlink"/>
@@ -3198,7 +3182,7 @@
             <w:noProof/>
             <w:webHidden/>
           </w:rPr>
-          <w:instrText xml:space="preserve"> PAGEREF _Toc453888412 \h </w:instrText>
+          <w:instrText xml:space="preserve"> PAGEREF _Toc453890354 \h </w:instrText>
         </w:r>
         <w:r>
           <w:rPr>
@@ -3218,7 +3202,7 @@
             <w:noProof/>
             <w:webHidden/>
           </w:rPr>
-          <w:t>8</w:t>
+          <w:t>9</w:t>
         </w:r>
         <w:r>
           <w:rPr>
@@ -3244,7 +3228,7 @@
           <w:szCs w:val="22"/>
         </w:rPr>
       </w:pPr>
-      <w:hyperlink w:anchor="_Toc453888413" w:history="1">
+      <w:hyperlink w:anchor="_Toc453890355" w:history="1">
         <w:r>
           <w:rPr>
             <w:rStyle w:val="Hyperlink"/>
@@ -3288,7 +3272,7 @@
             <w:noProof/>
             <w:webHidden/>
           </w:rPr>
-          <w:instrText xml:space="preserve"> PAGEREF _Toc453888413 \h </w:instrText>
+          <w:instrText xml:space="preserve"> PAGEREF _Toc453890355 \h </w:instrText>
         </w:r>
         <w:r>
           <w:rPr>
@@ -3334,7 +3318,7 @@
           <w:szCs w:val="22"/>
         </w:rPr>
       </w:pPr>
-      <w:hyperlink w:anchor="_Toc453888414" w:history="1">
+      <w:hyperlink w:anchor="_Toc453890356" w:history="1">
         <w:r>
           <w:rPr>
             <w:rStyle w:val="Hyperlink"/>
@@ -3378,7 +3362,7 @@
             <w:noProof/>
             <w:webHidden/>
           </w:rPr>
-          <w:instrText xml:space="preserve"> PAGEREF _Toc453888414 \h </w:instrText>
+          <w:instrText xml:space="preserve"> PAGEREF _Toc453890356 \h </w:instrText>
         </w:r>
         <w:r>
           <w:rPr>
@@ -3424,7 +3408,7 @@
           <w:szCs w:val="22"/>
         </w:rPr>
       </w:pPr>
-      <w:hyperlink w:anchor="_Toc453888415" w:history="1">
+      <w:hyperlink w:anchor="_Toc453890357" w:history="1">
         <w:r>
           <w:rPr>
             <w:rStyle w:val="Hyperlink"/>
@@ -3468,7 +3452,7 @@
             <w:noProof/>
             <w:webHidden/>
           </w:rPr>
-          <w:instrText xml:space="preserve"> PAGEREF _Toc453888415 \h </w:instrText>
+          <w:instrText xml:space="preserve"> PAGEREF _Toc453890357 \h </w:instrText>
         </w:r>
         <w:r>
           <w:rPr>
@@ -3514,7 +3498,7 @@
           <w:szCs w:val="22"/>
         </w:rPr>
       </w:pPr>
-      <w:hyperlink w:anchor="_Toc453888416" w:history="1">
+      <w:hyperlink w:anchor="_Toc453890358" w:history="1">
         <w:r>
           <w:rPr>
             <w:rStyle w:val="Hyperlink"/>
@@ -3558,7 +3542,7 @@
             <w:noProof/>
             <w:webHidden/>
           </w:rPr>
-          <w:instrText xml:space="preserve"> PAGEREF _Toc453888416 \h </w:instrText>
+          <w:instrText xml:space="preserve"> PAGEREF _Toc453890358 \h </w:instrText>
         </w:r>
         <w:r>
           <w:rPr>
@@ -3604,7 +3588,7 @@
           <w:szCs w:val="22"/>
         </w:rPr>
       </w:pPr>
-      <w:hyperlink w:anchor="_Toc453888417" w:history="1">
+      <w:hyperlink w:anchor="_Toc453890359" w:history="1">
         <w:r>
           <w:rPr>
             <w:rStyle w:val="Hyperlink"/>
@@ -3648,7 +3632,7 @@
             <w:noProof/>
             <w:webHidden/>
           </w:rPr>
-          <w:instrText xml:space="preserve"> PAGEREF _Toc453888417 \h </w:instrText>
+          <w:instrText xml:space="preserve"> PAGEREF _Toc453890359 \h </w:instrText>
         </w:r>
         <w:r>
           <w:rPr>
@@ -3668,7 +3652,7 @@
             <w:noProof/>
             <w:webHidden/>
           </w:rPr>
-          <w:t>9</w:t>
+          <w:t>10</w:t>
         </w:r>
         <w:r>
           <w:rPr>
@@ -3686,10 +3670,10 @@
       <w:r>
         <w:fldChar w:fldCharType="end"/>
       </w:r>
-      <w:bookmarkStart w:id="1" w:name="h.30j0zll" w:colFirst="0" w:colLast="0"/>
-      <w:bookmarkStart w:id="2" w:name="h.1fob9te" w:colFirst="0" w:colLast="0"/>
-      <w:bookmarkEnd w:id="1"/>
+      <w:bookmarkStart w:id="2" w:name="h.30j0zll" w:colFirst="0" w:colLast="0"/>
+      <w:bookmarkStart w:id="3" w:name="h.1fob9te" w:colFirst="0" w:colLast="0"/>
       <w:bookmarkEnd w:id="2"/>
+      <w:bookmarkEnd w:id="3"/>
     </w:p>
     <w:p>
       <w:pPr>
@@ -3904,13 +3888,8 @@
               <w:spacing w:before="40" w:after="40"/>
             </w:pPr>
             <w:r>
-              <w:t xml:space="preserve">Omid </w:t>
+              <w:t>Omid Ghiyasian</w:t>
             </w:r>
-            <w:proofErr w:type="spellStart"/>
-            <w:r>
-              <w:t>Ghiyasian</w:t>
-            </w:r>
-            <w:proofErr w:type="spellEnd"/>
           </w:p>
         </w:tc>
         <w:tc>
@@ -4166,10 +4145,9 @@
           <w:szCs w:val="36"/>
         </w:rPr>
       </w:pPr>
-      <w:bookmarkStart w:id="3" w:name="_Toc452061400"/>
-      <w:bookmarkStart w:id="4" w:name="_Toc453888379"/>
-      <w:bookmarkStart w:id="5" w:name="h.3znysh7" w:colFirst="0" w:colLast="0"/>
-      <w:bookmarkEnd w:id="5"/>
+      <w:bookmarkStart w:id="4" w:name="h.3znysh7" w:colFirst="0" w:colLast="0"/>
+      <w:bookmarkStart w:id="5" w:name="_Toc452061400"/>
+      <w:bookmarkEnd w:id="4"/>
       <w:r>
         <w:br w:type="page"/>
       </w:r>
@@ -4182,12 +4160,13 @@
           <w:numId w:val="3"/>
         </w:numPr>
       </w:pPr>
+      <w:bookmarkStart w:id="6" w:name="_Toc453890321"/>
       <w:r>
         <w:lastRenderedPageBreak/>
         <w:t>Introduction</w:t>
       </w:r>
-      <w:bookmarkEnd w:id="3"/>
-      <w:bookmarkEnd w:id="4"/>
+      <w:bookmarkEnd w:id="5"/>
+      <w:bookmarkEnd w:id="6"/>
     </w:p>
     <w:p>
       <w:pPr>
@@ -4197,32 +4176,22 @@
           <w:numId w:val="3"/>
         </w:numPr>
       </w:pPr>
-      <w:bookmarkStart w:id="6" w:name="h.1t3h5sf" w:colFirst="0" w:colLast="0"/>
-      <w:bookmarkStart w:id="7" w:name="_Toc452061402"/>
-      <w:bookmarkStart w:id="8" w:name="_Toc453888380"/>
-      <w:bookmarkEnd w:id="6"/>
+      <w:bookmarkStart w:id="7" w:name="h.1t3h5sf" w:colFirst="0" w:colLast="0"/>
+      <w:bookmarkStart w:id="8" w:name="_Toc452061402"/>
+      <w:bookmarkStart w:id="9" w:name="_Toc453890322"/>
+      <w:bookmarkEnd w:id="7"/>
       <w:r>
         <w:t xml:space="preserve">Product </w:t>
       </w:r>
       <w:r>
         <w:t>Scope</w:t>
       </w:r>
-      <w:bookmarkStart w:id="9" w:name="_GoBack"/>
-      <w:bookmarkEnd w:id="7"/>
       <w:bookmarkEnd w:id="8"/>
       <w:bookmarkEnd w:id="9"/>
     </w:p>
     <w:p>
       <w:r>
-        <w:t xml:space="preserve">UPOD’s Web Design promotes positive user experience. Current physics resources such as </w:t>
-      </w:r>
-      <w:proofErr w:type="spellStart"/>
-      <w:r>
-        <w:t>HyperPhysics</w:t>
-      </w:r>
-      <w:proofErr w:type="spellEnd"/>
-      <w:r>
-        <w:t xml:space="preserve"> feature poorly designed content that is difficult to navigate. </w:t>
+        <w:t xml:space="preserve">UPOD’s Web Design promotes positive user experience. Current physics resources such as HyperPhysics feature poorly designed content that is difficult to navigate. </w:t>
       </w:r>
       <w:r>
         <w:t>As such, t</w:t>
@@ -4242,7 +4211,7 @@
           <w:numId w:val="3"/>
         </w:numPr>
       </w:pPr>
-      <w:bookmarkStart w:id="10" w:name="_Toc453888381"/>
+      <w:bookmarkStart w:id="10" w:name="_Toc453890323"/>
       <w:r>
         <w:t>Definitions, Acronyms, and Abbreviations</w:t>
       </w:r>
@@ -4316,7 +4285,7 @@
           <w:numId w:val="3"/>
         </w:numPr>
       </w:pPr>
-      <w:bookmarkStart w:id="11" w:name="_Toc453888382"/>
+      <w:bookmarkStart w:id="11" w:name="_Toc453890324"/>
       <w:r>
         <w:t>References</w:t>
       </w:r>
@@ -4353,7 +4322,7 @@
           <w:numId w:val="3"/>
         </w:numPr>
       </w:pPr>
-      <w:bookmarkStart w:id="12" w:name="_Toc453888383"/>
+      <w:bookmarkStart w:id="12" w:name="_Toc453890325"/>
       <w:r>
         <w:t>Overview</w:t>
       </w:r>
@@ -4446,7 +4415,7 @@
       </w:pPr>
       <w:bookmarkStart w:id="13" w:name="h.2s8eyo1" w:colFirst="0" w:colLast="0"/>
       <w:bookmarkStart w:id="14" w:name="_Toc452061403"/>
-      <w:bookmarkStart w:id="15" w:name="_Toc453888384"/>
+      <w:bookmarkStart w:id="15" w:name="_Toc453890326"/>
       <w:bookmarkEnd w:id="13"/>
       <w:r>
         <w:lastRenderedPageBreak/>
@@ -4465,7 +4434,7 @@
       </w:pPr>
       <w:bookmarkStart w:id="16" w:name="h.17dp8vu" w:colFirst="0" w:colLast="0"/>
       <w:bookmarkStart w:id="17" w:name="_Toc452061404"/>
-      <w:bookmarkStart w:id="18" w:name="_Toc453888385"/>
+      <w:bookmarkStart w:id="18" w:name="_Toc453890327"/>
       <w:bookmarkEnd w:id="16"/>
       <w:r>
         <w:t xml:space="preserve">Product </w:t>
@@ -4498,7 +4467,7 @@
           <w:sz w:val="24"/>
         </w:rPr>
       </w:pPr>
-      <w:bookmarkStart w:id="19" w:name="_Toc453888386"/>
+      <w:bookmarkStart w:id="19" w:name="_Toc453890328"/>
       <w:r>
         <w:rPr>
           <w:sz w:val="24"/>
@@ -4571,7 +4540,7 @@
           <w:sz w:val="24"/>
         </w:rPr>
       </w:pPr>
-      <w:bookmarkStart w:id="20" w:name="_Toc453888387"/>
+      <w:bookmarkStart w:id="20" w:name="_Toc453890329"/>
       <w:r>
         <w:rPr>
           <w:sz w:val="24"/>
@@ -4608,7 +4577,7 @@
           <w:sz w:val="24"/>
         </w:rPr>
       </w:pPr>
-      <w:bookmarkStart w:id="21" w:name="_Toc453888388"/>
+      <w:bookmarkStart w:id="21" w:name="_Toc453890330"/>
       <w:r>
         <w:rPr>
           <w:sz w:val="24"/>
@@ -4633,7 +4602,7 @@
           <w:sz w:val="24"/>
         </w:rPr>
       </w:pPr>
-      <w:bookmarkStart w:id="22" w:name="_Toc453888389"/>
+      <w:bookmarkStart w:id="22" w:name="_Toc453890331"/>
       <w:r>
         <w:rPr>
           <w:sz w:val="24"/>
@@ -4661,7 +4630,7 @@
           <w:sz w:val="24"/>
         </w:rPr>
       </w:pPr>
-      <w:bookmarkStart w:id="23" w:name="_Toc453888390"/>
+      <w:bookmarkStart w:id="23" w:name="_Toc453890332"/>
       <w:r>
         <w:rPr>
           <w:sz w:val="24"/>
@@ -4689,7 +4658,7 @@
           <w:numId w:val="3"/>
         </w:numPr>
       </w:pPr>
-      <w:bookmarkStart w:id="24" w:name="_Toc453888391"/>
+      <w:bookmarkStart w:id="24" w:name="_Toc453890333"/>
       <w:r>
         <w:lastRenderedPageBreak/>
         <w:t>Constraints</w:t>
@@ -4743,7 +4712,7 @@
           <w:numId w:val="3"/>
         </w:numPr>
       </w:pPr>
-      <w:bookmarkStart w:id="25" w:name="_Toc453888392"/>
+      <w:bookmarkStart w:id="25" w:name="_Toc453890334"/>
       <w:r>
         <w:t>Specific Requirements</w:t>
       </w:r>
@@ -4757,7 +4726,7 @@
           <w:numId w:val="3"/>
         </w:numPr>
       </w:pPr>
-      <w:bookmarkStart w:id="26" w:name="_Toc453888393"/>
+      <w:bookmarkStart w:id="26" w:name="_Toc453890335"/>
       <w:r>
         <w:t xml:space="preserve">External </w:t>
       </w:r>
@@ -4780,7 +4749,7 @@
           <w:numId w:val="3"/>
         </w:numPr>
       </w:pPr>
-      <w:bookmarkStart w:id="27" w:name="_Toc453888394"/>
+      <w:bookmarkStart w:id="27" w:name="_Toc453890336"/>
       <w:r>
         <w:t xml:space="preserve">Product </w:t>
       </w:r>
@@ -4857,7 +4826,7 @@
           <w:numId w:val="3"/>
         </w:numPr>
       </w:pPr>
-      <w:bookmarkStart w:id="28" w:name="_Toc453888395"/>
+      <w:bookmarkStart w:id="28" w:name="_Toc453890337"/>
       <w:r>
         <w:t xml:space="preserve">Performance </w:t>
       </w:r>
@@ -4888,7 +4857,7 @@
           <w:numId w:val="3"/>
         </w:numPr>
       </w:pPr>
-      <w:bookmarkStart w:id="29" w:name="_Toc453888396"/>
+      <w:bookmarkStart w:id="29" w:name="_Toc453890338"/>
       <w:r>
         <w:t xml:space="preserve">Logical Database </w:t>
       </w:r>
@@ -4916,7 +4885,7 @@
           <w:numId w:val="3"/>
         </w:numPr>
       </w:pPr>
-      <w:bookmarkStart w:id="30" w:name="_Toc453888397"/>
+      <w:bookmarkStart w:id="30" w:name="_Toc453890339"/>
       <w:r>
         <w:t xml:space="preserve">Software System </w:t>
       </w:r>
@@ -4936,7 +4905,7 @@
           <w:sz w:val="24"/>
         </w:rPr>
       </w:pPr>
-      <w:bookmarkStart w:id="31" w:name="_Toc453888398"/>
+      <w:bookmarkStart w:id="31" w:name="_Toc453890340"/>
       <w:r>
         <w:rPr>
           <w:sz w:val="24"/>
@@ -4961,7 +4930,7 @@
           <w:sz w:val="24"/>
         </w:rPr>
       </w:pPr>
-      <w:bookmarkStart w:id="32" w:name="_Toc453888399"/>
+      <w:bookmarkStart w:id="32" w:name="_Toc453890341"/>
       <w:r>
         <w:rPr>
           <w:sz w:val="24"/>
@@ -4990,7 +4959,7 @@
           <w:sz w:val="24"/>
         </w:rPr>
       </w:pPr>
-      <w:bookmarkStart w:id="33" w:name="_Toc453888400"/>
+      <w:bookmarkStart w:id="33" w:name="_Toc453890342"/>
       <w:r>
         <w:rPr>
           <w:sz w:val="24"/>
@@ -5018,7 +4987,7 @@
           <w:sz w:val="24"/>
         </w:rPr>
       </w:pPr>
-      <w:bookmarkStart w:id="34" w:name="_Toc453888401"/>
+      <w:bookmarkStart w:id="34" w:name="_Toc453890343"/>
       <w:r>
         <w:rPr>
           <w:sz w:val="24"/>
@@ -5043,7 +5012,7 @@
           <w:sz w:val="24"/>
         </w:rPr>
       </w:pPr>
-      <w:bookmarkStart w:id="35" w:name="_Toc453888402"/>
+      <w:bookmarkStart w:id="35" w:name="_Toc453890344"/>
       <w:r>
         <w:rPr>
           <w:sz w:val="24"/>
@@ -5065,7 +5034,7 @@
           <w:numId w:val="3"/>
         </w:numPr>
       </w:pPr>
-      <w:bookmarkStart w:id="36" w:name="_Toc453888403"/>
+      <w:bookmarkStart w:id="36" w:name="_Toc453890345"/>
       <w:r>
         <w:t>Organizing Specific Requirements</w:t>
       </w:r>
@@ -5082,7 +5051,7 @@
           <w:sz w:val="24"/>
         </w:rPr>
       </w:pPr>
-      <w:bookmarkStart w:id="37" w:name="_Toc453888404"/>
+      <w:bookmarkStart w:id="37" w:name="_Toc453890346"/>
       <w:r>
         <w:rPr>
           <w:sz w:val="24"/>
@@ -5113,7 +5082,7 @@
           <w:sz w:val="24"/>
         </w:rPr>
       </w:pPr>
-      <w:bookmarkStart w:id="38" w:name="_Toc453888405"/>
+      <w:bookmarkStart w:id="38" w:name="_Toc453890347"/>
       <w:r>
         <w:rPr>
           <w:sz w:val="24"/>
@@ -5380,7 +5349,7 @@
           <w:sz w:val="24"/>
         </w:rPr>
       </w:pPr>
-      <w:bookmarkStart w:id="39" w:name="_Toc453888406"/>
+      <w:bookmarkStart w:id="39" w:name="_Toc453890348"/>
       <w:r>
         <w:rPr>
           <w:sz w:val="24"/>
@@ -5405,7 +5374,7 @@
           <w:sz w:val="24"/>
         </w:rPr>
       </w:pPr>
-      <w:bookmarkStart w:id="40" w:name="_Toc453888407"/>
+      <w:bookmarkStart w:id="40" w:name="_Toc453890349"/>
       <w:r>
         <w:rPr>
           <w:sz w:val="24"/>
@@ -5431,7 +5400,7 @@
           <w:sz w:val="24"/>
         </w:rPr>
       </w:pPr>
-      <w:bookmarkStart w:id="41" w:name="_Toc453888408"/>
+      <w:bookmarkStart w:id="41" w:name="_Toc453890350"/>
       <w:r>
         <w:rPr>
           <w:sz w:val="24"/>
@@ -5461,7 +5430,7 @@
           <w:sz w:val="24"/>
         </w:rPr>
       </w:pPr>
-      <w:bookmarkStart w:id="42" w:name="_Toc453888409"/>
+      <w:bookmarkStart w:id="42" w:name="_Toc453890351"/>
       <w:r>
         <w:rPr>
           <w:sz w:val="24"/>
@@ -5486,7 +5455,7 @@
           <w:sz w:val="24"/>
         </w:rPr>
       </w:pPr>
-      <w:bookmarkStart w:id="43" w:name="_Toc453888410"/>
+      <w:bookmarkStart w:id="43" w:name="_Toc453890352"/>
       <w:r>
         <w:rPr>
           <w:sz w:val="24"/>
@@ -5517,7 +5486,7 @@
           <w:sz w:val="24"/>
         </w:rPr>
       </w:pPr>
-      <w:bookmarkStart w:id="44" w:name="_Toc453888411"/>
+      <w:bookmarkStart w:id="44" w:name="_Toc453890353"/>
       <w:r>
         <w:rPr>
           <w:sz w:val="24"/>
@@ -5561,7 +5530,7 @@
           <w:sz w:val="24"/>
         </w:rPr>
       </w:pPr>
-      <w:bookmarkStart w:id="45" w:name="_Toc453888412"/>
+      <w:bookmarkStart w:id="45" w:name="_Toc453890354"/>
       <w:r>
         <w:rPr>
           <w:sz w:val="24"/>
@@ -5587,7 +5556,7 @@
           <w:sz w:val="24"/>
         </w:rPr>
       </w:pPr>
-      <w:bookmarkStart w:id="46" w:name="_Toc453888413"/>
+      <w:bookmarkStart w:id="46" w:name="_Toc453890355"/>
       <w:r>
         <w:rPr>
           <w:sz w:val="24"/>
@@ -5628,7 +5597,7 @@
           <w:sz w:val="24"/>
         </w:rPr>
       </w:pPr>
-      <w:bookmarkStart w:id="48" w:name="_Toc453888414"/>
+      <w:bookmarkStart w:id="48" w:name="_Toc453890356"/>
       <w:r>
         <w:rPr>
           <w:sz w:val="24"/>
@@ -5658,7 +5627,7 @@
           <w:sz w:val="24"/>
         </w:rPr>
       </w:pPr>
-      <w:bookmarkStart w:id="49" w:name="_Toc453888415"/>
+      <w:bookmarkStart w:id="49" w:name="_Toc453890357"/>
       <w:r>
         <w:rPr>
           <w:sz w:val="24"/>
@@ -5688,7 +5657,7 @@
           <w:sz w:val="24"/>
         </w:rPr>
       </w:pPr>
-      <w:bookmarkStart w:id="50" w:name="_Toc453888416"/>
+      <w:bookmarkStart w:id="50" w:name="_Toc453890358"/>
       <w:r>
         <w:rPr>
           <w:sz w:val="24"/>
@@ -5714,7 +5683,6 @@
           <w:szCs w:val="28"/>
         </w:rPr>
       </w:pPr>
-      <w:bookmarkStart w:id="51" w:name="_Toc453888417"/>
       <w:r>
         <w:br w:type="page"/>
       </w:r>
@@ -5727,6 +5695,7 @@
           <w:numId w:val="3"/>
         </w:numPr>
       </w:pPr>
+      <w:bookmarkStart w:id="51" w:name="_Toc453890359"/>
       <w:r>
         <w:lastRenderedPageBreak/>
         <w:t>Supporting Information</w:t>
@@ -5954,7 +5923,7 @@
       <w:rPr>
         <w:noProof/>
       </w:rPr>
-      <w:t>10</w:t>
+      <w:t>6</w:t>
     </w:r>
     <w:r>
       <w:fldChar w:fldCharType="end"/>
@@ -8565,7 +8534,7 @@
 </file>
 
 <file path=customXml/itemProps1.xml><?xml version="1.0" encoding="utf-8"?>
-<ds:datastoreItem xmlns:ds="http://schemas.openxmlformats.org/officeDocument/2006/customXml" ds:itemID="{07511D18-B56A-484B-A8E2-A8D1DD766C71}">
+<ds:datastoreItem xmlns:ds="http://schemas.openxmlformats.org/officeDocument/2006/customXml" ds:itemID="{F6C0F5CD-649A-4CDE-B828-D4BF2B88B590}">
   <ds:schemaRefs>
     <ds:schemaRef ds:uri="http://schemas.openxmlformats.org/officeDocument/2006/bibliography"/>
   </ds:schemaRefs>

</xml_diff>

<commit_message>
Made updates to Web Design SRS & updated .html version
</commit_message>
<xml_diff>
--- a/Requirement Documents/UPOD RD - Web Design.docx
+++ b/Requirement Documents/UPOD RD - Web Design.docx
@@ -142,8 +142,6 @@
         <w:t>Table of Contents</w:t>
       </w:r>
     </w:p>
-    <w:bookmarkStart w:id="1" w:name="_GoBack"/>
-    <w:bookmarkEnd w:id="1"/>
     <w:p>
       <w:pPr>
         <w:pStyle w:val="TOC1"/>
@@ -2418,80 +2416,102 @@
           <w:szCs w:val="22"/>
         </w:rPr>
       </w:pPr>
-      <w:hyperlink w:anchor="_Toc453890346" w:history="1">
+      <w:r>
+        <w:fldChar w:fldCharType="begin"/>
+      </w:r>
+      <w:r>
+        <w:instrText xml:space="preserve"> HYPERLINK \l "_Toc453890346" </w:instrText>
+      </w:r>
+      <w:r>
+        <w:fldChar w:fldCharType="separate"/>
+      </w:r>
+      <w:r>
+        <w:rPr>
+          <w:rStyle w:val="Hyperlink"/>
+          <w:noProof/>
+        </w:rPr>
+        <w:t>3.6.1</w:t>
+      </w:r>
+      <w:r>
+        <w:rPr>
+          <w:rFonts w:asciiTheme="minorHAnsi" w:eastAsiaTheme="minorEastAsia" w:hAnsiTheme="minorHAnsi" w:cstheme="minorBidi"/>
+          <w:noProof/>
+          <w:color w:val="auto"/>
+          <w:sz w:val="22"/>
+          <w:szCs w:val="22"/>
+        </w:rPr>
+        <w:tab/>
+      </w:r>
+      <w:r>
+        <w:rPr>
+          <w:rStyle w:val="Hyperlink"/>
+          <w:noProof/>
+        </w:rPr>
+        <w:t>System Mode</w:t>
+      </w:r>
+      <w:del w:id="1" w:author="Omid Ghiyasian" w:date="2016-06-19T16:08:00Z">
         <w:r>
           <w:rPr>
             <w:rStyle w:val="Hyperlink"/>
             <w:noProof/>
           </w:rPr>
-          <w:t>3.6.1</w:t>
-        </w:r>
-        <w:r>
-          <w:rPr>
-            <w:rFonts w:asciiTheme="minorHAnsi" w:eastAsiaTheme="minorEastAsia" w:hAnsiTheme="minorHAnsi" w:cstheme="minorBidi"/>
-            <w:noProof/>
-            <w:color w:val="auto"/>
-            <w:sz w:val="22"/>
-            <w:szCs w:val="22"/>
-          </w:rPr>
-          <w:tab/>
-        </w:r>
-        <w:r>
-          <w:rPr>
-            <w:rStyle w:val="Hyperlink"/>
-            <w:noProof/>
-          </w:rPr>
-          <w:t>System Modes</w:t>
-        </w:r>
-        <w:r>
-          <w:rPr>
-            <w:noProof/>
-            <w:webHidden/>
-          </w:rPr>
-          <w:tab/>
-        </w:r>
-        <w:r>
-          <w:rPr>
-            <w:noProof/>
-            <w:webHidden/>
-          </w:rPr>
-          <w:fldChar w:fldCharType="begin"/>
-        </w:r>
-        <w:r>
-          <w:rPr>
-            <w:noProof/>
-            <w:webHidden/>
-          </w:rPr>
-          <w:instrText xml:space="preserve"> PAGEREF _Toc453890346 \h </w:instrText>
-        </w:r>
-        <w:r>
-          <w:rPr>
-            <w:noProof/>
-            <w:webHidden/>
-          </w:rPr>
-        </w:r>
-        <w:r>
-          <w:rPr>
-            <w:noProof/>
-            <w:webHidden/>
-          </w:rPr>
-          <w:fldChar w:fldCharType="separate"/>
-        </w:r>
-        <w:r>
-          <w:rPr>
-            <w:noProof/>
-            <w:webHidden/>
-          </w:rPr>
-          <w:t>7</w:t>
-        </w:r>
-        <w:r>
-          <w:rPr>
-            <w:noProof/>
-            <w:webHidden/>
-          </w:rPr>
-          <w:fldChar w:fldCharType="end"/>
-        </w:r>
-      </w:hyperlink>
+          <w:delText>s</w:delText>
+        </w:r>
+      </w:del>
+      <w:r>
+        <w:rPr>
+          <w:noProof/>
+          <w:webHidden/>
+        </w:rPr>
+        <w:tab/>
+      </w:r>
+      <w:r>
+        <w:rPr>
+          <w:noProof/>
+          <w:webHidden/>
+        </w:rPr>
+        <w:fldChar w:fldCharType="begin"/>
+      </w:r>
+      <w:r>
+        <w:rPr>
+          <w:noProof/>
+          <w:webHidden/>
+        </w:rPr>
+        <w:instrText xml:space="preserve"> PAGEREF _Toc453890346 \h </w:instrText>
+      </w:r>
+      <w:r>
+        <w:rPr>
+          <w:noProof/>
+          <w:webHidden/>
+        </w:rPr>
+      </w:r>
+      <w:r>
+        <w:rPr>
+          <w:noProof/>
+          <w:webHidden/>
+        </w:rPr>
+        <w:fldChar w:fldCharType="separate"/>
+      </w:r>
+      <w:r>
+        <w:rPr>
+          <w:noProof/>
+          <w:webHidden/>
+        </w:rPr>
+        <w:t>7</w:t>
+      </w:r>
+      <w:r>
+        <w:rPr>
+          <w:noProof/>
+          <w:webHidden/>
+        </w:rPr>
+        <w:fldChar w:fldCharType="end"/>
+      </w:r>
+      <w:r>
+        <w:rPr>
+          <w:noProof/>
+        </w:rPr>
+        <w:fldChar w:fldCharType="end"/>
+      </w:r>
     </w:p>
     <w:p>
       <w:pPr>
@@ -3806,6 +3826,90 @@
               </w:rPr>
               <w:t>Version</w:t>
             </w:r>
+          </w:p>
+        </w:tc>
+      </w:tr>
+      <w:tr>
+        <w:trPr>
+          <w:ins w:id="4" w:author="Omid Ghiyasian" w:date="2016-06-19T16:33:00Z"/>
+        </w:trPr>
+        <w:tc>
+          <w:tcPr>
+            <w:tcW w:w="2160" w:type="dxa"/>
+            <w:tcBorders>
+              <w:top w:val="nil"/>
+            </w:tcBorders>
+          </w:tcPr>
+          <w:p>
+            <w:pPr>
+              <w:spacing w:before="40" w:after="40"/>
+              <w:rPr>
+                <w:ins w:id="5" w:author="Omid Ghiyasian" w:date="2016-06-19T16:33:00Z"/>
+              </w:rPr>
+            </w:pPr>
+            <w:ins w:id="6" w:author="Omid Ghiyasian" w:date="2016-06-19T16:33:00Z">
+              <w:r>
+                <w:t>Omid Ghiyasian</w:t>
+              </w:r>
+            </w:ins>
+          </w:p>
+        </w:tc>
+        <w:tc>
+          <w:tcPr>
+            <w:tcW w:w="1170" w:type="dxa"/>
+            <w:tcBorders>
+              <w:top w:val="nil"/>
+            </w:tcBorders>
+          </w:tcPr>
+          <w:p>
+            <w:pPr>
+              <w:spacing w:before="40" w:after="40"/>
+              <w:rPr>
+                <w:ins w:id="7" w:author="Omid Ghiyasian" w:date="2016-06-19T16:33:00Z"/>
+              </w:rPr>
+            </w:pPr>
+            <w:ins w:id="8" w:author="Omid Ghiyasian" w:date="2016-06-19T16:33:00Z">
+              <w:r>
+                <w:t>19/06/16</w:t>
+              </w:r>
+            </w:ins>
+          </w:p>
+        </w:tc>
+        <w:tc>
+          <w:tcPr>
+            <w:tcW w:w="4954" w:type="dxa"/>
+            <w:tcBorders>
+              <w:top w:val="nil"/>
+            </w:tcBorders>
+          </w:tcPr>
+          <w:p>
+            <w:pPr>
+              <w:spacing w:before="40" w:after="40"/>
+              <w:rPr>
+                <w:ins w:id="9" w:author="Omid Ghiyasian" w:date="2016-06-19T16:33:00Z"/>
+              </w:rPr>
+            </w:pPr>
+            <w:ins w:id="10" w:author="Omid Ghiyasian" w:date="2016-06-19T16:34:00Z">
+              <w:r>
+                <w:t>SQA Feedback</w:t>
+              </w:r>
+            </w:ins>
+          </w:p>
+        </w:tc>
+        <w:tc>
+          <w:tcPr>
+            <w:tcW w:w="1584" w:type="dxa"/>
+            <w:tcBorders>
+              <w:top w:val="nil"/>
+            </w:tcBorders>
+          </w:tcPr>
+          <w:p>
+            <w:pPr>
+              <w:spacing w:before="40" w:after="40"/>
+              <w:rPr>
+                <w:ins w:id="11" w:author="Omid Ghiyasian" w:date="2016-06-19T16:33:00Z"/>
+              </w:rPr>
+            </w:pPr>
           </w:p>
         </w:tc>
       </w:tr>
@@ -4145,9 +4249,9 @@
           <w:szCs w:val="36"/>
         </w:rPr>
       </w:pPr>
-      <w:bookmarkStart w:id="4" w:name="h.3znysh7" w:colFirst="0" w:colLast="0"/>
-      <w:bookmarkStart w:id="5" w:name="_Toc452061400"/>
-      <w:bookmarkEnd w:id="4"/>
+      <w:bookmarkStart w:id="12" w:name="h.3znysh7" w:colFirst="0" w:colLast="0"/>
+      <w:bookmarkStart w:id="13" w:name="_Toc452061400"/>
+      <w:bookmarkEnd w:id="12"/>
       <w:r>
         <w:br w:type="page"/>
       </w:r>
@@ -4160,13 +4264,13 @@
           <w:numId w:val="3"/>
         </w:numPr>
       </w:pPr>
-      <w:bookmarkStart w:id="6" w:name="_Toc453890321"/>
+      <w:bookmarkStart w:id="14" w:name="_Toc453890321"/>
       <w:r>
         <w:lastRenderedPageBreak/>
         <w:t>Introduction</w:t>
       </w:r>
-      <w:bookmarkEnd w:id="5"/>
-      <w:bookmarkEnd w:id="6"/>
+      <w:bookmarkEnd w:id="13"/>
+      <w:bookmarkEnd w:id="14"/>
     </w:p>
     <w:p>
       <w:pPr>
@@ -4176,28 +4280,67 @@
           <w:numId w:val="3"/>
         </w:numPr>
       </w:pPr>
-      <w:bookmarkStart w:id="7" w:name="h.1t3h5sf" w:colFirst="0" w:colLast="0"/>
-      <w:bookmarkStart w:id="8" w:name="_Toc452061402"/>
-      <w:bookmarkStart w:id="9" w:name="_Toc453890322"/>
-      <w:bookmarkEnd w:id="7"/>
+      <w:bookmarkStart w:id="15" w:name="h.1t3h5sf" w:colFirst="0" w:colLast="0"/>
+      <w:bookmarkStart w:id="16" w:name="_Toc452061402"/>
+      <w:bookmarkStart w:id="17" w:name="_Toc453890322"/>
+      <w:bookmarkEnd w:id="15"/>
       <w:r>
         <w:t xml:space="preserve">Product </w:t>
       </w:r>
       <w:r>
         <w:t>Scope</w:t>
       </w:r>
-      <w:bookmarkEnd w:id="8"/>
-      <w:bookmarkEnd w:id="9"/>
-    </w:p>
-    <w:p>
-      <w:r>
-        <w:t xml:space="preserve">UPOD’s Web Design promotes positive user experience. Current physics resources such as HyperPhysics feature poorly designed content that is difficult to navigate. </w:t>
+      <w:bookmarkEnd w:id="16"/>
+      <w:bookmarkEnd w:id="17"/>
+    </w:p>
+    <w:p>
+      <w:r>
+        <w:t xml:space="preserve">UPOD’s Web Design promotes positive user experience. Current physics resources such as HyperPhysics feature poorly designed content that is </w:t>
+      </w:r>
+      <w:commentRangeStart w:id="18"/>
+      <w:del w:id="19" w:author="Tom West" w:date="2016-06-20T01:19:00Z">
+        <w:r>
+          <w:delText>difficult to navigate</w:delText>
+        </w:r>
+        <w:commentRangeEnd w:id="18"/>
+        <w:r>
+          <w:rPr>
+            <w:rStyle w:val="CommentReference"/>
+          </w:rPr>
+          <w:commentReference w:id="18"/>
+        </w:r>
+      </w:del>
+      <w:ins w:id="20" w:author="Tom West" w:date="2016-06-20T01:19:00Z">
+        <w:r>
+          <w:t>not user friendly</w:t>
+        </w:r>
+      </w:ins>
+      <w:r>
+        <w:t xml:space="preserve">. </w:t>
       </w:r>
       <w:r>
         <w:t>As such, t</w:t>
       </w:r>
       <w:r>
-        <w:t xml:space="preserve">he front end of UPOD will be the main area in which it stands out from similar resources. </w:t>
+        <w:t xml:space="preserve">he front end of UPOD will be </w:t>
+      </w:r>
+      <w:del w:id="21" w:author="Tom West" w:date="2016-06-20T01:19:00Z">
+        <w:r>
+          <w:delText>the main area in which it stands out from similar resources</w:delText>
+        </w:r>
+      </w:del>
+      <w:ins w:id="22" w:author="Tom West" w:date="2016-06-20T01:19:00Z">
+        <w:r>
+          <w:t>emphasize</w:t>
+        </w:r>
+      </w:ins>
+      <w:ins w:id="23" w:author="Tom West" w:date="2016-06-20T01:20:00Z">
+        <w:r>
+          <w:t xml:space="preserve"> ease of navigation</w:t>
+        </w:r>
+      </w:ins>
+      <w:r>
+        <w:t xml:space="preserve">. </w:t>
       </w:r>
       <w:r>
         <w:t>A description of UPOD’s general purpose has been outlined in section 1 of the general System Requirements Specifications Document.</w:t>
@@ -4211,11 +4354,11 @@
           <w:numId w:val="3"/>
         </w:numPr>
       </w:pPr>
-      <w:bookmarkStart w:id="10" w:name="_Toc453890323"/>
+      <w:bookmarkStart w:id="24" w:name="_Toc453890323"/>
       <w:r>
         <w:t>Definitions, Acronyms, and Abbreviations</w:t>
       </w:r>
-      <w:bookmarkEnd w:id="10"/>
+      <w:bookmarkEnd w:id="24"/>
     </w:p>
     <w:p>
       <w:pPr>
@@ -4285,11 +4428,11 @@
           <w:numId w:val="3"/>
         </w:numPr>
       </w:pPr>
-      <w:bookmarkStart w:id="11" w:name="_Toc453890324"/>
+      <w:bookmarkStart w:id="25" w:name="_Toc453890324"/>
       <w:r>
         <w:t>References</w:t>
       </w:r>
-      <w:bookmarkEnd w:id="11"/>
+      <w:bookmarkEnd w:id="25"/>
       <w:r>
         <w:tab/>
       </w:r>
@@ -4322,11 +4465,11 @@
           <w:numId w:val="3"/>
         </w:numPr>
       </w:pPr>
-      <w:bookmarkStart w:id="12" w:name="_Toc453890325"/>
+      <w:bookmarkStart w:id="26" w:name="_Toc453890325"/>
       <w:r>
         <w:t>Overview</w:t>
       </w:r>
-      <w:bookmarkEnd w:id="12"/>
+      <w:bookmarkEnd w:id="26"/>
     </w:p>
     <w:p>
       <w:pPr>
@@ -4413,16 +4556,16 @@
         </w:numPr>
         <w:spacing w:before="0"/>
       </w:pPr>
-      <w:bookmarkStart w:id="13" w:name="h.2s8eyo1" w:colFirst="0" w:colLast="0"/>
-      <w:bookmarkStart w:id="14" w:name="_Toc452061403"/>
-      <w:bookmarkStart w:id="15" w:name="_Toc453890326"/>
-      <w:bookmarkEnd w:id="13"/>
+      <w:bookmarkStart w:id="27" w:name="h.2s8eyo1" w:colFirst="0" w:colLast="0"/>
+      <w:bookmarkStart w:id="28" w:name="_Toc452061403"/>
+      <w:bookmarkStart w:id="29" w:name="_Toc453890326"/>
+      <w:bookmarkEnd w:id="27"/>
       <w:r>
         <w:lastRenderedPageBreak/>
         <w:t>Overall Description</w:t>
       </w:r>
-      <w:bookmarkEnd w:id="14"/>
-      <w:bookmarkEnd w:id="15"/>
+      <w:bookmarkEnd w:id="28"/>
+      <w:bookmarkEnd w:id="29"/>
     </w:p>
     <w:p>
       <w:pPr>
@@ -4432,18 +4575,18 @@
           <w:numId w:val="3"/>
         </w:numPr>
       </w:pPr>
-      <w:bookmarkStart w:id="16" w:name="h.17dp8vu" w:colFirst="0" w:colLast="0"/>
-      <w:bookmarkStart w:id="17" w:name="_Toc452061404"/>
-      <w:bookmarkStart w:id="18" w:name="_Toc453890327"/>
-      <w:bookmarkEnd w:id="16"/>
+      <w:bookmarkStart w:id="30" w:name="h.17dp8vu" w:colFirst="0" w:colLast="0"/>
+      <w:bookmarkStart w:id="31" w:name="_Toc452061404"/>
+      <w:bookmarkStart w:id="32" w:name="_Toc453890327"/>
+      <w:bookmarkEnd w:id="30"/>
       <w:r>
         <w:t xml:space="preserve">Product </w:t>
       </w:r>
       <w:r>
         <w:t>Perspective</w:t>
       </w:r>
-      <w:bookmarkEnd w:id="17"/>
-      <w:bookmarkEnd w:id="18"/>
+      <w:bookmarkEnd w:id="31"/>
+      <w:bookmarkEnd w:id="32"/>
     </w:p>
     <w:p>
       <w:r>
@@ -4467,14 +4610,14 @@
           <w:sz w:val="24"/>
         </w:rPr>
       </w:pPr>
-      <w:bookmarkStart w:id="19" w:name="_Toc453890328"/>
+      <w:bookmarkStart w:id="33" w:name="_Toc453890328"/>
       <w:r>
         <w:rPr>
           <w:sz w:val="24"/>
         </w:rPr>
         <w:t>System Interfaces</w:t>
       </w:r>
-      <w:bookmarkEnd w:id="19"/>
+      <w:bookmarkEnd w:id="33"/>
     </w:p>
     <w:p>
       <w:r>
@@ -4540,7 +4683,7 @@
           <w:sz w:val="24"/>
         </w:rPr>
       </w:pPr>
-      <w:bookmarkStart w:id="20" w:name="_Toc453890329"/>
+      <w:bookmarkStart w:id="34" w:name="_Toc453890329"/>
       <w:r>
         <w:rPr>
           <w:sz w:val="24"/>
@@ -4559,7 +4702,7 @@
         </w:rPr>
         <w:t>s</w:t>
       </w:r>
-      <w:bookmarkEnd w:id="20"/>
+      <w:bookmarkEnd w:id="34"/>
     </w:p>
     <w:p>
       <w:r>
@@ -4577,14 +4720,14 @@
           <w:sz w:val="24"/>
         </w:rPr>
       </w:pPr>
-      <w:bookmarkStart w:id="21" w:name="_Toc453890330"/>
+      <w:bookmarkStart w:id="35" w:name="_Toc453890330"/>
       <w:r>
         <w:rPr>
           <w:sz w:val="24"/>
         </w:rPr>
         <w:t>Software Interfaces</w:t>
       </w:r>
-      <w:bookmarkEnd w:id="21"/>
+      <w:bookmarkEnd w:id="35"/>
     </w:p>
     <w:p>
       <w:r>
@@ -4602,14 +4745,14 @@
           <w:sz w:val="24"/>
         </w:rPr>
       </w:pPr>
-      <w:bookmarkStart w:id="22" w:name="_Toc453890331"/>
+      <w:bookmarkStart w:id="36" w:name="_Toc453890331"/>
       <w:r>
         <w:rPr>
           <w:sz w:val="24"/>
         </w:rPr>
         <w:t>Communication Interfaces</w:t>
       </w:r>
-      <w:bookmarkEnd w:id="22"/>
+      <w:bookmarkEnd w:id="36"/>
     </w:p>
     <w:p>
       <w:r>
@@ -4630,14 +4773,14 @@
           <w:sz w:val="24"/>
         </w:rPr>
       </w:pPr>
-      <w:bookmarkStart w:id="23" w:name="_Toc453890332"/>
+      <w:bookmarkStart w:id="37" w:name="_Toc453890332"/>
       <w:r>
         <w:rPr>
           <w:sz w:val="24"/>
         </w:rPr>
         <w:t>Memory Constraints</w:t>
       </w:r>
-      <w:bookmarkEnd w:id="23"/>
+      <w:bookmarkEnd w:id="37"/>
     </w:p>
     <w:p>
       <w:r>
@@ -4649,6 +4792,8 @@
       <w:r>
         <w:t xml:space="preserve"> respective requirement documents.</w:t>
       </w:r>
+      <w:bookmarkStart w:id="38" w:name="_GoBack"/>
+      <w:bookmarkEnd w:id="38"/>
     </w:p>
     <w:p>
       <w:pPr>
@@ -4658,12 +4803,12 @@
           <w:numId w:val="3"/>
         </w:numPr>
       </w:pPr>
-      <w:bookmarkStart w:id="24" w:name="_Toc453890333"/>
+      <w:bookmarkStart w:id="39" w:name="_Toc453890333"/>
       <w:r>
         <w:lastRenderedPageBreak/>
         <w:t>Constraints</w:t>
       </w:r>
-      <w:bookmarkEnd w:id="24"/>
+      <w:bookmarkEnd w:id="39"/>
     </w:p>
     <w:p>
       <w:pPr>
@@ -4712,11 +4857,11 @@
           <w:numId w:val="3"/>
         </w:numPr>
       </w:pPr>
-      <w:bookmarkStart w:id="25" w:name="_Toc453890334"/>
+      <w:bookmarkStart w:id="40" w:name="_Toc453890334"/>
       <w:r>
         <w:t>Specific Requirements</w:t>
       </w:r>
-      <w:bookmarkEnd w:id="25"/>
+      <w:bookmarkEnd w:id="40"/>
     </w:p>
     <w:p>
       <w:pPr>
@@ -4726,14 +4871,14 @@
           <w:numId w:val="3"/>
         </w:numPr>
       </w:pPr>
-      <w:bookmarkStart w:id="26" w:name="_Toc453890335"/>
+      <w:bookmarkStart w:id="41" w:name="_Toc453890335"/>
       <w:r>
         <w:t xml:space="preserve">External </w:t>
       </w:r>
       <w:r>
         <w:t>Interfaces</w:t>
       </w:r>
-      <w:bookmarkEnd w:id="26"/>
+      <w:bookmarkEnd w:id="41"/>
     </w:p>
     <w:p>
       <w:r>
@@ -4749,14 +4894,14 @@
           <w:numId w:val="3"/>
         </w:numPr>
       </w:pPr>
-      <w:bookmarkStart w:id="27" w:name="_Toc453890336"/>
+      <w:bookmarkStart w:id="42" w:name="_Toc453890336"/>
       <w:r>
         <w:t xml:space="preserve">Product </w:t>
       </w:r>
       <w:r>
         <w:t>Functions</w:t>
       </w:r>
-      <w:bookmarkEnd w:id="27"/>
+      <w:bookmarkEnd w:id="42"/>
     </w:p>
     <w:p>
       <w:pPr>
@@ -4803,7 +4948,23 @@
         </w:numPr>
       </w:pPr>
       <w:r>
-        <w:t>To accommodate for this, UPOD just support a login process for site admins and moderators in order to prevent unauthorized edits.</w:t>
+        <w:t xml:space="preserve">To accommodate for this, UPOD </w:t>
+      </w:r>
+      <w:del w:id="43" w:author="Tom West" w:date="2016-06-20T01:24:00Z">
+        <w:r>
+          <w:delText xml:space="preserve">just </w:delText>
+        </w:r>
+      </w:del>
+      <w:ins w:id="44" w:author="Tom West" w:date="2016-06-20T01:24:00Z">
+        <w:r>
+          <w:t>will</w:t>
+        </w:r>
+        <w:r>
+          <w:t xml:space="preserve"> </w:t>
+        </w:r>
+      </w:ins>
+      <w:r>
+        <w:t>support a login process for site admins and moderators in order to prevent unauthorized edits.</w:t>
       </w:r>
     </w:p>
     <w:p>
@@ -4826,14 +4987,14 @@
           <w:numId w:val="3"/>
         </w:numPr>
       </w:pPr>
-      <w:bookmarkStart w:id="28" w:name="_Toc453890337"/>
+      <w:bookmarkStart w:id="45" w:name="_Toc453890337"/>
       <w:r>
         <w:t xml:space="preserve">Performance </w:t>
       </w:r>
       <w:r>
         <w:t>Requirements</w:t>
       </w:r>
-      <w:bookmarkEnd w:id="28"/>
+      <w:bookmarkEnd w:id="45"/>
     </w:p>
     <w:p>
       <w:r>
@@ -4857,14 +5018,14 @@
           <w:numId w:val="3"/>
         </w:numPr>
       </w:pPr>
-      <w:bookmarkStart w:id="29" w:name="_Toc453890338"/>
+      <w:bookmarkStart w:id="46" w:name="_Toc453890338"/>
       <w:r>
         <w:t xml:space="preserve">Logical Database </w:t>
       </w:r>
       <w:r>
         <w:t>Requirements</w:t>
       </w:r>
-      <w:bookmarkEnd w:id="29"/>
+      <w:bookmarkEnd w:id="46"/>
     </w:p>
     <w:p>
       <w:r>
@@ -4885,14 +5046,14 @@
           <w:numId w:val="3"/>
         </w:numPr>
       </w:pPr>
-      <w:bookmarkStart w:id="30" w:name="_Toc453890339"/>
+      <w:bookmarkStart w:id="47" w:name="_Toc453890339"/>
       <w:r>
         <w:t xml:space="preserve">Software System </w:t>
       </w:r>
       <w:r>
         <w:t>Attributes</w:t>
       </w:r>
-      <w:bookmarkEnd w:id="30"/>
+      <w:bookmarkEnd w:id="47"/>
     </w:p>
     <w:p>
       <w:pPr>
@@ -4905,19 +5066,29 @@
           <w:sz w:val="24"/>
         </w:rPr>
       </w:pPr>
-      <w:bookmarkStart w:id="31" w:name="_Toc453890340"/>
+      <w:bookmarkStart w:id="48" w:name="_Toc453890340"/>
       <w:r>
         <w:rPr>
           <w:sz w:val="24"/>
         </w:rPr>
         <w:t>Reliability</w:t>
       </w:r>
-      <w:bookmarkEnd w:id="31"/>
-    </w:p>
-    <w:p>
-      <w:r>
-        <w:t xml:space="preserve">UPOD is expected to be available as a permanent reference tool. Maintenance windows will be announced prior to making UPOD unavailable. </w:t>
-      </w:r>
+      <w:bookmarkEnd w:id="48"/>
+    </w:p>
+    <w:p>
+      <w:r>
+        <w:t xml:space="preserve">UPOD is expected to be available as a permanent reference tool. Maintenance </w:t>
+      </w:r>
+      <w:del w:id="49" w:author="Tom West" w:date="2016-06-20T01:21:00Z">
+        <w:r>
+          <w:delText xml:space="preserve">windows will be announced prior to making UPOD unavailable. </w:delText>
+        </w:r>
+      </w:del>
+      <w:ins w:id="50" w:author="Tom West" w:date="2016-06-20T01:21:00Z">
+        <w:r>
+          <w:t>will be conducted in a sandbox environment and copied to production environment live.</w:t>
+        </w:r>
+      </w:ins>
     </w:p>
     <w:p>
       <w:pPr>
@@ -4930,7 +5101,7 @@
           <w:sz w:val="24"/>
         </w:rPr>
       </w:pPr>
-      <w:bookmarkStart w:id="32" w:name="_Toc453890341"/>
+      <w:bookmarkStart w:id="51" w:name="_Toc453890341"/>
       <w:r>
         <w:rPr>
           <w:sz w:val="24"/>
@@ -4938,7 +5109,7 @@
         <w:lastRenderedPageBreak/>
         <w:t>Availability</w:t>
       </w:r>
-      <w:bookmarkEnd w:id="32"/>
+      <w:bookmarkEnd w:id="51"/>
     </w:p>
     <w:p>
       <w:r>
@@ -4959,14 +5130,14 @@
           <w:sz w:val="24"/>
         </w:rPr>
       </w:pPr>
-      <w:bookmarkStart w:id="33" w:name="_Toc453890342"/>
+      <w:bookmarkStart w:id="52" w:name="_Toc453890342"/>
       <w:r>
         <w:rPr>
           <w:sz w:val="24"/>
         </w:rPr>
         <w:t>Security</w:t>
       </w:r>
-      <w:bookmarkEnd w:id="33"/>
+      <w:bookmarkEnd w:id="52"/>
     </w:p>
     <w:p>
       <w:r>
@@ -4987,14 +5158,14 @@
           <w:sz w:val="24"/>
         </w:rPr>
       </w:pPr>
-      <w:bookmarkStart w:id="34" w:name="_Toc453890343"/>
+      <w:bookmarkStart w:id="53" w:name="_Toc453890343"/>
       <w:r>
         <w:rPr>
           <w:sz w:val="24"/>
         </w:rPr>
         <w:t>Maintainability</w:t>
       </w:r>
-      <w:bookmarkEnd w:id="34"/>
+      <w:bookmarkEnd w:id="53"/>
     </w:p>
     <w:p>
       <w:r>
@@ -5012,14 +5183,14 @@
           <w:sz w:val="24"/>
         </w:rPr>
       </w:pPr>
-      <w:bookmarkStart w:id="35" w:name="_Toc453890344"/>
+      <w:bookmarkStart w:id="54" w:name="_Toc453890344"/>
       <w:r>
         <w:rPr>
           <w:sz w:val="24"/>
         </w:rPr>
         <w:t>Portability</w:t>
       </w:r>
-      <w:bookmarkEnd w:id="35"/>
+      <w:bookmarkEnd w:id="54"/>
     </w:p>
     <w:p>
       <w:r>
@@ -5034,11 +5205,11 @@
           <w:numId w:val="3"/>
         </w:numPr>
       </w:pPr>
-      <w:bookmarkStart w:id="36" w:name="_Toc453890345"/>
+      <w:bookmarkStart w:id="55" w:name="_Toc453890345"/>
       <w:r>
         <w:t>Organizing Specific Requirements</w:t>
       </w:r>
-      <w:bookmarkEnd w:id="36"/>
+      <w:bookmarkEnd w:id="55"/>
     </w:p>
     <w:p>
       <w:pPr>
@@ -5051,7 +5222,7 @@
           <w:sz w:val="24"/>
         </w:rPr>
       </w:pPr>
-      <w:bookmarkStart w:id="37" w:name="_Toc453890346"/>
+      <w:bookmarkStart w:id="56" w:name="_Toc453890346"/>
       <w:r>
         <w:rPr>
           <w:sz w:val="24"/>
@@ -5064,7 +5235,7 @@
         </w:rPr>
         <w:t>s</w:t>
       </w:r>
-      <w:bookmarkEnd w:id="37"/>
+      <w:bookmarkEnd w:id="56"/>
     </w:p>
     <w:p>
       <w:r>
@@ -5082,7 +5253,7 @@
           <w:sz w:val="24"/>
         </w:rPr>
       </w:pPr>
-      <w:bookmarkStart w:id="38" w:name="_Toc453890347"/>
+      <w:bookmarkStart w:id="57" w:name="_Toc453890347"/>
       <w:r>
         <w:rPr>
           <w:sz w:val="24"/>
@@ -5095,7 +5266,7 @@
         </w:rPr>
         <w:t>Classes</w:t>
       </w:r>
-      <w:bookmarkEnd w:id="38"/>
+      <w:bookmarkEnd w:id="57"/>
     </w:p>
     <w:p>
       <w:pPr>
@@ -5349,14 +5520,14 @@
           <w:sz w:val="24"/>
         </w:rPr>
       </w:pPr>
-      <w:bookmarkStart w:id="39" w:name="_Toc453890348"/>
+      <w:bookmarkStart w:id="58" w:name="_Toc453890348"/>
       <w:r>
         <w:rPr>
           <w:sz w:val="24"/>
         </w:rPr>
         <w:t>Objects</w:t>
       </w:r>
-      <w:bookmarkEnd w:id="39"/>
+      <w:bookmarkEnd w:id="58"/>
     </w:p>
     <w:p>
       <w:r>
@@ -5374,7 +5545,7 @@
           <w:sz w:val="24"/>
         </w:rPr>
       </w:pPr>
-      <w:bookmarkStart w:id="40" w:name="_Toc453890349"/>
+      <w:bookmarkStart w:id="59" w:name="_Toc453890349"/>
       <w:r>
         <w:rPr>
           <w:sz w:val="24"/>
@@ -5387,7 +5558,7 @@
         </w:rPr>
         <w:t>s</w:t>
       </w:r>
-      <w:bookmarkEnd w:id="40"/>
+      <w:bookmarkEnd w:id="59"/>
     </w:p>
     <w:p>
       <w:pPr>
@@ -5400,14 +5571,14 @@
           <w:sz w:val="24"/>
         </w:rPr>
       </w:pPr>
-      <w:bookmarkStart w:id="41" w:name="_Toc453890350"/>
+      <w:bookmarkStart w:id="60" w:name="_Toc453890350"/>
       <w:r>
         <w:rPr>
           <w:sz w:val="24"/>
         </w:rPr>
         <w:t>Landing Page</w:t>
       </w:r>
-      <w:bookmarkEnd w:id="41"/>
+      <w:bookmarkEnd w:id="60"/>
     </w:p>
     <w:p>
       <w:pPr>
@@ -5430,14 +5601,14 @@
           <w:sz w:val="24"/>
         </w:rPr>
       </w:pPr>
-      <w:bookmarkStart w:id="42" w:name="_Toc453890351"/>
+      <w:bookmarkStart w:id="61" w:name="_Toc453890351"/>
       <w:r>
         <w:rPr>
           <w:sz w:val="24"/>
         </w:rPr>
         <w:t>Portal Page</w:t>
       </w:r>
-      <w:bookmarkEnd w:id="42"/>
+      <w:bookmarkEnd w:id="61"/>
     </w:p>
     <w:p>
       <w:r>
@@ -5455,14 +5626,14 @@
           <w:sz w:val="24"/>
         </w:rPr>
       </w:pPr>
-      <w:bookmarkStart w:id="43" w:name="_Toc453890352"/>
+      <w:bookmarkStart w:id="62" w:name="_Toc453890352"/>
       <w:r>
         <w:rPr>
           <w:sz w:val="24"/>
         </w:rPr>
         <w:t>Single Entry Page</w:t>
       </w:r>
-      <w:bookmarkEnd w:id="43"/>
+      <w:bookmarkEnd w:id="62"/>
     </w:p>
     <w:p>
       <w:r>
@@ -5486,14 +5657,14 @@
           <w:sz w:val="24"/>
         </w:rPr>
       </w:pPr>
-      <w:bookmarkStart w:id="44" w:name="_Toc453890353"/>
+      <w:bookmarkStart w:id="63" w:name="_Toc453890353"/>
       <w:r>
         <w:rPr>
           <w:sz w:val="24"/>
         </w:rPr>
         <w:t>About UPOD Page</w:t>
       </w:r>
-      <w:bookmarkEnd w:id="44"/>
+      <w:bookmarkEnd w:id="63"/>
     </w:p>
     <w:p>
       <w:pPr>
@@ -5530,7 +5701,7 @@
           <w:sz w:val="24"/>
         </w:rPr>
       </w:pPr>
-      <w:bookmarkStart w:id="45" w:name="_Toc453890354"/>
+      <w:bookmarkStart w:id="64" w:name="_Toc453890354"/>
       <w:r>
         <w:rPr>
           <w:sz w:val="24"/>
@@ -5538,7 +5709,7 @@
         <w:lastRenderedPageBreak/>
         <w:t>Admin Login Page</w:t>
       </w:r>
-      <w:bookmarkEnd w:id="45"/>
+      <w:bookmarkEnd w:id="64"/>
     </w:p>
     <w:p>
       <w:r>
@@ -5556,14 +5727,14 @@
           <w:sz w:val="24"/>
         </w:rPr>
       </w:pPr>
-      <w:bookmarkStart w:id="46" w:name="_Toc453890355"/>
+      <w:bookmarkStart w:id="65" w:name="_Toc453890355"/>
       <w:r>
         <w:rPr>
           <w:sz w:val="24"/>
         </w:rPr>
         <w:t>Search Results Page</w:t>
       </w:r>
-      <w:bookmarkEnd w:id="46"/>
+      <w:bookmarkEnd w:id="65"/>
     </w:p>
     <w:p>
       <w:pPr>
@@ -5571,18 +5742,7 @@
         <w:ind w:left="0"/>
       </w:pPr>
       <w:r>
-        <w:t>Topic searches should contain enough relevant information to satisfy the user’s search. Since some information can apply to many different disciplines, (i.e. Speed of Light would be found in both Classical Mechanics as well as Optics) a search for terms should list all Single Entry Pages that refer to that term. Results should be displayed with a Page Heading as well as a brief preview of the info contained on the linked page. (</w:t>
-      </w:r>
-      <w:commentRangeStart w:id="47"/>
-      <w:r>
-        <w:t>Similar to a general Google Search)</w:t>
-      </w:r>
-      <w:commentRangeEnd w:id="47"/>
-      <w:r>
-        <w:rPr>
-          <w:rStyle w:val="CommentReference"/>
-        </w:rPr>
-        <w:commentReference w:id="47"/>
+        <w:t>Topic searches should contain enough relevant information to satisfy the user’s search. Since some information can apply to many different disciplines, (i.e. Speed of Light would be found in both Classical Mechanics as well as Optics) a search for terms should list all Single Entry Pages that refer to that term. Results should be displayed with a Page Heading as well as a brief preview of the info contained on the linked page. (Similar to a general Google Search)</w:t>
       </w:r>
     </w:p>
     <w:p/>
@@ -5597,14 +5757,14 @@
           <w:sz w:val="24"/>
         </w:rPr>
       </w:pPr>
-      <w:bookmarkStart w:id="48" w:name="_Toc453890356"/>
+      <w:bookmarkStart w:id="66" w:name="_Toc453890356"/>
       <w:r>
         <w:rPr>
           <w:sz w:val="24"/>
         </w:rPr>
         <w:t>Stimulus</w:t>
       </w:r>
-      <w:bookmarkEnd w:id="48"/>
+      <w:bookmarkEnd w:id="66"/>
     </w:p>
     <w:p>
       <w:pPr>
@@ -5627,14 +5787,14 @@
           <w:sz w:val="24"/>
         </w:rPr>
       </w:pPr>
-      <w:bookmarkStart w:id="49" w:name="_Toc453890357"/>
+      <w:bookmarkStart w:id="67" w:name="_Toc453890357"/>
       <w:r>
         <w:rPr>
           <w:sz w:val="24"/>
         </w:rPr>
         <w:t>Response</w:t>
       </w:r>
-      <w:bookmarkEnd w:id="49"/>
+      <w:bookmarkEnd w:id="67"/>
     </w:p>
     <w:p>
       <w:pPr>
@@ -5657,14 +5817,14 @@
           <w:sz w:val="24"/>
         </w:rPr>
       </w:pPr>
-      <w:bookmarkStart w:id="50" w:name="_Toc453890358"/>
+      <w:bookmarkStart w:id="68" w:name="_Toc453890358"/>
       <w:r>
         <w:rPr>
           <w:sz w:val="24"/>
         </w:rPr>
         <w:t>Functional Hierarchy</w:t>
       </w:r>
-      <w:bookmarkEnd w:id="50"/>
+      <w:bookmarkEnd w:id="68"/>
     </w:p>
     <w:p>
       <w:pPr>
@@ -5695,14 +5855,14 @@
           <w:numId w:val="3"/>
         </w:numPr>
       </w:pPr>
-      <w:bookmarkStart w:id="51" w:name="_Toc453890359"/>
+      <w:bookmarkStart w:id="69" w:name="_Toc453890359"/>
       <w:r>
         <w:lastRenderedPageBreak/>
         <w:t>Supporting Information</w:t>
       </w:r>
-      <w:bookmarkStart w:id="52" w:name="h.3rdcrjn" w:colFirst="0" w:colLast="0"/>
-      <w:bookmarkEnd w:id="51"/>
-      <w:bookmarkEnd w:id="52"/>
+      <w:bookmarkStart w:id="70" w:name="h.3rdcrjn" w:colFirst="0" w:colLast="0"/>
+      <w:bookmarkEnd w:id="69"/>
+      <w:bookmarkEnd w:id="70"/>
     </w:p>
     <w:p>
       <w:pPr>
@@ -5787,7 +5947,7 @@
 
 <file path=word/comments.xml><?xml version="1.0" encoding="utf-8"?>
 <w:comments xmlns:wpc="http://schemas.microsoft.com/office/word/2010/wordprocessingCanvas" xmlns:cx="http://schemas.microsoft.com/office/drawing/2014/chartex" xmlns:cx1="http://schemas.microsoft.com/office/drawing/2015/9/8/chartex" xmlns:cx2="http://schemas.microsoft.com/office/drawing/2015/10/21/chartex" xmlns:mc="http://schemas.openxmlformats.org/markup-compatibility/2006" xmlns:o="urn:schemas-microsoft-com:office:office" xmlns:r="http://schemas.openxmlformats.org/officeDocument/2006/relationships" xmlns:m="http://schemas.openxmlformats.org/officeDocument/2006/math" xmlns:v="urn:schemas-microsoft-com:vml" xmlns:wp14="http://schemas.microsoft.com/office/word/2010/wordprocessingDrawing" xmlns:wp="http://schemas.openxmlformats.org/drawingml/2006/wordprocessingDrawing" xmlns:w10="urn:schemas-microsoft-com:office:word" xmlns:w="http://schemas.openxmlformats.org/wordprocessingml/2006/main" xmlns:w14="http://schemas.microsoft.com/office/word/2010/wordml" xmlns:w15="http://schemas.microsoft.com/office/word/2012/wordml" xmlns:w16se="http://schemas.microsoft.com/office/word/2015/wordml/symex" xmlns:wpg="http://schemas.microsoft.com/office/word/2010/wordprocessingGroup" xmlns:wpi="http://schemas.microsoft.com/office/word/2010/wordprocessingInk" xmlns:wne="http://schemas.microsoft.com/office/word/2006/wordml" xmlns:wps="http://schemas.microsoft.com/office/word/2010/wordprocessingShape" mc:Ignorable="w14 w15 w16se wp14">
-  <w:comment w:id="47" w:author="Tom West" w:date="2016-05-26T21:20:00Z" w:initials="TW">
+  <w:comment w:id="18" w:author="Omid Ghiyasian" w:date="2016-06-19T16:12:00Z" w:initials="OG">
     <w:p>
       <w:pPr>
         <w:pStyle w:val="CommentText"/>
@@ -5799,7 +5959,13 @@
         <w:annotationRef/>
       </w:r>
       <w:r>
-        <w:t>This is one option, the other is to simply direct the user to the “most applicable” single entry page. Design constraints on the back end will dictate which option we can pursue here.</w:t>
+        <w:t>It</w:t>
+      </w:r>
+      <w:r>
+        <w:t>’</w:t>
+      </w:r>
+      <w:r>
+        <w:t>s easier to just say “it’s not user friendly” to cover every issue with the webpage, for example I could say HyperPhysics is bad because the colors used are not very contrasting and it is not very appealing to look at.  I could go on and on like this but we’re trying to keep the scope short. So saying it’s not User Friendly then you cover all the things said above. Later for definition of user friendly you could put it in Definitions, Acronyms, and Abbreviations for further detail on what we mean by user friendly.</w:t>
       </w:r>
     </w:p>
   </w:comment>
@@ -5808,7 +5974,7 @@
 
 <file path=word/commentsExtended.xml><?xml version="1.0" encoding="utf-8"?>
 <w15:commentsEx xmlns:wpc="http://schemas.microsoft.com/office/word/2010/wordprocessingCanvas" xmlns:cx="http://schemas.microsoft.com/office/drawing/2014/chartex" xmlns:cx1="http://schemas.microsoft.com/office/drawing/2015/9/8/chartex" xmlns:cx2="http://schemas.microsoft.com/office/drawing/2015/10/21/chartex" xmlns:mc="http://schemas.openxmlformats.org/markup-compatibility/2006" xmlns:o="urn:schemas-microsoft-com:office:office" xmlns:r="http://schemas.openxmlformats.org/officeDocument/2006/relationships" xmlns:m="http://schemas.openxmlformats.org/officeDocument/2006/math" xmlns:v="urn:schemas-microsoft-com:vml" xmlns:wp14="http://schemas.microsoft.com/office/word/2010/wordprocessingDrawing" xmlns:wp="http://schemas.openxmlformats.org/drawingml/2006/wordprocessingDrawing" xmlns:w10="urn:schemas-microsoft-com:office:word" xmlns:w="http://schemas.openxmlformats.org/wordprocessingml/2006/main" xmlns:w14="http://schemas.microsoft.com/office/word/2010/wordml" xmlns:w15="http://schemas.microsoft.com/office/word/2012/wordml" xmlns:w16se="http://schemas.microsoft.com/office/word/2015/wordml/symex" xmlns:wpg="http://schemas.microsoft.com/office/word/2010/wordprocessingGroup" xmlns:wpi="http://schemas.microsoft.com/office/word/2010/wordprocessingInk" xmlns:wne="http://schemas.microsoft.com/office/word/2006/wordml" xmlns:wps="http://schemas.microsoft.com/office/word/2010/wordprocessingShape" mc:Ignorable="w14 w15 w16se wp14">
-  <w15:commentEx w15:paraId="2CA18377" w15:done="0"/>
+  <w15:commentEx w15:paraId="5400625F" w15:done="0"/>
 </w15:commentsEx>
 </file>
 
@@ -5923,7 +6089,7 @@
       <w:rPr>
         <w:noProof/>
       </w:rPr>
-      <w:t>6</w:t>
+      <w:t>8</w:t>
     </w:r>
     <w:r>
       <w:fldChar w:fldCharType="end"/>
@@ -7499,6 +7665,9 @@
 
 <file path=word/people.xml><?xml version="1.0" encoding="utf-8"?>
 <w15:people xmlns:wpc="http://schemas.microsoft.com/office/word/2010/wordprocessingCanvas" xmlns:cx="http://schemas.microsoft.com/office/drawing/2014/chartex" xmlns:cx1="http://schemas.microsoft.com/office/drawing/2015/9/8/chartex" xmlns:cx2="http://schemas.microsoft.com/office/drawing/2015/10/21/chartex" xmlns:mc="http://schemas.openxmlformats.org/markup-compatibility/2006" xmlns:o="urn:schemas-microsoft-com:office:office" xmlns:r="http://schemas.openxmlformats.org/officeDocument/2006/relationships" xmlns:m="http://schemas.openxmlformats.org/officeDocument/2006/math" xmlns:v="urn:schemas-microsoft-com:vml" xmlns:wp14="http://schemas.microsoft.com/office/word/2010/wordprocessingDrawing" xmlns:wp="http://schemas.openxmlformats.org/drawingml/2006/wordprocessingDrawing" xmlns:w10="urn:schemas-microsoft-com:office:word" xmlns:w="http://schemas.openxmlformats.org/wordprocessingml/2006/main" xmlns:w14="http://schemas.microsoft.com/office/word/2010/wordml" xmlns:w15="http://schemas.microsoft.com/office/word/2012/wordml" xmlns:w16se="http://schemas.microsoft.com/office/word/2015/wordml/symex" xmlns:wpg="http://schemas.microsoft.com/office/word/2010/wordprocessingGroup" xmlns:wpi="http://schemas.microsoft.com/office/word/2010/wordprocessingInk" xmlns:wne="http://schemas.microsoft.com/office/word/2006/wordml" xmlns:wps="http://schemas.microsoft.com/office/word/2010/wordprocessingShape" mc:Ignorable="w14 w15 w16se wp14">
+  <w15:person w15:author="Omid Ghiyasian">
+    <w15:presenceInfo w15:providerId="Windows Live" w15:userId="cab93b8b1e05a3b1"/>
+  </w15:person>
   <w15:person w15:author="Tom West">
     <w15:presenceInfo w15:providerId="Windows Live" w15:userId="adf0dd05518cbc17"/>
   </w15:person>
@@ -7625,7 +7794,6 @@
     <w:lsdException w:name="HTML Sample" w:semiHidden="1" w:unhideWhenUsed="1"/>
     <w:lsdException w:name="HTML Typewriter" w:semiHidden="1" w:unhideWhenUsed="1"/>
     <w:lsdException w:name="HTML Variable" w:semiHidden="1" w:unhideWhenUsed="1"/>
-    <w:lsdException w:name="Normal Table" w:semiHidden="1" w:unhideWhenUsed="1"/>
     <w:lsdException w:name="annotation subject" w:semiHidden="1" w:unhideWhenUsed="1"/>
     <w:lsdException w:name="No List" w:semiHidden="1" w:unhideWhenUsed="1"/>
     <w:lsdException w:name="Outline List 1" w:semiHidden="1" w:unhideWhenUsed="1"/>
@@ -7672,10 +7840,8 @@
     <w:lsdException w:name="Table Subtle 2" w:semiHidden="1" w:unhideWhenUsed="1"/>
     <w:lsdException w:name="Table Web 1" w:semiHidden="1" w:unhideWhenUsed="1"/>
     <w:lsdException w:name="Table Web 2" w:semiHidden="1" w:unhideWhenUsed="1"/>
-    <w:lsdException w:name="Table Web 3" w:semiHidden="1" w:unhideWhenUsed="1"/>
     <w:lsdException w:name="Balloon Text" w:semiHidden="1" w:unhideWhenUsed="1"/>
     <w:lsdException w:name="Table Grid" w:uiPriority="39"/>
-    <w:lsdException w:name="Table Theme" w:semiHidden="1" w:unhideWhenUsed="1"/>
     <w:lsdException w:name="Placeholder Text" w:semiHidden="1"/>
     <w:lsdException w:name="No Spacing" w:uiPriority="1" w:qFormat="1"/>
     <w:lsdException w:name="Light Shading" w:uiPriority="60"/>
@@ -8534,7 +8700,7 @@
 </file>
 
 <file path=customXml/itemProps1.xml><?xml version="1.0" encoding="utf-8"?>
-<ds:datastoreItem xmlns:ds="http://schemas.openxmlformats.org/officeDocument/2006/customXml" ds:itemID="{F6C0F5CD-649A-4CDE-B828-D4BF2B88B590}">
+<ds:datastoreItem xmlns:ds="http://schemas.openxmlformats.org/officeDocument/2006/customXml" ds:itemID="{80CFC66C-5F45-4284-AB6B-8AD588CCB646}">
   <ds:schemaRefs>
     <ds:schemaRef ds:uri="http://schemas.openxmlformats.org/officeDocument/2006/bibliography"/>
   </ds:schemaRefs>

</xml_diff>